<commit_message>
some figures, sections in report, misc code
</commit_message>
<xml_diff>
--- a/MATLAB/Notes/Report Outline.docx
+++ b/MATLAB/Notes/Report Outline.docx
@@ -243,15 +243,330 @@
       <w:pPr>
         <w:rPr>
           <w:rFonts w:ascii="Times New Roman" w:hAnsi="Times New Roman" w:cs="Times New Roman"/>
-          <w:sz w:val="24"/>
-          <w:szCs w:val="24"/>
-        </w:rPr>
-      </w:pPr>
-      <w:r>
-        <w:rPr>
-          <w:rFonts w:ascii="Times New Roman" w:hAnsi="Times New Roman" w:cs="Times New Roman"/>
-          <w:sz w:val="24"/>
-          <w:szCs w:val="24"/>
+          <w:b/>
+          <w:bCs/>
+          <w:sz w:val="28"/>
+          <w:szCs w:val="28"/>
+        </w:rPr>
+      </w:pPr>
+      <w:r>
+        <w:rPr>
+          <w:rFonts w:ascii="Times New Roman" w:hAnsi="Times New Roman" w:cs="Times New Roman"/>
+          <w:b/>
+          <w:bCs/>
+          <w:sz w:val="28"/>
+          <w:szCs w:val="28"/>
+        </w:rPr>
+        <w:t>Abstract</w:t>
+      </w:r>
+    </w:p>
+    <w:p>
+      <w:pPr>
+        <w:rPr>
+          <w:rFonts w:ascii="Times New Roman" w:hAnsi="Times New Roman" w:cs="Times New Roman"/>
+          <w:b/>
+          <w:bCs/>
+          <w:sz w:val="28"/>
+          <w:szCs w:val="28"/>
+        </w:rPr>
+      </w:pPr>
+    </w:p>
+    <w:p>
+      <w:pPr>
+        <w:rPr>
+          <w:rFonts w:ascii="Times New Roman" w:hAnsi="Times New Roman" w:cs="Times New Roman"/>
+          <w:b/>
+          <w:bCs/>
+          <w:sz w:val="28"/>
+          <w:szCs w:val="28"/>
+        </w:rPr>
+      </w:pPr>
+    </w:p>
+    <w:p>
+      <w:pPr>
+        <w:rPr>
+          <w:rFonts w:ascii="Times New Roman" w:hAnsi="Times New Roman" w:cs="Times New Roman"/>
+          <w:b/>
+          <w:bCs/>
+          <w:sz w:val="28"/>
+          <w:szCs w:val="28"/>
+        </w:rPr>
+      </w:pPr>
+    </w:p>
+    <w:p>
+      <w:pPr>
+        <w:rPr>
+          <w:rFonts w:ascii="Times New Roman" w:hAnsi="Times New Roman" w:cs="Times New Roman"/>
+          <w:b/>
+          <w:bCs/>
+          <w:sz w:val="28"/>
+          <w:szCs w:val="28"/>
+        </w:rPr>
+      </w:pPr>
+    </w:p>
+    <w:p>
+      <w:pPr>
+        <w:rPr>
+          <w:rFonts w:ascii="Times New Roman" w:hAnsi="Times New Roman" w:cs="Times New Roman"/>
+          <w:b/>
+          <w:bCs/>
+          <w:sz w:val="28"/>
+          <w:szCs w:val="28"/>
+        </w:rPr>
+      </w:pPr>
+    </w:p>
+    <w:p>
+      <w:pPr>
+        <w:rPr>
+          <w:rFonts w:ascii="Times New Roman" w:hAnsi="Times New Roman" w:cs="Times New Roman"/>
+          <w:b/>
+          <w:bCs/>
+          <w:sz w:val="28"/>
+          <w:szCs w:val="28"/>
+        </w:rPr>
+      </w:pPr>
+    </w:p>
+    <w:p>
+      <w:pPr>
+        <w:rPr>
+          <w:rFonts w:ascii="Times New Roman" w:hAnsi="Times New Roman" w:cs="Times New Roman"/>
+          <w:b/>
+          <w:bCs/>
+          <w:sz w:val="28"/>
+          <w:szCs w:val="28"/>
+        </w:rPr>
+      </w:pPr>
+      <w:r>
+        <w:rPr>
+          <w:rFonts w:ascii="Times New Roman" w:hAnsi="Times New Roman" w:cs="Times New Roman"/>
+          <w:b/>
+          <w:bCs/>
+          <w:sz w:val="28"/>
+          <w:szCs w:val="28"/>
+        </w:rPr>
+        <w:br w:type="page"/>
+      </w:r>
+    </w:p>
+    <w:p>
+      <w:pPr>
+        <w:rPr>
+          <w:rFonts w:ascii="Times New Roman" w:hAnsi="Times New Roman" w:cs="Times New Roman"/>
+          <w:sz w:val="24"/>
+          <w:szCs w:val="24"/>
+        </w:rPr>
+      </w:pPr>
+      <w:r>
+        <w:rPr>
+          <w:rFonts w:ascii="Times New Roman" w:hAnsi="Times New Roman" w:cs="Times New Roman"/>
+          <w:sz w:val="24"/>
+          <w:szCs w:val="24"/>
+        </w:rPr>
+        <w:lastRenderedPageBreak/>
+        <w:br w:type="page"/>
+      </w:r>
+    </w:p>
+    <w:p>
+      <w:pPr>
+        <w:rPr>
+          <w:rFonts w:ascii="Times New Roman" w:hAnsi="Times New Roman" w:cs="Times New Roman"/>
+          <w:sz w:val="24"/>
+          <w:szCs w:val="24"/>
+        </w:rPr>
+      </w:pPr>
+    </w:p>
+    <w:p>
+      <w:pPr>
+        <w:rPr>
+          <w:rFonts w:ascii="Times New Roman" w:hAnsi="Times New Roman" w:cs="Times New Roman"/>
+          <w:sz w:val="24"/>
+          <w:szCs w:val="24"/>
+        </w:rPr>
+      </w:pPr>
+    </w:p>
+    <w:p>
+      <w:pPr>
+        <w:rPr>
+          <w:rFonts w:ascii="Times New Roman" w:hAnsi="Times New Roman" w:cs="Times New Roman"/>
+          <w:sz w:val="24"/>
+          <w:szCs w:val="24"/>
+        </w:rPr>
+      </w:pPr>
+    </w:p>
+    <w:p>
+      <w:pPr>
+        <w:rPr>
+          <w:rFonts w:ascii="Times New Roman" w:hAnsi="Times New Roman" w:cs="Times New Roman"/>
+          <w:sz w:val="24"/>
+          <w:szCs w:val="24"/>
+        </w:rPr>
+      </w:pPr>
+    </w:p>
+    <w:p>
+      <w:pPr>
+        <w:rPr>
+          <w:rFonts w:ascii="Times New Roman" w:hAnsi="Times New Roman" w:cs="Times New Roman"/>
+          <w:sz w:val="24"/>
+          <w:szCs w:val="24"/>
+        </w:rPr>
+      </w:pPr>
+    </w:p>
+    <w:p>
+      <w:pPr>
+        <w:rPr>
+          <w:rFonts w:ascii="Times New Roman" w:hAnsi="Times New Roman" w:cs="Times New Roman"/>
+          <w:sz w:val="24"/>
+          <w:szCs w:val="24"/>
+        </w:rPr>
+      </w:pPr>
+    </w:p>
+    <w:p>
+      <w:pPr>
+        <w:rPr>
+          <w:rFonts w:ascii="Times New Roman" w:hAnsi="Times New Roman" w:cs="Times New Roman"/>
+          <w:sz w:val="24"/>
+          <w:szCs w:val="24"/>
+        </w:rPr>
+      </w:pPr>
+    </w:p>
+    <w:p>
+      <w:pPr>
+        <w:rPr>
+          <w:rFonts w:ascii="Times New Roman" w:hAnsi="Times New Roman" w:cs="Times New Roman"/>
+          <w:sz w:val="24"/>
+          <w:szCs w:val="24"/>
+        </w:rPr>
+      </w:pPr>
+    </w:p>
+    <w:p>
+      <w:pPr>
+        <w:rPr>
+          <w:rFonts w:ascii="Times New Roman" w:hAnsi="Times New Roman" w:cs="Times New Roman"/>
+          <w:sz w:val="24"/>
+          <w:szCs w:val="24"/>
+        </w:rPr>
+      </w:pPr>
+    </w:p>
+    <w:p>
+      <w:pPr>
+        <w:ind w:firstLine="720"/>
+        <w:rPr>
+          <w:rFonts w:ascii="Times New Roman" w:hAnsi="Times New Roman" w:cs="Times New Roman"/>
+          <w:sz w:val="24"/>
+          <w:szCs w:val="24"/>
+        </w:rPr>
+      </w:pPr>
+      <w:r>
+        <w:rPr>
+          <w:rFonts w:ascii="Times New Roman" w:hAnsi="Times New Roman" w:cs="Times New Roman"/>
+          <w:sz w:val="24"/>
+          <w:szCs w:val="24"/>
+        </w:rPr>
+        <w:t xml:space="preserve">For Catherine. </w:t>
+      </w:r>
+    </w:p>
+    <w:p>
+      <w:pPr>
+        <w:ind w:firstLine="720"/>
+        <w:rPr>
+          <w:rFonts w:ascii="Times New Roman" w:hAnsi="Times New Roman" w:cs="Times New Roman"/>
+          <w:sz w:val="20"/>
+          <w:szCs w:val="20"/>
+        </w:rPr>
+      </w:pPr>
+      <w:r>
+        <w:rPr>
+          <w:rFonts w:ascii="Times New Roman" w:hAnsi="Times New Roman" w:cs="Times New Roman"/>
+          <w:sz w:val="20"/>
+          <w:szCs w:val="20"/>
+        </w:rPr>
+        <w:t xml:space="preserve">This is what I was doing when I missed your calls. </w:t>
+      </w:r>
+    </w:p>
+    <w:p>
+      <w:pPr>
+        <w:ind w:firstLine="720"/>
+        <w:rPr>
+          <w:rFonts w:ascii="Times New Roman" w:hAnsi="Times New Roman" w:cs="Times New Roman"/>
+          <w:sz w:val="24"/>
+          <w:szCs w:val="24"/>
+        </w:rPr>
+      </w:pPr>
+      <w:r>
+        <w:rPr>
+          <w:rFonts w:ascii="Times New Roman" w:hAnsi="Times New Roman" w:cs="Times New Roman"/>
+          <w:sz w:val="24"/>
+          <w:szCs w:val="24"/>
+        </w:rPr>
+        <w:tab/>
+      </w:r>
+      <w:r>
+        <w:rPr>
+          <w:rFonts w:ascii="Times New Roman" w:hAnsi="Times New Roman" w:cs="Times New Roman"/>
+          <w:sz w:val="24"/>
+          <w:szCs w:val="24"/>
+        </w:rPr>
+        <w:br w:type="page"/>
+      </w:r>
+    </w:p>
+    <w:p>
+      <w:pPr>
+        <w:rPr>
+          <w:rFonts w:ascii="Times New Roman" w:hAnsi="Times New Roman" w:cs="Times New Roman"/>
+          <w:b/>
+          <w:bCs/>
+          <w:sz w:val="28"/>
+          <w:szCs w:val="28"/>
+        </w:rPr>
+      </w:pPr>
+      <w:r>
+        <w:rPr>
+          <w:rFonts w:ascii="Times New Roman" w:hAnsi="Times New Roman" w:cs="Times New Roman"/>
+          <w:b/>
+          <w:bCs/>
+          <w:sz w:val="28"/>
+          <w:szCs w:val="28"/>
+        </w:rPr>
+        <w:lastRenderedPageBreak/>
+        <w:br w:type="page"/>
+      </w:r>
+      <w:r>
+        <w:rPr>
+          <w:rFonts w:ascii="Times New Roman" w:hAnsi="Times New Roman" w:cs="Times New Roman"/>
+          <w:b/>
+          <w:bCs/>
+          <w:sz w:val="28"/>
+          <w:szCs w:val="28"/>
+        </w:rPr>
+        <w:lastRenderedPageBreak/>
+        <w:t>Table of Cont</w:t>
+      </w:r>
+      <w:r>
+        <w:rPr>
+          <w:rFonts w:ascii="Times New Roman" w:hAnsi="Times New Roman" w:cs="Times New Roman"/>
+          <w:b/>
+          <w:bCs/>
+          <w:sz w:val="28"/>
+          <w:szCs w:val="28"/>
+        </w:rPr>
+        <w:t>e</w:t>
+      </w:r>
+      <w:r>
+        <w:rPr>
+          <w:rFonts w:ascii="Times New Roman" w:hAnsi="Times New Roman" w:cs="Times New Roman"/>
+          <w:b/>
+          <w:bCs/>
+          <w:sz w:val="28"/>
+          <w:szCs w:val="28"/>
+        </w:rPr>
+        <w:t>nts</w:t>
+      </w:r>
+      <w:r>
+        <w:rPr>
+          <w:rFonts w:ascii="Times New Roman" w:hAnsi="Times New Roman" w:cs="Times New Roman"/>
+          <w:b/>
+          <w:bCs/>
+          <w:sz w:val="28"/>
+          <w:szCs w:val="28"/>
         </w:rPr>
         <w:br w:type="page"/>
       </w:r>
@@ -4259,234 +4574,905 @@
         <w:jc w:val="both"/>
         <w:rPr>
           <w:rFonts w:ascii="Times New Roman" w:hAnsi="Times New Roman" w:cs="Times New Roman"/>
+          <w:sz w:val="24"/>
+          <w:szCs w:val="24"/>
+        </w:rPr>
+      </w:pPr>
+      <w:r>
+        <w:rPr>
+          <w:rFonts w:ascii="Times New Roman" w:hAnsi="Times New Roman" w:cs="Times New Roman"/>
+          <w:sz w:val="24"/>
+          <w:szCs w:val="24"/>
+        </w:rPr>
+        <w:t xml:space="preserve">Figure </w:t>
+      </w:r>
+      <w:r>
+        <w:rPr>
+          <w:rFonts w:ascii="Times New Roman" w:hAnsi="Times New Roman" w:cs="Times New Roman"/>
+          <w:sz w:val="24"/>
+          <w:szCs w:val="24"/>
+          <w:highlight w:val="yellow"/>
+        </w:rPr>
+        <w:t>1</w:t>
+      </w:r>
+      <w:r>
+        <w:rPr>
+          <w:rFonts w:ascii="Times New Roman" w:hAnsi="Times New Roman" w:cs="Times New Roman"/>
+          <w:sz w:val="24"/>
+          <w:szCs w:val="24"/>
+        </w:rPr>
+        <w:t xml:space="preserve"> shows the probability distributions for the one hundred samples. </w:t>
+      </w:r>
+      <w:r>
+        <w:rPr>
+          <w:rFonts w:ascii="Times New Roman" w:hAnsi="Times New Roman" w:cs="Times New Roman"/>
+          <w:sz w:val="24"/>
+          <w:szCs w:val="24"/>
+        </w:rPr>
+        <w:t xml:space="preserve">With ten thousand samples like the ones used for figure </w:t>
+      </w:r>
+      <w:r>
+        <w:rPr>
+          <w:rFonts w:ascii="Times New Roman" w:hAnsi="Times New Roman" w:cs="Times New Roman"/>
+          <w:sz w:val="24"/>
+          <w:szCs w:val="24"/>
+          <w:highlight w:val="yellow"/>
+        </w:rPr>
+        <w:t>1</w:t>
+      </w:r>
+      <w:r>
+        <w:rPr>
+          <w:rFonts w:ascii="Times New Roman" w:hAnsi="Times New Roman" w:cs="Times New Roman"/>
+          <w:sz w:val="24"/>
+          <w:szCs w:val="24"/>
+        </w:rPr>
+        <w:t xml:space="preserve">, subsample mean was determined to have mean 0.0107 and standard deviation 0.7823. </w:t>
+      </w:r>
+      <w:r>
+        <w:rPr>
+          <w:rFonts w:ascii="Times New Roman" w:hAnsi="Times New Roman" w:cs="Times New Roman"/>
+          <w:sz w:val="24"/>
+          <w:szCs w:val="24"/>
+        </w:rPr>
+        <w:t>Subsample standard deviation was found to have mean 30.7794 with standard deviation 24.4113.</w:t>
+      </w:r>
+      <w:r>
+        <w:rPr>
+          <w:rFonts w:ascii="Times New Roman" w:hAnsi="Times New Roman" w:cs="Times New Roman"/>
+          <w:sz w:val="24"/>
+          <w:szCs w:val="24"/>
+        </w:rPr>
+        <w:t xml:space="preserve"> The extent to which the assertion holds true is ultimately determined by the model’s performance, but from figure one, it can at least be concluded that the dataset does observe a relatively constant mean around zero with reasonable probability that change of price is less than </w:t>
+      </w:r>
+      <w:r>
+        <w:rPr>
+          <w:rFonts w:ascii="Times New Roman" w:hAnsi="Times New Roman" w:cs="Times New Roman"/>
+          <w:sz w:val="24"/>
+          <w:szCs w:val="24"/>
+        </w:rPr>
+        <w:t>twenty-five</w:t>
+      </w:r>
+      <w:r>
+        <w:rPr>
+          <w:rFonts w:ascii="Times New Roman" w:hAnsi="Times New Roman" w:cs="Times New Roman"/>
+          <w:sz w:val="24"/>
+          <w:szCs w:val="24"/>
+        </w:rPr>
+        <w:t xml:space="preserve"> dollars, for any subsample. </w:t>
+      </w:r>
+    </w:p>
+    <w:p>
+      <w:pPr>
+        <w:jc w:val="both"/>
+        <w:rPr>
+          <w:rFonts w:ascii="Times New Roman" w:hAnsi="Times New Roman" w:cs="Times New Roman"/>
+          <w:sz w:val="24"/>
+          <w:szCs w:val="24"/>
+        </w:rPr>
+      </w:pPr>
+      <w:r>
+        <w:rPr>
+          <w:rFonts w:ascii="Times New Roman" w:hAnsi="Times New Roman" w:cs="Times New Roman"/>
+          <w:sz w:val="24"/>
+          <w:szCs w:val="24"/>
+        </w:rPr>
+        <w:t xml:space="preserve">Despite similarities in distribution, market conditions do </w:t>
+      </w:r>
+      <w:r>
+        <w:rPr>
+          <w:rFonts w:ascii="Times New Roman" w:hAnsi="Times New Roman" w:cs="Times New Roman"/>
+          <w:sz w:val="24"/>
+          <w:szCs w:val="24"/>
+        </w:rPr>
+        <w:t>influence</w:t>
+      </w:r>
+      <w:r>
+        <w:rPr>
+          <w:rFonts w:ascii="Times New Roman" w:hAnsi="Times New Roman" w:cs="Times New Roman"/>
+          <w:sz w:val="24"/>
+          <w:szCs w:val="24"/>
+        </w:rPr>
+        <w:t xml:space="preserve"> changes in </w:t>
+      </w:r>
+      <w:r>
+        <w:rPr>
+          <w:rFonts w:ascii="Times New Roman" w:hAnsi="Times New Roman" w:cs="Times New Roman"/>
+          <w:sz w:val="24"/>
+          <w:szCs w:val="24"/>
+        </w:rPr>
+        <w:t>price,</w:t>
+      </w:r>
+      <w:r>
+        <w:rPr>
+          <w:rFonts w:ascii="Times New Roman" w:hAnsi="Times New Roman" w:cs="Times New Roman"/>
+          <w:sz w:val="24"/>
+          <w:szCs w:val="24"/>
+        </w:rPr>
+        <w:t xml:space="preserve"> and this is evident when analyzing the spectral content of a sample. </w:t>
+      </w:r>
+      <w:r>
+        <w:rPr>
+          <w:rFonts w:ascii="Times New Roman" w:hAnsi="Times New Roman" w:cs="Times New Roman"/>
+          <w:sz w:val="24"/>
+          <w:szCs w:val="24"/>
+        </w:rPr>
+        <w:t xml:space="preserve">To illustrate the effect of market conditions on a sample’s spectral content, one high energy sample, and one low energy sample were selected for comparison. </w:t>
+      </w:r>
+      <w:r>
+        <w:rPr>
+          <w:rFonts w:ascii="Times New Roman" w:hAnsi="Times New Roman" w:cs="Times New Roman"/>
+          <w:sz w:val="24"/>
+          <w:szCs w:val="24"/>
+        </w:rPr>
+        <w:t xml:space="preserve">The samples’ energy was calculated as the sum of the sample’s squared fast Fourier transform; from a set of a hundred samples of a hundred candles, the samples </w:t>
+      </w:r>
+      <w:r>
+        <w:rPr>
+          <w:rFonts w:ascii="Times New Roman" w:hAnsi="Times New Roman" w:cs="Times New Roman"/>
+          <w:sz w:val="24"/>
+          <w:szCs w:val="24"/>
+        </w:rPr>
+        <w:lastRenderedPageBreak/>
+        <w:t xml:space="preserve">with the highest and lowest energy readings were selected. </w:t>
+      </w:r>
+      <w:r>
+        <w:rPr>
+          <w:rFonts w:ascii="Times New Roman" w:hAnsi="Times New Roman" w:cs="Times New Roman"/>
+          <w:sz w:val="24"/>
+          <w:szCs w:val="24"/>
+        </w:rPr>
+        <w:t xml:space="preserve">The high-energy event corresponded to a high-volume trading scenario where within the hundred sampled candles, price changed by over one thousand USD. </w:t>
+      </w:r>
+      <w:r>
+        <w:rPr>
+          <w:rFonts w:ascii="Times New Roman" w:hAnsi="Times New Roman" w:cs="Times New Roman"/>
+          <w:sz w:val="24"/>
+          <w:szCs w:val="24"/>
+        </w:rPr>
+        <w:t xml:space="preserve">In the low-energy event, change in price across the entire sample was less </w:t>
+      </w:r>
+      <w:r>
+        <w:rPr>
+          <w:noProof/>
+        </w:rPr>
+        <mc:AlternateContent>
+          <mc:Choice Requires="wps">
+            <w:drawing>
+              <wp:anchor distT="0" distB="0" distL="114300" distR="114300" simplePos="0" relativeHeight="251663360" behindDoc="0" locked="0" layoutInCell="1" allowOverlap="1" wp14:anchorId="60367F66" wp14:editId="57B8FD46">
+                <wp:simplePos x="0" y="0"/>
+                <wp:positionH relativeFrom="margin">
+                  <wp:align>center</wp:align>
+                </wp:positionH>
+                <wp:positionV relativeFrom="paragraph">
+                  <wp:posOffset>3409254</wp:posOffset>
+                </wp:positionV>
+                <wp:extent cx="7379335" cy="635"/>
+                <wp:effectExtent l="0" t="0" r="0" b="8255"/>
+                <wp:wrapTopAndBottom/>
+                <wp:docPr id="5" name="Text Box 5"/>
+                <wp:cNvGraphicFramePr/>
+                <a:graphic xmlns:a="http://schemas.openxmlformats.org/drawingml/2006/main">
+                  <a:graphicData uri="http://schemas.microsoft.com/office/word/2010/wordprocessingShape">
+                    <wps:wsp>
+                      <wps:cNvSpPr txBox="1"/>
+                      <wps:spPr>
+                        <a:xfrm>
+                          <a:off x="0" y="0"/>
+                          <a:ext cx="7379335" cy="635"/>
+                        </a:xfrm>
+                        <a:prstGeom prst="rect">
+                          <a:avLst/>
+                        </a:prstGeom>
+                        <a:solidFill>
+                          <a:prstClr val="white"/>
+                        </a:solidFill>
+                        <a:ln>
+                          <a:noFill/>
+                        </a:ln>
+                      </wps:spPr>
+                      <wps:txbx>
+                        <w:txbxContent>
+                          <w:p>
+                            <w:pPr>
+                              <w:pStyle w:val="Caption"/>
+                              <w:jc w:val="center"/>
+                              <w:rPr>
+                                <w:rFonts w:ascii="Times New Roman" w:hAnsi="Times New Roman" w:cs="Times New Roman"/>
+                                <w:i w:val="0"/>
+                                <w:iCs w:val="0"/>
+                                <w:color w:val="auto"/>
+                                <w:sz w:val="24"/>
+                                <w:szCs w:val="24"/>
+                              </w:rPr>
+                            </w:pPr>
+                            <w:r>
+                              <w:rPr>
+                                <w:rFonts w:ascii="Times New Roman" w:hAnsi="Times New Roman" w:cs="Times New Roman"/>
+                                <w:i w:val="0"/>
+                                <w:iCs w:val="0"/>
+                                <w:color w:val="auto"/>
+                              </w:rPr>
+                              <w:t xml:space="preserve">Figure </w:t>
+                            </w:r>
+                            <w:r>
+                              <w:rPr>
+                                <w:rFonts w:ascii="Times New Roman" w:hAnsi="Times New Roman" w:cs="Times New Roman"/>
+                                <w:i w:val="0"/>
+                                <w:iCs w:val="0"/>
+                                <w:color w:val="auto"/>
+                              </w:rPr>
+                              <w:fldChar w:fldCharType="begin"/>
+                            </w:r>
+                            <w:r>
+                              <w:rPr>
+                                <w:rFonts w:ascii="Times New Roman" w:hAnsi="Times New Roman" w:cs="Times New Roman"/>
+                                <w:i w:val="0"/>
+                                <w:iCs w:val="0"/>
+                                <w:color w:val="auto"/>
+                              </w:rPr>
+                              <w:instrText xml:space="preserve"> SEQ Figure \* ARABIC </w:instrText>
+                            </w:r>
+                            <w:r>
+                              <w:rPr>
+                                <w:rFonts w:ascii="Times New Roman" w:hAnsi="Times New Roman" w:cs="Times New Roman"/>
+                                <w:i w:val="0"/>
+                                <w:iCs w:val="0"/>
+                                <w:color w:val="auto"/>
+                              </w:rPr>
+                              <w:fldChar w:fldCharType="separate"/>
+                            </w:r>
+                            <w:r>
+                              <w:rPr>
+                                <w:rFonts w:ascii="Times New Roman" w:hAnsi="Times New Roman" w:cs="Times New Roman"/>
+                                <w:i w:val="0"/>
+                                <w:iCs w:val="0"/>
+                                <w:noProof/>
+                                <w:color w:val="auto"/>
+                              </w:rPr>
+                              <w:t>2</w:t>
+                            </w:r>
+                            <w:r>
+                              <w:rPr>
+                                <w:rFonts w:ascii="Times New Roman" w:hAnsi="Times New Roman" w:cs="Times New Roman"/>
+                                <w:i w:val="0"/>
+                                <w:iCs w:val="0"/>
+                                <w:color w:val="auto"/>
+                              </w:rPr>
+                              <w:fldChar w:fldCharType="end"/>
+                            </w:r>
+                            <w:r>
+                              <w:rPr>
+                                <w:rFonts w:ascii="Times New Roman" w:hAnsi="Times New Roman" w:cs="Times New Roman"/>
+                                <w:i w:val="0"/>
+                                <w:iCs w:val="0"/>
+                                <w:color w:val="auto"/>
+                              </w:rPr>
+                              <w:t xml:space="preserve"> Wigner-Ville Distributions for High and Low Energy Events</w:t>
+                            </w:r>
+                          </w:p>
+                        </w:txbxContent>
+                      </wps:txbx>
+                      <wps:bodyPr rot="0" spcFirstLastPara="0" vertOverflow="overflow" horzOverflow="overflow" vert="horz" wrap="square" lIns="0" tIns="0" rIns="0" bIns="0" numCol="1" spcCol="0" rtlCol="0" fromWordArt="0" anchor="t" anchorCtr="0" forceAA="0" compatLnSpc="1">
+                        <a:prstTxWarp prst="textNoShape">
+                          <a:avLst/>
+                        </a:prstTxWarp>
+                        <a:spAutoFit/>
+                      </wps:bodyPr>
+                    </wps:wsp>
+                  </a:graphicData>
+                </a:graphic>
+              </wp:anchor>
+            </w:drawing>
+          </mc:Choice>
+          <mc:Fallback>
+            <w:pict>
+              <v:shape w14:anchorId="60367F66" id="Text Box 5" o:spid="_x0000_s1027" type="#_x0000_t202" style="position:absolute;left:0;text-align:left;margin-left:0;margin-top:268.45pt;width:581.05pt;height:.05pt;z-index:251663360;visibility:visible;mso-wrap-style:square;mso-wrap-distance-left:9pt;mso-wrap-distance-top:0;mso-wrap-distance-right:9pt;mso-wrap-distance-bottom:0;mso-position-horizontal:center;mso-position-horizontal-relative:margin;mso-position-vertical:absolute;mso-position-vertical-relative:text;v-text-anchor:top" o:gfxdata="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" stroked="f">
+                <v:textbox style="mso-fit-shape-to-text:t" inset="0,0,0,0">
+                  <w:txbxContent>
+                    <w:p>
+                      <w:pPr>
+                        <w:pStyle w:val="Caption"/>
+                        <w:jc w:val="center"/>
+                        <w:rPr>
+                          <w:rFonts w:ascii="Times New Roman" w:hAnsi="Times New Roman" w:cs="Times New Roman"/>
+                          <w:i w:val="0"/>
+                          <w:iCs w:val="0"/>
+                          <w:color w:val="auto"/>
+                          <w:sz w:val="24"/>
+                          <w:szCs w:val="24"/>
+                        </w:rPr>
+                      </w:pPr>
+                      <w:r>
+                        <w:rPr>
+                          <w:rFonts w:ascii="Times New Roman" w:hAnsi="Times New Roman" w:cs="Times New Roman"/>
+                          <w:i w:val="0"/>
+                          <w:iCs w:val="0"/>
+                          <w:color w:val="auto"/>
+                        </w:rPr>
+                        <w:t xml:space="preserve">Figure </w:t>
+                      </w:r>
+                      <w:r>
+                        <w:rPr>
+                          <w:rFonts w:ascii="Times New Roman" w:hAnsi="Times New Roman" w:cs="Times New Roman"/>
+                          <w:i w:val="0"/>
+                          <w:iCs w:val="0"/>
+                          <w:color w:val="auto"/>
+                        </w:rPr>
+                        <w:fldChar w:fldCharType="begin"/>
+                      </w:r>
+                      <w:r>
+                        <w:rPr>
+                          <w:rFonts w:ascii="Times New Roman" w:hAnsi="Times New Roman" w:cs="Times New Roman"/>
+                          <w:i w:val="0"/>
+                          <w:iCs w:val="0"/>
+                          <w:color w:val="auto"/>
+                        </w:rPr>
+                        <w:instrText xml:space="preserve"> SEQ Figure \* ARABIC </w:instrText>
+                      </w:r>
+                      <w:r>
+                        <w:rPr>
+                          <w:rFonts w:ascii="Times New Roman" w:hAnsi="Times New Roman" w:cs="Times New Roman"/>
+                          <w:i w:val="0"/>
+                          <w:iCs w:val="0"/>
+                          <w:color w:val="auto"/>
+                        </w:rPr>
+                        <w:fldChar w:fldCharType="separate"/>
+                      </w:r>
+                      <w:r>
+                        <w:rPr>
+                          <w:rFonts w:ascii="Times New Roman" w:hAnsi="Times New Roman" w:cs="Times New Roman"/>
+                          <w:i w:val="0"/>
+                          <w:iCs w:val="0"/>
+                          <w:noProof/>
+                          <w:color w:val="auto"/>
+                        </w:rPr>
+                        <w:t>2</w:t>
+                      </w:r>
+                      <w:r>
+                        <w:rPr>
+                          <w:rFonts w:ascii="Times New Roman" w:hAnsi="Times New Roman" w:cs="Times New Roman"/>
+                          <w:i w:val="0"/>
+                          <w:iCs w:val="0"/>
+                          <w:color w:val="auto"/>
+                        </w:rPr>
+                        <w:fldChar w:fldCharType="end"/>
+                      </w:r>
+                      <w:r>
+                        <w:rPr>
+                          <w:rFonts w:ascii="Times New Roman" w:hAnsi="Times New Roman" w:cs="Times New Roman"/>
+                          <w:i w:val="0"/>
+                          <w:iCs w:val="0"/>
+                          <w:color w:val="auto"/>
+                        </w:rPr>
+                        <w:t xml:space="preserve"> Wigner-Ville Distributions for High and Low Energy Events</w:t>
+                      </w:r>
+                    </w:p>
+                  </w:txbxContent>
+                </v:textbox>
+                <w10:wrap type="topAndBottom" anchorx="margin"/>
+              </v:shape>
+            </w:pict>
+          </mc:Fallback>
+        </mc:AlternateContent>
+      </w:r>
+      <w:r>
+        <w:rPr>
+          <w:rFonts w:ascii="Times New Roman" w:hAnsi="Times New Roman" w:cs="Times New Roman"/>
+          <w:noProof/>
+          <w:sz w:val="24"/>
+          <w:szCs w:val="24"/>
+        </w:rPr>
+        <w:drawing>
+          <wp:anchor distT="0" distB="0" distL="114300" distR="114300" simplePos="0" relativeHeight="251661312" behindDoc="0" locked="0" layoutInCell="1" allowOverlap="1" wp14:anchorId="5E46666D" wp14:editId="1C890663">
+            <wp:simplePos x="0" y="0"/>
+            <wp:positionH relativeFrom="margin">
+              <wp:align>center</wp:align>
+            </wp:positionH>
+            <wp:positionV relativeFrom="paragraph">
+              <wp:posOffset>796208</wp:posOffset>
+            </wp:positionV>
+            <wp:extent cx="6975475" cy="2611120"/>
+            <wp:effectExtent l="0" t="0" r="0" b="0"/>
+            <wp:wrapTopAndBottom/>
+            <wp:docPr id="4" name="Picture 4"/>
+            <wp:cNvGraphicFramePr>
+              <a:graphicFrameLocks xmlns:a="http://schemas.openxmlformats.org/drawingml/2006/main" noChangeAspect="1"/>
+            </wp:cNvGraphicFramePr>
+            <a:graphic xmlns:a="http://schemas.openxmlformats.org/drawingml/2006/main">
+              <a:graphicData uri="http://schemas.openxmlformats.org/drawingml/2006/picture">
+                <pic:pic xmlns:pic="http://schemas.openxmlformats.org/drawingml/2006/picture">
+                  <pic:nvPicPr>
+                    <pic:cNvPr id="0" name="Picture 2"/>
+                    <pic:cNvPicPr>
+                      <a:picLocks noChangeAspect="1" noChangeArrowheads="1"/>
+                    </pic:cNvPicPr>
+                  </pic:nvPicPr>
+                  <pic:blipFill>
+                    <a:blip r:embed="rId9">
+                      <a:extLst>
+                        <a:ext uri="{28A0092B-C50C-407E-A947-70E740481C1C}">
+                          <a14:useLocalDpi xmlns:a14="http://schemas.microsoft.com/office/drawing/2010/main" val="0"/>
+                        </a:ext>
+                      </a:extLst>
+                    </a:blip>
+                    <a:srcRect/>
+                    <a:stretch>
+                      <a:fillRect/>
+                    </a:stretch>
+                  </pic:blipFill>
+                  <pic:spPr bwMode="auto">
+                    <a:xfrm>
+                      <a:off x="0" y="0"/>
+                      <a:ext cx="6975475" cy="2611120"/>
+                    </a:xfrm>
+                    <a:prstGeom prst="rect">
+                      <a:avLst/>
+                    </a:prstGeom>
+                    <a:noFill/>
+                    <a:ln>
+                      <a:noFill/>
+                    </a:ln>
+                  </pic:spPr>
+                </pic:pic>
+              </a:graphicData>
+            </a:graphic>
+            <wp14:sizeRelH relativeFrom="margin">
+              <wp14:pctWidth>0</wp14:pctWidth>
+            </wp14:sizeRelH>
+            <wp14:sizeRelV relativeFrom="margin">
+              <wp14:pctHeight>0</wp14:pctHeight>
+            </wp14:sizeRelV>
+          </wp:anchor>
+        </w:drawing>
+      </w:r>
+      <w:r>
+        <w:rPr>
+          <w:rFonts w:ascii="Times New Roman" w:hAnsi="Times New Roman" w:cs="Times New Roman"/>
+          <w:sz w:val="24"/>
+          <w:szCs w:val="24"/>
+        </w:rPr>
+        <w:t>than fifty</w:t>
+      </w:r>
+      <w:r>
+        <w:rPr>
+          <w:rFonts w:ascii="Times New Roman" w:hAnsi="Times New Roman" w:cs="Times New Roman"/>
+          <w:sz w:val="24"/>
+          <w:szCs w:val="24"/>
+        </w:rPr>
+        <w:t xml:space="preserve"> USD. </w:t>
+      </w:r>
+    </w:p>
+    <w:p>
+      <w:pPr>
+        <w:jc w:val="both"/>
+        <w:rPr>
+          <w:rFonts w:ascii="Times New Roman" w:hAnsi="Times New Roman" w:cs="Times New Roman"/>
+          <w:noProof/>
+          <w:sz w:val="24"/>
+          <w:szCs w:val="24"/>
+        </w:rPr>
+      </w:pPr>
+    </w:p>
+    <w:p>
+      <w:pPr>
+        <w:jc w:val="both"/>
+        <w:rPr>
+          <w:rFonts w:ascii="Times New Roman" w:hAnsi="Times New Roman" w:cs="Times New Roman"/>
+          <w:sz w:val="24"/>
+          <w:szCs w:val="24"/>
+        </w:rPr>
+      </w:pPr>
+      <w:r>
+        <w:rPr>
+          <w:rFonts w:ascii="Times New Roman" w:hAnsi="Times New Roman" w:cs="Times New Roman"/>
+          <w:noProof/>
+          <w:sz w:val="24"/>
+          <w:szCs w:val="24"/>
+        </w:rPr>
+        <w:drawing>
+          <wp:anchor distT="0" distB="0" distL="114300" distR="114300" simplePos="0" relativeHeight="251670528" behindDoc="0" locked="0" layoutInCell="1" allowOverlap="1" wp14:anchorId="751686C9" wp14:editId="42E6C7C8">
+            <wp:simplePos x="0" y="0"/>
+            <wp:positionH relativeFrom="margin">
+              <wp:align>center</wp:align>
+            </wp:positionH>
+            <wp:positionV relativeFrom="paragraph">
+              <wp:posOffset>701442</wp:posOffset>
+            </wp:positionV>
+            <wp:extent cx="6329680" cy="1554480"/>
+            <wp:effectExtent l="0" t="0" r="0" b="7620"/>
+            <wp:wrapTopAndBottom/>
+            <wp:docPr id="11" name="Picture 11"/>
+            <wp:cNvGraphicFramePr>
+              <a:graphicFrameLocks xmlns:a="http://schemas.openxmlformats.org/drawingml/2006/main" noChangeAspect="1"/>
+            </wp:cNvGraphicFramePr>
+            <a:graphic xmlns:a="http://schemas.openxmlformats.org/drawingml/2006/main">
+              <a:graphicData uri="http://schemas.openxmlformats.org/drawingml/2006/picture">
+                <pic:pic xmlns:pic="http://schemas.openxmlformats.org/drawingml/2006/picture">
+                  <pic:nvPicPr>
+                    <pic:cNvPr id="0" name="Picture 3"/>
+                    <pic:cNvPicPr>
+                      <a:picLocks noChangeAspect="1" noChangeArrowheads="1"/>
+                    </pic:cNvPicPr>
+                  </pic:nvPicPr>
+                  <pic:blipFill rotWithShape="1">
+                    <a:blip r:embed="rId10">
+                      <a:extLst>
+                        <a:ext uri="{28A0092B-C50C-407E-A947-70E740481C1C}">
+                          <a14:useLocalDpi xmlns:a14="http://schemas.microsoft.com/office/drawing/2010/main" val="0"/>
+                        </a:ext>
+                      </a:extLst>
+                    </a:blip>
+                    <a:srcRect l="12355" r="8956"/>
+                    <a:stretch/>
+                  </pic:blipFill>
+                  <pic:spPr bwMode="auto">
+                    <a:xfrm>
+                      <a:off x="0" y="0"/>
+                      <a:ext cx="6329680" cy="1554480"/>
+                    </a:xfrm>
+                    <a:prstGeom prst="rect">
+                      <a:avLst/>
+                    </a:prstGeom>
+                    <a:noFill/>
+                    <a:ln>
+                      <a:noFill/>
+                    </a:ln>
+                    <a:extLst>
+                      <a:ext uri="{53640926-AAD7-44D8-BBD7-CCE9431645EC}">
+                        <a14:shadowObscured xmlns:a14="http://schemas.microsoft.com/office/drawing/2010/main"/>
+                      </a:ext>
+                    </a:extLst>
+                  </pic:spPr>
+                </pic:pic>
+              </a:graphicData>
+            </a:graphic>
+            <wp14:sizeRelH relativeFrom="margin">
+              <wp14:pctWidth>0</wp14:pctWidth>
+            </wp14:sizeRelH>
+            <wp14:sizeRelV relativeFrom="margin">
+              <wp14:pctHeight>0</wp14:pctHeight>
+            </wp14:sizeRelV>
+          </wp:anchor>
+        </w:drawing>
+      </w:r>
+      <w:r>
+        <w:rPr>
+          <w:noProof/>
+        </w:rPr>
+        <mc:AlternateContent>
+          <mc:Choice Requires="wps">
+            <w:drawing>
+              <wp:anchor distT="0" distB="0" distL="114300" distR="114300" simplePos="0" relativeHeight="251669504" behindDoc="0" locked="0" layoutInCell="1" allowOverlap="1" wp14:anchorId="4A443D8D" wp14:editId="4E9C51CB">
+                <wp:simplePos x="0" y="0"/>
+                <wp:positionH relativeFrom="margin">
+                  <wp:align>center</wp:align>
+                </wp:positionH>
+                <wp:positionV relativeFrom="paragraph">
+                  <wp:posOffset>2396135</wp:posOffset>
+                </wp:positionV>
+                <wp:extent cx="6172200" cy="635"/>
+                <wp:effectExtent l="0" t="0" r="0" b="8255"/>
+                <wp:wrapTopAndBottom/>
+                <wp:docPr id="10" name="Text Box 10"/>
+                <wp:cNvGraphicFramePr/>
+                <a:graphic xmlns:a="http://schemas.openxmlformats.org/drawingml/2006/main">
+                  <a:graphicData uri="http://schemas.microsoft.com/office/word/2010/wordprocessingShape">
+                    <wps:wsp>
+                      <wps:cNvSpPr txBox="1"/>
+                      <wps:spPr>
+                        <a:xfrm>
+                          <a:off x="0" y="0"/>
+                          <a:ext cx="6172200" cy="635"/>
+                        </a:xfrm>
+                        <a:prstGeom prst="rect">
+                          <a:avLst/>
+                        </a:prstGeom>
+                        <a:solidFill>
+                          <a:prstClr val="white"/>
+                        </a:solidFill>
+                        <a:ln>
+                          <a:noFill/>
+                        </a:ln>
+                      </wps:spPr>
+                      <wps:txbx>
+                        <w:txbxContent>
+                          <w:p>
+                            <w:pPr>
+                              <w:pStyle w:val="Caption"/>
+                              <w:jc w:val="center"/>
+                              <w:rPr>
+                                <w:rFonts w:ascii="Times New Roman" w:hAnsi="Times New Roman" w:cs="Times New Roman"/>
+                                <w:i w:val="0"/>
+                                <w:iCs w:val="0"/>
+                                <w:noProof/>
+                                <w:color w:val="auto"/>
+                                <w:sz w:val="24"/>
+                                <w:szCs w:val="24"/>
+                              </w:rPr>
+                            </w:pPr>
+                            <w:r>
+                              <w:rPr>
+                                <w:rFonts w:ascii="Times New Roman" w:hAnsi="Times New Roman" w:cs="Times New Roman"/>
+                                <w:i w:val="0"/>
+                                <w:iCs w:val="0"/>
+                                <w:color w:val="auto"/>
+                              </w:rPr>
+                              <w:t xml:space="preserve">Figure </w:t>
+                            </w:r>
+                            <w:r>
+                              <w:rPr>
+                                <w:rFonts w:ascii="Times New Roman" w:hAnsi="Times New Roman" w:cs="Times New Roman"/>
+                                <w:i w:val="0"/>
+                                <w:iCs w:val="0"/>
+                                <w:color w:val="auto"/>
+                              </w:rPr>
+                              <w:fldChar w:fldCharType="begin"/>
+                            </w:r>
+                            <w:r>
+                              <w:rPr>
+                                <w:rFonts w:ascii="Times New Roman" w:hAnsi="Times New Roman" w:cs="Times New Roman"/>
+                                <w:i w:val="0"/>
+                                <w:iCs w:val="0"/>
+                                <w:color w:val="auto"/>
+                              </w:rPr>
+                              <w:instrText xml:space="preserve"> SEQ Figure \* ARABIC </w:instrText>
+                            </w:r>
+                            <w:r>
+                              <w:rPr>
+                                <w:rFonts w:ascii="Times New Roman" w:hAnsi="Times New Roman" w:cs="Times New Roman"/>
+                                <w:i w:val="0"/>
+                                <w:iCs w:val="0"/>
+                                <w:color w:val="auto"/>
+                              </w:rPr>
+                              <w:fldChar w:fldCharType="separate"/>
+                            </w:r>
+                            <w:r>
+                              <w:rPr>
+                                <w:rFonts w:ascii="Times New Roman" w:hAnsi="Times New Roman" w:cs="Times New Roman"/>
+                                <w:i w:val="0"/>
+                                <w:iCs w:val="0"/>
+                                <w:noProof/>
+                                <w:color w:val="auto"/>
+                              </w:rPr>
+                              <w:t>3</w:t>
+                            </w:r>
+                            <w:r>
+                              <w:rPr>
+                                <w:rFonts w:ascii="Times New Roman" w:hAnsi="Times New Roman" w:cs="Times New Roman"/>
+                                <w:i w:val="0"/>
+                                <w:iCs w:val="0"/>
+                                <w:color w:val="auto"/>
+                              </w:rPr>
+                              <w:fldChar w:fldCharType="end"/>
+                            </w:r>
+                            <w:r>
+                              <w:rPr>
+                                <w:rFonts w:ascii="Times New Roman" w:hAnsi="Times New Roman" w:cs="Times New Roman"/>
+                                <w:i w:val="0"/>
+                                <w:iCs w:val="0"/>
+                                <w:color w:val="auto"/>
+                              </w:rPr>
+                              <w:t>Wigner-Ville Distributions of Overlapping Consecutive Samples</w:t>
+                            </w:r>
+                          </w:p>
+                        </w:txbxContent>
+                      </wps:txbx>
+                      <wps:bodyPr rot="0" spcFirstLastPara="0" vertOverflow="overflow" horzOverflow="overflow" vert="horz" wrap="square" lIns="0" tIns="0" rIns="0" bIns="0" numCol="1" spcCol="0" rtlCol="0" fromWordArt="0" anchor="t" anchorCtr="0" forceAA="0" compatLnSpc="1">
+                        <a:prstTxWarp prst="textNoShape">
+                          <a:avLst/>
+                        </a:prstTxWarp>
+                        <a:spAutoFit/>
+                      </wps:bodyPr>
+                    </wps:wsp>
+                  </a:graphicData>
+                </a:graphic>
+              </wp:anchor>
+            </w:drawing>
+          </mc:Choice>
+          <mc:Fallback>
+            <w:pict>
+              <v:shape w14:anchorId="4A443D8D" id="Text Box 10" o:spid="_x0000_s1028" type="#_x0000_t202" style="position:absolute;left:0;text-align:left;margin-left:0;margin-top:188.65pt;width:486pt;height:.05pt;z-index:251669504;visibility:visible;mso-wrap-style:square;mso-wrap-distance-left:9pt;mso-wrap-distance-top:0;mso-wrap-distance-right:9pt;mso-wrap-distance-bottom:0;mso-position-horizontal:center;mso-position-horizontal-relative:margin;mso-position-vertical:absolute;mso-position-vertical-relative:text;v-text-anchor:top" o:gfxdata="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" stroked="f">
+                <v:textbox style="mso-fit-shape-to-text:t" inset="0,0,0,0">
+                  <w:txbxContent>
+                    <w:p>
+                      <w:pPr>
+                        <w:pStyle w:val="Caption"/>
+                        <w:jc w:val="center"/>
+                        <w:rPr>
+                          <w:rFonts w:ascii="Times New Roman" w:hAnsi="Times New Roman" w:cs="Times New Roman"/>
+                          <w:i w:val="0"/>
+                          <w:iCs w:val="0"/>
+                          <w:noProof/>
+                          <w:color w:val="auto"/>
+                          <w:sz w:val="24"/>
+                          <w:szCs w:val="24"/>
+                        </w:rPr>
+                      </w:pPr>
+                      <w:r>
+                        <w:rPr>
+                          <w:rFonts w:ascii="Times New Roman" w:hAnsi="Times New Roman" w:cs="Times New Roman"/>
+                          <w:i w:val="0"/>
+                          <w:iCs w:val="0"/>
+                          <w:color w:val="auto"/>
+                        </w:rPr>
+                        <w:t xml:space="preserve">Figure </w:t>
+                      </w:r>
+                      <w:r>
+                        <w:rPr>
+                          <w:rFonts w:ascii="Times New Roman" w:hAnsi="Times New Roman" w:cs="Times New Roman"/>
+                          <w:i w:val="0"/>
+                          <w:iCs w:val="0"/>
+                          <w:color w:val="auto"/>
+                        </w:rPr>
+                        <w:fldChar w:fldCharType="begin"/>
+                      </w:r>
+                      <w:r>
+                        <w:rPr>
+                          <w:rFonts w:ascii="Times New Roman" w:hAnsi="Times New Roman" w:cs="Times New Roman"/>
+                          <w:i w:val="0"/>
+                          <w:iCs w:val="0"/>
+                          <w:color w:val="auto"/>
+                        </w:rPr>
+                        <w:instrText xml:space="preserve"> SEQ Figure \* ARABIC </w:instrText>
+                      </w:r>
+                      <w:r>
+                        <w:rPr>
+                          <w:rFonts w:ascii="Times New Roman" w:hAnsi="Times New Roman" w:cs="Times New Roman"/>
+                          <w:i w:val="0"/>
+                          <w:iCs w:val="0"/>
+                          <w:color w:val="auto"/>
+                        </w:rPr>
+                        <w:fldChar w:fldCharType="separate"/>
+                      </w:r>
+                      <w:r>
+                        <w:rPr>
+                          <w:rFonts w:ascii="Times New Roman" w:hAnsi="Times New Roman" w:cs="Times New Roman"/>
+                          <w:i w:val="0"/>
+                          <w:iCs w:val="0"/>
+                          <w:noProof/>
+                          <w:color w:val="auto"/>
+                        </w:rPr>
+                        <w:t>3</w:t>
+                      </w:r>
+                      <w:r>
+                        <w:rPr>
+                          <w:rFonts w:ascii="Times New Roman" w:hAnsi="Times New Roman" w:cs="Times New Roman"/>
+                          <w:i w:val="0"/>
+                          <w:iCs w:val="0"/>
+                          <w:color w:val="auto"/>
+                        </w:rPr>
+                        <w:fldChar w:fldCharType="end"/>
+                      </w:r>
+                      <w:r>
+                        <w:rPr>
+                          <w:rFonts w:ascii="Times New Roman" w:hAnsi="Times New Roman" w:cs="Times New Roman"/>
+                          <w:i w:val="0"/>
+                          <w:iCs w:val="0"/>
+                          <w:color w:val="auto"/>
+                        </w:rPr>
+                        <w:t>Wigner-Ville Distributions of Overlapping Consecutive Samples</w:t>
+                      </w:r>
+                    </w:p>
+                  </w:txbxContent>
+                </v:textbox>
+                <w10:wrap type="topAndBottom" anchorx="margin"/>
+              </v:shape>
+            </w:pict>
+          </mc:Fallback>
+        </mc:AlternateContent>
+      </w:r>
+      <w:r>
+        <w:rPr>
+          <w:rFonts w:ascii="Times New Roman" w:hAnsi="Times New Roman" w:cs="Times New Roman"/>
+          <w:sz w:val="24"/>
+          <w:szCs w:val="24"/>
+        </w:rPr>
+        <w:t xml:space="preserve">Figure </w:t>
+      </w:r>
+      <w:r>
+        <w:rPr>
+          <w:rFonts w:ascii="Times New Roman" w:hAnsi="Times New Roman" w:cs="Times New Roman"/>
+          <w:sz w:val="24"/>
+          <w:szCs w:val="24"/>
+          <w:highlight w:val="yellow"/>
+        </w:rPr>
+        <w:t>2</w:t>
+      </w:r>
+      <w:r>
+        <w:rPr>
+          <w:rFonts w:ascii="Times New Roman" w:hAnsi="Times New Roman" w:cs="Times New Roman"/>
+          <w:sz w:val="24"/>
+          <w:szCs w:val="24"/>
+        </w:rPr>
+        <w:t xml:space="preserve"> compares the Wigner-Ville distributions for the selected high and low energy events. </w:t>
+      </w:r>
+      <w:r>
+        <w:rPr>
+          <w:rFonts w:ascii="Times New Roman" w:hAnsi="Times New Roman" w:cs="Times New Roman"/>
+          <w:sz w:val="24"/>
+          <w:szCs w:val="24"/>
+        </w:rPr>
+        <w:t xml:space="preserve">The one on the left is high-energy. </w:t>
+      </w:r>
+      <w:r>
+        <w:rPr>
+          <w:rFonts w:ascii="Times New Roman" w:hAnsi="Times New Roman" w:cs="Times New Roman"/>
+          <w:sz w:val="24"/>
+          <w:szCs w:val="24"/>
+        </w:rPr>
+        <w:t xml:space="preserve">There are more visible structures in the high-energy distribution than in the low-energy distribution, and the two have dissimilar shapes. </w:t>
+      </w:r>
+      <w:r>
+        <w:rPr>
+          <w:rFonts w:ascii="Times New Roman" w:hAnsi="Times New Roman" w:cs="Times New Roman"/>
+          <w:sz w:val="24"/>
+          <w:szCs w:val="24"/>
+        </w:rPr>
+        <w:t xml:space="preserve">Figure </w:t>
+      </w:r>
+      <w:r>
+        <w:rPr>
+          <w:rFonts w:ascii="Times New Roman" w:hAnsi="Times New Roman" w:cs="Times New Roman"/>
+          <w:sz w:val="24"/>
+          <w:szCs w:val="24"/>
+          <w:highlight w:val="yellow"/>
+        </w:rPr>
+        <w:t>3</w:t>
+      </w:r>
+      <w:r>
+        <w:rPr>
+          <w:rFonts w:ascii="Times New Roman" w:hAnsi="Times New Roman" w:cs="Times New Roman"/>
+          <w:sz w:val="24"/>
+          <w:szCs w:val="24"/>
+        </w:rPr>
+        <w:t xml:space="preserve"> shows the Wigner-Ville distributions of five consecutive overlapping samples. Each sample contained data from one hundred candles and shared thirty candles with the following sample. Even while closely grouped in time the spectral content of each sample varies from the next. By grouping several overlapping samples, a set of samples is made from which the network – which will learn how changes in the structure of samples’ spectral content relate to the system’s future states – will use to predict.</w:t>
+      </w:r>
+      <w:r>
+        <w:rPr>
+          <w:rFonts w:ascii="Times New Roman" w:hAnsi="Times New Roman" w:cs="Times New Roman"/>
+          <w:sz w:val="24"/>
+          <w:szCs w:val="24"/>
+        </w:rPr>
+        <w:t xml:space="preserve"> Because no two sets of samples are the same, the mathematical model for this network treats these sets as tasks; how the model learns the inter-sample relationships and their impact on future system states is where meta-learning takes place. </w:t>
+      </w:r>
+    </w:p>
+    <w:p>
+      <w:pPr>
+        <w:jc w:val="both"/>
+        <w:rPr>
+          <w:rFonts w:ascii="Times New Roman" w:hAnsi="Times New Roman" w:cs="Times New Roman"/>
+          <w:sz w:val="24"/>
+          <w:szCs w:val="24"/>
+        </w:rPr>
+      </w:pPr>
+      <w:r>
+        <w:rPr>
+          <w:rFonts w:ascii="Times New Roman" w:hAnsi="Times New Roman" w:cs="Times New Roman"/>
           <w:b/>
           <w:bCs/>
           <w:sz w:val="28"/>
           <w:szCs w:val="28"/>
         </w:rPr>
-      </w:pPr>
-      <w:r>
-        <w:rPr>
-          <w:rFonts w:ascii="Times New Roman" w:hAnsi="Times New Roman" w:cs="Times New Roman"/>
-          <w:sz w:val="24"/>
-          <w:szCs w:val="24"/>
-        </w:rPr>
-        <w:t xml:space="preserve">Figure </w:t>
-      </w:r>
-      <w:r>
-        <w:rPr>
-          <w:rFonts w:ascii="Times New Roman" w:hAnsi="Times New Roman" w:cs="Times New Roman"/>
-          <w:sz w:val="24"/>
-          <w:szCs w:val="24"/>
-          <w:highlight w:val="yellow"/>
-        </w:rPr>
-        <w:t>1</w:t>
-      </w:r>
-      <w:r>
-        <w:rPr>
-          <w:rFonts w:ascii="Times New Roman" w:hAnsi="Times New Roman" w:cs="Times New Roman"/>
-          <w:sz w:val="24"/>
-          <w:szCs w:val="24"/>
-        </w:rPr>
-        <w:t xml:space="preserve"> shows the probability distributions for the one hundred samples. </w:t>
-      </w:r>
-      <w:r>
-        <w:rPr>
-          <w:rFonts w:ascii="Times New Roman" w:hAnsi="Times New Roman" w:cs="Times New Roman"/>
-          <w:sz w:val="24"/>
-          <w:szCs w:val="24"/>
-        </w:rPr>
-        <w:t xml:space="preserve">With ten thousand samples like the ones used for figure </w:t>
-      </w:r>
-      <w:r>
-        <w:rPr>
-          <w:rFonts w:ascii="Times New Roman" w:hAnsi="Times New Roman" w:cs="Times New Roman"/>
-          <w:sz w:val="24"/>
-          <w:szCs w:val="24"/>
-          <w:highlight w:val="yellow"/>
-        </w:rPr>
-        <w:t>1</w:t>
-      </w:r>
-      <w:r>
-        <w:rPr>
-          <w:rFonts w:ascii="Times New Roman" w:hAnsi="Times New Roman" w:cs="Times New Roman"/>
-          <w:sz w:val="24"/>
-          <w:szCs w:val="24"/>
-        </w:rPr>
-        <w:t xml:space="preserve">, subsample mean was determined to have mean 0.0107 and standard deviation 0.7823. </w:t>
-      </w:r>
-      <w:r>
-        <w:rPr>
-          <w:rFonts w:ascii="Times New Roman" w:hAnsi="Times New Roman" w:cs="Times New Roman"/>
-          <w:sz w:val="24"/>
-          <w:szCs w:val="24"/>
-        </w:rPr>
-        <w:t>Subsample standard deviation was found to have mean 30.7794 with standard deviation 24.4113.</w:t>
-      </w:r>
-      <w:r>
-        <w:rPr>
-          <w:rFonts w:ascii="Times New Roman" w:hAnsi="Times New Roman" w:cs="Times New Roman"/>
-          <w:sz w:val="24"/>
-          <w:szCs w:val="24"/>
-        </w:rPr>
-        <w:t xml:space="preserve"> The extent to which the assertion holds true is ultimately determined by the model’s performance, but from figure one, it can at least be concluded that the dataset does observe a relatively constant mean around zero with reasonable probability that change of price is less than </w:t>
-      </w:r>
-      <w:r>
-        <w:rPr>
-          <w:rFonts w:ascii="Times New Roman" w:hAnsi="Times New Roman" w:cs="Times New Roman"/>
-          <w:sz w:val="24"/>
-          <w:szCs w:val="24"/>
-        </w:rPr>
-        <w:t>twenty-five</w:t>
-      </w:r>
-      <w:r>
-        <w:rPr>
-          <w:rFonts w:ascii="Times New Roman" w:hAnsi="Times New Roman" w:cs="Times New Roman"/>
-          <w:sz w:val="24"/>
-          <w:szCs w:val="24"/>
-        </w:rPr>
-        <w:t xml:space="preserve"> dollars, for any subsample. </w:t>
-      </w:r>
-    </w:p>
-    <w:p>
-      <w:pPr>
-        <w:rPr>
-          <w:rFonts w:ascii="Times New Roman" w:hAnsi="Times New Roman" w:cs="Times New Roman"/>
-          <w:b/>
-          <w:bCs/>
-          <w:sz w:val="28"/>
-          <w:szCs w:val="28"/>
-        </w:rPr>
-      </w:pPr>
-    </w:p>
-    <w:p>
-      <w:pPr>
-        <w:rPr>
-          <w:rFonts w:ascii="Times New Roman" w:hAnsi="Times New Roman" w:cs="Times New Roman"/>
-          <w:sz w:val="24"/>
-          <w:szCs w:val="24"/>
-        </w:rPr>
-      </w:pPr>
-      <w:r>
-        <w:rPr>
-          <w:rFonts w:ascii="Times New Roman" w:hAnsi="Times New Roman" w:cs="Times New Roman"/>
-          <w:sz w:val="24"/>
-          <w:szCs w:val="24"/>
-        </w:rPr>
-        <w:br w:type="page"/>
-      </w:r>
-    </w:p>
-    <w:p>
-      <w:pPr>
-        <w:rPr>
-          <w:rFonts w:ascii="Times New Roman" w:hAnsi="Times New Roman" w:cs="Times New Roman"/>
-          <w:sz w:val="24"/>
-          <w:szCs w:val="24"/>
-        </w:rPr>
-      </w:pPr>
-      <w:r>
-        <w:rPr>
-          <w:rFonts w:ascii="Times New Roman" w:hAnsi="Times New Roman" w:cs="Times New Roman"/>
-          <w:sz w:val="24"/>
-          <w:szCs w:val="24"/>
-        </w:rPr>
-        <w:lastRenderedPageBreak/>
-        <w:t>Demonstrate:</w:t>
-      </w:r>
-    </w:p>
-    <w:p>
-      <w:pPr>
-        <w:pStyle w:val="ListParagraph"/>
-        <w:numPr>
-          <w:ilvl w:val="0"/>
-          <w:numId w:val="5"/>
-        </w:numPr>
-        <w:rPr>
-          <w:rFonts w:ascii="Times New Roman" w:hAnsi="Times New Roman" w:cs="Times New Roman"/>
-          <w:sz w:val="24"/>
-          <w:szCs w:val="24"/>
-        </w:rPr>
-      </w:pPr>
-      <w:r>
-        <w:rPr>
-          <w:rFonts w:ascii="Times New Roman" w:hAnsi="Times New Roman" w:cs="Times New Roman"/>
-          <w:sz w:val="24"/>
-          <w:szCs w:val="24"/>
-        </w:rPr>
-        <w:t>System observes constant distribution of change between samples independent of market conditions.</w:t>
-      </w:r>
-    </w:p>
-    <w:p>
-      <w:pPr>
-        <w:pStyle w:val="ListParagraph"/>
-        <w:numPr>
-          <w:ilvl w:val="0"/>
-          <w:numId w:val="5"/>
-        </w:numPr>
-        <w:rPr>
-          <w:rFonts w:ascii="Times New Roman" w:hAnsi="Times New Roman" w:cs="Times New Roman"/>
-          <w:sz w:val="24"/>
-          <w:szCs w:val="24"/>
-        </w:rPr>
-      </w:pPr>
-      <w:r>
-        <w:rPr>
-          <w:rFonts w:ascii="Times New Roman" w:hAnsi="Times New Roman" w:cs="Times New Roman"/>
-          <w:sz w:val="24"/>
-          <w:szCs w:val="24"/>
-        </w:rPr>
-        <w:t xml:space="preserve">Market conditions change (show the differences between wavelet transforms at different times). </w:t>
-      </w:r>
-    </w:p>
-    <w:p>
-      <w:pPr>
-        <w:rPr>
-          <w:rFonts w:ascii="Times New Roman" w:hAnsi="Times New Roman" w:cs="Times New Roman"/>
-          <w:sz w:val="48"/>
-          <w:szCs w:val="48"/>
-        </w:rPr>
-      </w:pPr>
-    </w:p>
-    <w:p>
-      <w:pPr>
-        <w:rPr>
-          <w:rFonts w:ascii="Times New Roman" w:hAnsi="Times New Roman" w:cs="Times New Roman"/>
-          <w:b/>
-          <w:bCs/>
-          <w:sz w:val="28"/>
-          <w:szCs w:val="28"/>
-        </w:rPr>
-      </w:pPr>
-      <w:r>
-        <w:rPr>
-          <w:rFonts w:ascii="Times New Roman" w:hAnsi="Times New Roman" w:cs="Times New Roman"/>
-          <w:b/>
-          <w:bCs/>
-          <w:sz w:val="28"/>
-          <w:szCs w:val="28"/>
-        </w:rPr>
-        <w:br w:type="page"/>
-      </w:r>
-    </w:p>
-    <w:p>
-      <w:pPr>
-        <w:jc w:val="both"/>
-        <w:rPr>
-          <w:rFonts w:ascii="Times New Roman" w:hAnsi="Times New Roman" w:cs="Times New Roman"/>
-          <w:b/>
-          <w:bCs/>
-          <w:sz w:val="28"/>
-          <w:szCs w:val="28"/>
-        </w:rPr>
-      </w:pPr>
-      <w:r>
-        <w:rPr>
-          <w:rFonts w:ascii="Times New Roman" w:hAnsi="Times New Roman" w:cs="Times New Roman"/>
-          <w:b/>
-          <w:bCs/>
-          <w:sz w:val="28"/>
-          <w:szCs w:val="28"/>
-        </w:rPr>
         <w:lastRenderedPageBreak/>
         <w:t>Implementation</w:t>
       </w:r>
@@ -4506,20 +5492,33 @@
           <w:sz w:val="24"/>
           <w:szCs w:val="24"/>
         </w:rPr>
-        <w:t>The price of an asset is observed at a regular frequency and samples having n observations are created. To reveal underlying trends, and encode inputs with frequency-information, samples are upscaled by the Dualtree complex wavelet transform (</w:t>
+        <w:t xml:space="preserve">The price of an asset is observed at a regular frequency and samples having n observations are created. To reveal underlying trends, and encode inputs with frequency-information, samples are upscaled by the </w:t>
+      </w:r>
+      <w:r>
+        <w:rPr>
+          <w:rFonts w:ascii="Times New Roman" w:eastAsiaTheme="minorEastAsia" w:hAnsi="Times New Roman" w:cs="Times New Roman"/>
+          <w:sz w:val="24"/>
+          <w:szCs w:val="24"/>
+        </w:rPr>
+        <w:t>continuous</w:t>
+      </w:r>
+      <w:r>
+        <w:rPr>
+          <w:rFonts w:ascii="Times New Roman" w:eastAsiaTheme="minorEastAsia" w:hAnsi="Times New Roman" w:cs="Times New Roman"/>
+          <w:sz w:val="24"/>
+          <w:szCs w:val="24"/>
+        </w:rPr>
+        <w:t xml:space="preserve"> wavelet transform (</w:t>
+      </w:r>
+      <w:r>
+        <w:rPr>
+          <w:rFonts w:ascii="Times New Roman" w:eastAsiaTheme="minorEastAsia" w:hAnsi="Times New Roman" w:cs="Times New Roman"/>
+          <w:sz w:val="24"/>
+          <w:szCs w:val="24"/>
+        </w:rPr>
+        <w:t>c</w:t>
       </w:r>
       <m:oMath>
-        <m:r>
-          <m:rPr>
-            <m:scr m:val="double-struck"/>
-          </m:rPr>
-          <w:rPr>
-            <w:rFonts w:ascii="Cambria Math" w:eastAsiaTheme="minorEastAsia" w:hAnsi="Cambria Math" w:cs="Times New Roman"/>
-            <w:sz w:val="24"/>
-            <w:szCs w:val="24"/>
-          </w:rPr>
-          <m:t>C</m:t>
-        </m:r>
         <m:r>
           <w:rPr>
             <w:rFonts w:ascii="Cambria Math" w:eastAsiaTheme="minorEastAsia" w:hAnsi="Cambria Math" w:cs="Times New Roman"/>
@@ -4535,334 +5534,7 @@
           <w:sz w:val="24"/>
           <w:szCs w:val="24"/>
         </w:rPr>
-        <w:t xml:space="preserve">). Because of its complex valued wavelet (9) – orthonormal in Hilbert space – the complex wavelet transform is shift-invariant and therefore enables temporal stability between </w:t>
-      </w:r>
-      <w:r>
-        <w:rPr>
-          <w:rFonts w:ascii="Times New Roman" w:eastAsiaTheme="minorEastAsia" w:hAnsi="Times New Roman" w:cs="Times New Roman"/>
-          <w:sz w:val="24"/>
-          <w:szCs w:val="24"/>
-        </w:rPr>
-        <w:t xml:space="preserve">predictions. </w:t>
-      </w:r>
-    </w:p>
-    <w:tbl>
-      <w:tblPr>
-        <w:tblStyle w:val="TableGrid"/>
-        <w:tblW w:w="5000" w:type="pct"/>
-        <w:tblBorders>
-          <w:top w:val="none" w:sz="0" w:space="0" w:color="auto"/>
-          <w:left w:val="none" w:sz="0" w:space="0" w:color="auto"/>
-          <w:bottom w:val="none" w:sz="0" w:space="0" w:color="auto"/>
-          <w:right w:val="none" w:sz="0" w:space="0" w:color="auto"/>
-          <w:insideH w:val="none" w:sz="0" w:space="0" w:color="auto"/>
-          <w:insideV w:val="none" w:sz="0" w:space="0" w:color="auto"/>
-        </w:tblBorders>
-        <w:tblLook w:val="04A0" w:firstRow="1" w:lastRow="0" w:firstColumn="1" w:lastColumn="0" w:noHBand="0" w:noVBand="1"/>
-      </w:tblPr>
-      <w:tblGrid>
-        <w:gridCol w:w="1404"/>
-        <w:gridCol w:w="6552"/>
-        <w:gridCol w:w="1404"/>
-      </w:tblGrid>
-      <w:tr>
-        <w:tc>
-          <w:tcPr>
-            <w:tcW w:w="750" w:type="pct"/>
-          </w:tcPr>
-          <w:p>
-            <w:pPr>
-              <w:jc w:val="both"/>
-              <w:rPr>
-                <w:rFonts w:ascii="Times New Roman" w:hAnsi="Times New Roman" w:cs="Times New Roman"/>
-                <w:sz w:val="24"/>
-                <w:szCs w:val="24"/>
-              </w:rPr>
-            </w:pPr>
-          </w:p>
-        </w:tc>
-        <w:tc>
-          <w:tcPr>
-            <w:tcW w:w="3500" w:type="pct"/>
-          </w:tcPr>
-          <w:p>
-            <w:pPr>
-              <w:jc w:val="center"/>
-              <w:rPr>
-                <w:rFonts w:ascii="Times New Roman" w:eastAsiaTheme="minorEastAsia" w:hAnsi="Times New Roman" w:cs="Times New Roman"/>
-                <w:sz w:val="24"/>
-                <w:szCs w:val="24"/>
-              </w:rPr>
-            </w:pPr>
-            <m:oMathPara>
-              <m:oMath>
-                <m:sSub>
-                  <m:sSubPr>
-                    <m:ctrlPr>
-                      <w:rPr>
-                        <w:rFonts w:ascii="Cambria Math" w:hAnsi="Cambria Math" w:cs="Times New Roman"/>
-                        <w:i/>
-                        <w:sz w:val="24"/>
-                        <w:szCs w:val="24"/>
-                      </w:rPr>
-                    </m:ctrlPr>
-                  </m:sSubPr>
-                  <m:e>
-                    <m:r>
-                      <w:rPr>
-                        <w:rFonts w:ascii="Cambria Math" w:hAnsi="Cambria Math" w:cs="Times New Roman"/>
-                        <w:sz w:val="24"/>
-                        <w:szCs w:val="24"/>
-                      </w:rPr>
-                      <m:t>ψ</m:t>
-                    </m:r>
-                  </m:e>
-                  <m:sub>
-                    <m:r>
-                      <w:rPr>
-                        <w:rFonts w:ascii="Cambria Math" w:hAnsi="Cambria Math" w:cs="Times New Roman"/>
-                        <w:sz w:val="24"/>
-                        <w:szCs w:val="24"/>
-                      </w:rPr>
-                      <m:t>c</m:t>
-                    </m:r>
-                  </m:sub>
-                </m:sSub>
-                <m:d>
-                  <m:dPr>
-                    <m:ctrlPr>
-                      <w:rPr>
-                        <w:rFonts w:ascii="Cambria Math" w:hAnsi="Cambria Math" w:cs="Times New Roman"/>
-                        <w:i/>
-                        <w:sz w:val="24"/>
-                        <w:szCs w:val="24"/>
-                      </w:rPr>
-                    </m:ctrlPr>
-                  </m:dPr>
-                  <m:e>
-                    <m:r>
-                      <w:rPr>
-                        <w:rFonts w:ascii="Cambria Math" w:hAnsi="Cambria Math" w:cs="Times New Roman"/>
-                        <w:sz w:val="24"/>
-                        <w:szCs w:val="24"/>
-                      </w:rPr>
-                      <m:t>t</m:t>
-                    </m:r>
-                  </m:e>
-                </m:d>
-                <m:r>
-                  <w:rPr>
-                    <w:rFonts w:ascii="Cambria Math" w:hAnsi="Cambria Math" w:cs="Times New Roman"/>
-                    <w:sz w:val="24"/>
-                    <w:szCs w:val="24"/>
-                  </w:rPr>
-                  <m:t xml:space="preserve">= </m:t>
-                </m:r>
-                <m:sSub>
-                  <m:sSubPr>
-                    <m:ctrlPr>
-                      <w:rPr>
-                        <w:rFonts w:ascii="Cambria Math" w:hAnsi="Cambria Math" w:cs="Times New Roman"/>
-                        <w:i/>
-                        <w:sz w:val="24"/>
-                        <w:szCs w:val="24"/>
-                      </w:rPr>
-                    </m:ctrlPr>
-                  </m:sSubPr>
-                  <m:e>
-                    <m:r>
-                      <w:rPr>
-                        <w:rFonts w:ascii="Cambria Math" w:hAnsi="Cambria Math" w:cs="Times New Roman"/>
-                        <w:sz w:val="24"/>
-                        <w:szCs w:val="24"/>
-                      </w:rPr>
-                      <m:t>ψ</m:t>
-                    </m:r>
-                  </m:e>
-                  <m:sub>
-                    <m:r>
-                      <w:rPr>
-                        <w:rFonts w:ascii="Cambria Math" w:hAnsi="Cambria Math" w:cs="Times New Roman"/>
-                        <w:sz w:val="24"/>
-                        <w:szCs w:val="24"/>
-                      </w:rPr>
-                      <m:t>r</m:t>
-                    </m:r>
-                  </m:sub>
-                </m:sSub>
-                <m:d>
-                  <m:dPr>
-                    <m:ctrlPr>
-                      <w:rPr>
-                        <w:rFonts w:ascii="Cambria Math" w:hAnsi="Cambria Math" w:cs="Times New Roman"/>
-                        <w:i/>
-                        <w:sz w:val="24"/>
-                        <w:szCs w:val="24"/>
-                      </w:rPr>
-                    </m:ctrlPr>
-                  </m:dPr>
-                  <m:e>
-                    <m:r>
-                      <w:rPr>
-                        <w:rFonts w:ascii="Cambria Math" w:hAnsi="Cambria Math" w:cs="Times New Roman"/>
-                        <w:sz w:val="24"/>
-                        <w:szCs w:val="24"/>
-                      </w:rPr>
-                      <m:t>t</m:t>
-                    </m:r>
-                  </m:e>
-                </m:d>
-                <m:r>
-                  <w:rPr>
-                    <w:rFonts w:ascii="Cambria Math" w:hAnsi="Cambria Math" w:cs="Times New Roman"/>
-                    <w:sz w:val="24"/>
-                    <w:szCs w:val="24"/>
-                  </w:rPr>
-                  <m:t>+j</m:t>
-                </m:r>
-                <m:sSub>
-                  <m:sSubPr>
-                    <m:ctrlPr>
-                      <w:rPr>
-                        <w:rFonts w:ascii="Cambria Math" w:hAnsi="Cambria Math" w:cs="Times New Roman"/>
-                        <w:i/>
-                        <w:sz w:val="24"/>
-                        <w:szCs w:val="24"/>
-                      </w:rPr>
-                    </m:ctrlPr>
-                  </m:sSubPr>
-                  <m:e>
-                    <m:r>
-                      <w:rPr>
-                        <w:rFonts w:ascii="Cambria Math" w:hAnsi="Cambria Math" w:cs="Times New Roman"/>
-                        <w:sz w:val="24"/>
-                        <w:szCs w:val="24"/>
-                      </w:rPr>
-                      <m:t>ψ</m:t>
-                    </m:r>
-                  </m:e>
-                  <m:sub>
-                    <m:r>
-                      <w:rPr>
-                        <w:rFonts w:ascii="Cambria Math" w:hAnsi="Cambria Math" w:cs="Times New Roman"/>
-                        <w:sz w:val="24"/>
-                        <w:szCs w:val="24"/>
-                      </w:rPr>
-                      <m:t>i</m:t>
-                    </m:r>
-                  </m:sub>
-                </m:sSub>
-                <m:d>
-                  <m:dPr>
-                    <m:ctrlPr>
-                      <w:rPr>
-                        <w:rFonts w:ascii="Cambria Math" w:hAnsi="Cambria Math" w:cs="Times New Roman"/>
-                        <w:i/>
-                        <w:sz w:val="24"/>
-                        <w:szCs w:val="24"/>
-                      </w:rPr>
-                    </m:ctrlPr>
-                  </m:dPr>
-                  <m:e>
-                    <m:r>
-                      <w:rPr>
-                        <w:rFonts w:ascii="Cambria Math" w:hAnsi="Cambria Math" w:cs="Times New Roman"/>
-                        <w:sz w:val="24"/>
-                        <w:szCs w:val="24"/>
-                      </w:rPr>
-                      <m:t>t</m:t>
-                    </m:r>
-                  </m:e>
-                </m:d>
-              </m:oMath>
-            </m:oMathPara>
-          </w:p>
-          <w:p>
-            <w:pPr>
-              <w:jc w:val="center"/>
-              <w:rPr>
-                <w:rFonts w:ascii="Times New Roman" w:hAnsi="Times New Roman" w:cs="Times New Roman"/>
-                <w:sz w:val="24"/>
-                <w:szCs w:val="24"/>
-              </w:rPr>
-            </w:pPr>
-          </w:p>
-        </w:tc>
-        <w:tc>
-          <w:tcPr>
-            <w:tcW w:w="750" w:type="pct"/>
-          </w:tcPr>
-          <w:p>
-            <w:pPr>
-              <w:jc w:val="right"/>
-              <w:rPr>
-                <w:rFonts w:ascii="Times New Roman" w:hAnsi="Times New Roman" w:cs="Times New Roman"/>
-                <w:sz w:val="24"/>
-                <w:szCs w:val="24"/>
-              </w:rPr>
-            </w:pPr>
-            <w:r>
-              <w:rPr>
-                <w:rFonts w:ascii="Times New Roman" w:hAnsi="Times New Roman" w:cs="Times New Roman"/>
-                <w:sz w:val="24"/>
-                <w:szCs w:val="24"/>
-              </w:rPr>
-              <w:t xml:space="preserve"> (9)</w:t>
-            </w:r>
-          </w:p>
-        </w:tc>
-      </w:tr>
-    </w:tbl>
-    <w:p>
-      <w:pPr>
-        <w:jc w:val="right"/>
-        <w:rPr>
-          <w:rFonts w:ascii="Times New Roman" w:eastAsiaTheme="minorEastAsia" w:hAnsi="Times New Roman" w:cs="Times New Roman"/>
-          <w:sz w:val="24"/>
-          <w:szCs w:val="24"/>
-        </w:rPr>
-      </w:pPr>
-      <w:r>
-        <w:rPr>
-          <w:rFonts w:ascii="Times New Roman" w:eastAsiaTheme="minorEastAsia" w:hAnsi="Times New Roman" w:cs="Times New Roman"/>
-          <w:sz w:val="24"/>
-          <w:szCs w:val="24"/>
-        </w:rPr>
-        <w:t>(Selesnick</w:t>
-      </w:r>
-      <w:r>
-        <w:rPr>
-          <w:rFonts w:ascii="Times New Roman" w:eastAsiaTheme="minorEastAsia" w:hAnsi="Times New Roman" w:cs="Times New Roman"/>
-          <w:sz w:val="24"/>
-          <w:szCs w:val="24"/>
-        </w:rPr>
-        <w:t xml:space="preserve"> </w:t>
-      </w:r>
-      <w:r>
-        <w:rPr>
-          <w:rFonts w:ascii="Times New Roman" w:eastAsiaTheme="minorEastAsia" w:hAnsi="Times New Roman" w:cs="Times New Roman"/>
-          <w:sz w:val="24"/>
-          <w:szCs w:val="24"/>
-        </w:rPr>
-        <w:t>126)</w:t>
-      </w:r>
-    </w:p>
-    <w:p>
-      <w:pPr>
-        <w:jc w:val="both"/>
-        <w:rPr>
-          <w:rFonts w:ascii="Times New Roman" w:eastAsiaTheme="minorEastAsia" w:hAnsi="Times New Roman" w:cs="Times New Roman"/>
-          <w:sz w:val="24"/>
-          <w:szCs w:val="24"/>
-        </w:rPr>
-      </w:pPr>
-      <w:r>
-        <w:rPr>
-          <w:rFonts w:ascii="Times New Roman" w:eastAsiaTheme="minorEastAsia" w:hAnsi="Times New Roman" w:cs="Times New Roman"/>
-          <w:sz w:val="24"/>
-          <w:szCs w:val="24"/>
-        </w:rPr>
-        <w:t xml:space="preserve">By separating the signal into its constituent frequencies, a lowpass filter can easily be applied by removing or setting to zero, the wavelet decomposition levels which correspond to high frequencies. This is important as it smooths the recovered price signal after prediction in turn facilitating trading. Additionally, high frequency properties are the hardest to learn so the lowpass filter reduces the complexity of the required architecture. </w:t>
+        <w:t xml:space="preserve">). </w:t>
       </w:r>
     </w:p>
     <w:tbl>
@@ -5473,6 +6145,14 @@
           <w:szCs w:val="24"/>
         </w:rPr>
         <w:t xml:space="preserve">For the network to learn system properties unique to the sample time, a set of wavelet-transformed signals is created by retaining the upscaled samples for a specified window. The meta learning model then learns features between different sample times (with varying market conditions) and determines which are relevant when faced with a “new” system state. </w:t>
+      </w:r>
+      <w:r>
+        <w:rPr>
+          <w:rFonts w:ascii="Times New Roman" w:eastAsiaTheme="minorEastAsia" w:hAnsi="Times New Roman" w:cs="Times New Roman"/>
+          <w:sz w:val="24"/>
+          <w:szCs w:val="24"/>
+        </w:rPr>
+        <w:t xml:space="preserve">Generative-Adversarial networks are implemented because they learn to replicate a dataset’s stochasticity which is desirable when the system has random-walk properties but maintains relatively uniform change-of-state distributions. </w:t>
       </w:r>
     </w:p>
     <w:tbl>
@@ -7856,6 +8536,63 @@
         </w:rPr>
         <w:t xml:space="preserve"> is input so the adversarial network does not produce deterministic outputs (Isola 3). </w:t>
       </w:r>
+      <w:r>
+        <w:rPr>
+          <w:rFonts w:ascii="Times New Roman" w:eastAsiaTheme="minorEastAsia" w:hAnsi="Times New Roman" w:cs="Times New Roman"/>
+          <w:sz w:val="24"/>
+          <w:szCs w:val="24"/>
+        </w:rPr>
+        <w:t xml:space="preserve">Equations 12-14 are the equations detailed in Isola et Al’s Image-To-Image Translation with Conditional Adversarial Networks modified to such that they accept sets of wavelets transformed data (as described in equation 12) as inputs. These provide a general overview of the network’s learning targets though the implemented architecture contains several sublayers some of which have their own learning targets. </w:t>
+      </w:r>
+      <w:r>
+        <w:rPr>
+          <w:rFonts w:ascii="Times New Roman" w:eastAsiaTheme="minorEastAsia" w:hAnsi="Times New Roman" w:cs="Times New Roman"/>
+          <w:sz w:val="24"/>
+          <w:szCs w:val="24"/>
+        </w:rPr>
+        <w:t xml:space="preserve">All the learning targets for the generator’s layers are compounded in the loss function which ultimately becomes that described in eq. 12. Where a generator sublayer has a unique learning target, </w:t>
+      </w:r>
+      <w:r>
+        <w:rPr>
+          <w:rFonts w:ascii="Times New Roman" w:eastAsiaTheme="minorEastAsia" w:hAnsi="Times New Roman" w:cs="Times New Roman"/>
+          <w:sz w:val="24"/>
+          <w:szCs w:val="24"/>
+        </w:rPr>
+        <w:t>its</w:t>
+      </w:r>
+      <w:r>
+        <w:rPr>
+          <w:rFonts w:ascii="Times New Roman" w:eastAsiaTheme="minorEastAsia" w:hAnsi="Times New Roman" w:cs="Times New Roman"/>
+          <w:sz w:val="24"/>
+          <w:szCs w:val="24"/>
+        </w:rPr>
+        <w:t xml:space="preserve"> loss function is described in the section detailing that layer and the compounded loss function which governs the generator’s learning is described </w:t>
+      </w:r>
+      <w:r>
+        <w:rPr>
+          <w:rFonts w:ascii="Times New Roman" w:eastAsiaTheme="minorEastAsia" w:hAnsi="Times New Roman" w:cs="Times New Roman"/>
+          <w:sz w:val="24"/>
+          <w:szCs w:val="24"/>
+        </w:rPr>
+        <w:t xml:space="preserve">in equation </w:t>
+      </w:r>
+      <w:r>
+        <w:rPr>
+          <w:rFonts w:ascii="Times New Roman" w:eastAsiaTheme="minorEastAsia" w:hAnsi="Times New Roman" w:cs="Times New Roman"/>
+          <w:sz w:val="24"/>
+          <w:szCs w:val="24"/>
+          <w:highlight w:val="yellow"/>
+        </w:rPr>
+        <w:t>()</w:t>
+      </w:r>
+      <w:r>
+        <w:rPr>
+          <w:rFonts w:ascii="Times New Roman" w:eastAsiaTheme="minorEastAsia" w:hAnsi="Times New Roman" w:cs="Times New Roman"/>
+          <w:sz w:val="24"/>
+          <w:szCs w:val="24"/>
+        </w:rPr>
+        <w:t xml:space="preserve">. </w:t>
+      </w:r>
     </w:p>
     <w:p>
       <w:pPr>
@@ -7895,6 +8632,1866 @@
         </w:rPr>
         <w:lastRenderedPageBreak/>
         <w:t>Architecture</w:t>
+      </w:r>
+    </w:p>
+    <w:p>
+      <w:pPr>
+        <w:jc w:val="both"/>
+        <w:rPr>
+          <w:rFonts w:ascii="Times New Roman" w:hAnsi="Times New Roman" w:cs="Times New Roman"/>
+          <w:sz w:val="24"/>
+          <w:szCs w:val="24"/>
+        </w:rPr>
+      </w:pPr>
+      <w:r>
+        <w:rPr>
+          <w:noProof/>
+        </w:rPr>
+        <mc:AlternateContent>
+          <mc:Choice Requires="wps">
+            <w:drawing>
+              <wp:anchor distT="0" distB="0" distL="114300" distR="114300" simplePos="0" relativeHeight="251666432" behindDoc="0" locked="0" layoutInCell="1" allowOverlap="1" wp14:anchorId="1E008208" wp14:editId="6357ECE3">
+                <wp:simplePos x="0" y="0"/>
+                <wp:positionH relativeFrom="margin">
+                  <wp:align>center</wp:align>
+                </wp:positionH>
+                <wp:positionV relativeFrom="paragraph">
+                  <wp:posOffset>6714657</wp:posOffset>
+                </wp:positionV>
+                <wp:extent cx="3990340" cy="635"/>
+                <wp:effectExtent l="0" t="0" r="0" b="8255"/>
+                <wp:wrapTopAndBottom/>
+                <wp:docPr id="7" name="Text Box 7"/>
+                <wp:cNvGraphicFramePr/>
+                <a:graphic xmlns:a="http://schemas.openxmlformats.org/drawingml/2006/main">
+                  <a:graphicData uri="http://schemas.microsoft.com/office/word/2010/wordprocessingShape">
+                    <wps:wsp>
+                      <wps:cNvSpPr txBox="1"/>
+                      <wps:spPr>
+                        <a:xfrm>
+                          <a:off x="0" y="0"/>
+                          <a:ext cx="3990340" cy="635"/>
+                        </a:xfrm>
+                        <a:prstGeom prst="rect">
+                          <a:avLst/>
+                        </a:prstGeom>
+                        <a:solidFill>
+                          <a:prstClr val="white"/>
+                        </a:solidFill>
+                        <a:ln>
+                          <a:noFill/>
+                        </a:ln>
+                      </wps:spPr>
+                      <wps:txbx>
+                        <w:txbxContent>
+                          <w:p>
+                            <w:pPr>
+                              <w:pStyle w:val="Caption"/>
+                              <w:jc w:val="center"/>
+                              <w:rPr>
+                                <w:rFonts w:ascii="Times New Roman" w:hAnsi="Times New Roman" w:cs="Times New Roman"/>
+                                <w:i w:val="0"/>
+                                <w:iCs w:val="0"/>
+                                <w:noProof/>
+                                <w:color w:val="auto"/>
+                                <w:sz w:val="24"/>
+                                <w:szCs w:val="24"/>
+                              </w:rPr>
+                            </w:pPr>
+                            <w:r>
+                              <w:rPr>
+                                <w:rFonts w:ascii="Times New Roman" w:hAnsi="Times New Roman" w:cs="Times New Roman"/>
+                                <w:color w:val="auto"/>
+                              </w:rPr>
+                              <w:t xml:space="preserve">Figure </w:t>
+                            </w:r>
+                            <w:r>
+                              <w:rPr>
+                                <w:rFonts w:ascii="Times New Roman" w:hAnsi="Times New Roman" w:cs="Times New Roman"/>
+                                <w:color w:val="auto"/>
+                              </w:rPr>
+                              <w:fldChar w:fldCharType="begin"/>
+                            </w:r>
+                            <w:r>
+                              <w:rPr>
+                                <w:rFonts w:ascii="Times New Roman" w:hAnsi="Times New Roman" w:cs="Times New Roman"/>
+                                <w:color w:val="auto"/>
+                              </w:rPr>
+                              <w:instrText xml:space="preserve"> SEQ Figure \* ARABIC </w:instrText>
+                            </w:r>
+                            <w:r>
+                              <w:rPr>
+                                <w:rFonts w:ascii="Times New Roman" w:hAnsi="Times New Roman" w:cs="Times New Roman"/>
+                                <w:color w:val="auto"/>
+                              </w:rPr>
+                              <w:fldChar w:fldCharType="separate"/>
+                            </w:r>
+                            <w:r>
+                              <w:rPr>
+                                <w:rFonts w:ascii="Times New Roman" w:hAnsi="Times New Roman" w:cs="Times New Roman"/>
+                                <w:noProof/>
+                                <w:color w:val="auto"/>
+                              </w:rPr>
+                              <w:t>4</w:t>
+                            </w:r>
+                            <w:r>
+                              <w:rPr>
+                                <w:rFonts w:ascii="Times New Roman" w:hAnsi="Times New Roman" w:cs="Times New Roman"/>
+                                <w:color w:val="auto"/>
+                              </w:rPr>
+                              <w:fldChar w:fldCharType="end"/>
+                            </w:r>
+                            <w:r>
+                              <w:rPr>
+                                <w:rFonts w:ascii="Times New Roman" w:hAnsi="Times New Roman" w:cs="Times New Roman"/>
+                                <w:color w:val="auto"/>
+                              </w:rPr>
+                              <w:t xml:space="preserve"> Generator Architecture Overview</w:t>
+                            </w:r>
+                          </w:p>
+                        </w:txbxContent>
+                      </wps:txbx>
+                      <wps:bodyPr rot="0" spcFirstLastPara="0" vertOverflow="overflow" horzOverflow="overflow" vert="horz" wrap="square" lIns="0" tIns="0" rIns="0" bIns="0" numCol="1" spcCol="0" rtlCol="0" fromWordArt="0" anchor="t" anchorCtr="0" forceAA="0" compatLnSpc="1">
+                        <a:prstTxWarp prst="textNoShape">
+                          <a:avLst/>
+                        </a:prstTxWarp>
+                        <a:spAutoFit/>
+                      </wps:bodyPr>
+                    </wps:wsp>
+                  </a:graphicData>
+                </a:graphic>
+              </wp:anchor>
+            </w:drawing>
+          </mc:Choice>
+          <mc:Fallback>
+            <w:pict>
+              <v:shape w14:anchorId="1E008208" id="Text Box 7" o:spid="_x0000_s1029" type="#_x0000_t202" style="position:absolute;left:0;text-align:left;margin-left:0;margin-top:528.7pt;width:314.2pt;height:.05pt;z-index:251666432;visibility:visible;mso-wrap-style:square;mso-wrap-distance-left:9pt;mso-wrap-distance-top:0;mso-wrap-distance-right:9pt;mso-wrap-distance-bottom:0;mso-position-horizontal:center;mso-position-horizontal-relative:margin;mso-position-vertical:absolute;mso-position-vertical-relative:text;v-text-anchor:top" o:gfxdata="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" stroked="f">
+                <v:textbox style="mso-fit-shape-to-text:t" inset="0,0,0,0">
+                  <w:txbxContent>
+                    <w:p>
+                      <w:pPr>
+                        <w:pStyle w:val="Caption"/>
+                        <w:jc w:val="center"/>
+                        <w:rPr>
+                          <w:rFonts w:ascii="Times New Roman" w:hAnsi="Times New Roman" w:cs="Times New Roman"/>
+                          <w:i w:val="0"/>
+                          <w:iCs w:val="0"/>
+                          <w:noProof/>
+                          <w:color w:val="auto"/>
+                          <w:sz w:val="24"/>
+                          <w:szCs w:val="24"/>
+                        </w:rPr>
+                      </w:pPr>
+                      <w:r>
+                        <w:rPr>
+                          <w:rFonts w:ascii="Times New Roman" w:hAnsi="Times New Roman" w:cs="Times New Roman"/>
+                          <w:color w:val="auto"/>
+                        </w:rPr>
+                        <w:t xml:space="preserve">Figure </w:t>
+                      </w:r>
+                      <w:r>
+                        <w:rPr>
+                          <w:rFonts w:ascii="Times New Roman" w:hAnsi="Times New Roman" w:cs="Times New Roman"/>
+                          <w:color w:val="auto"/>
+                        </w:rPr>
+                        <w:fldChar w:fldCharType="begin"/>
+                      </w:r>
+                      <w:r>
+                        <w:rPr>
+                          <w:rFonts w:ascii="Times New Roman" w:hAnsi="Times New Roman" w:cs="Times New Roman"/>
+                          <w:color w:val="auto"/>
+                        </w:rPr>
+                        <w:instrText xml:space="preserve"> SEQ Figure \* ARABIC </w:instrText>
+                      </w:r>
+                      <w:r>
+                        <w:rPr>
+                          <w:rFonts w:ascii="Times New Roman" w:hAnsi="Times New Roman" w:cs="Times New Roman"/>
+                          <w:color w:val="auto"/>
+                        </w:rPr>
+                        <w:fldChar w:fldCharType="separate"/>
+                      </w:r>
+                      <w:r>
+                        <w:rPr>
+                          <w:rFonts w:ascii="Times New Roman" w:hAnsi="Times New Roman" w:cs="Times New Roman"/>
+                          <w:noProof/>
+                          <w:color w:val="auto"/>
+                        </w:rPr>
+                        <w:t>4</w:t>
+                      </w:r>
+                      <w:r>
+                        <w:rPr>
+                          <w:rFonts w:ascii="Times New Roman" w:hAnsi="Times New Roman" w:cs="Times New Roman"/>
+                          <w:color w:val="auto"/>
+                        </w:rPr>
+                        <w:fldChar w:fldCharType="end"/>
+                      </w:r>
+                      <w:r>
+                        <w:rPr>
+                          <w:rFonts w:ascii="Times New Roman" w:hAnsi="Times New Roman" w:cs="Times New Roman"/>
+                          <w:color w:val="auto"/>
+                        </w:rPr>
+                        <w:t xml:space="preserve"> Generator Architecture Overview</w:t>
+                      </w:r>
+                    </w:p>
+                  </w:txbxContent>
+                </v:textbox>
+                <w10:wrap type="topAndBottom" anchorx="margin"/>
+              </v:shape>
+            </w:pict>
+          </mc:Fallback>
+        </mc:AlternateContent>
+      </w:r>
+      <w:r>
+        <w:rPr>
+          <w:rFonts w:ascii="Times New Roman" w:hAnsi="Times New Roman" w:cs="Times New Roman"/>
+          <w:noProof/>
+          <w:sz w:val="24"/>
+          <w:szCs w:val="24"/>
+        </w:rPr>
+        <w:drawing>
+          <wp:anchor distT="0" distB="0" distL="114300" distR="114300" simplePos="0" relativeHeight="251664384" behindDoc="0" locked="0" layoutInCell="1" allowOverlap="1" wp14:anchorId="19401C9E" wp14:editId="4DC7D481">
+            <wp:simplePos x="0" y="0"/>
+            <wp:positionH relativeFrom="margin">
+              <wp:posOffset>974090</wp:posOffset>
+            </wp:positionH>
+            <wp:positionV relativeFrom="paragraph">
+              <wp:posOffset>2144395</wp:posOffset>
+            </wp:positionV>
+            <wp:extent cx="4194175" cy="4451350"/>
+            <wp:effectExtent l="0" t="0" r="0" b="6350"/>
+            <wp:wrapTopAndBottom/>
+            <wp:docPr id="6" name="Picture 6" descr="Diagram&#10;&#10;Description automatically generated with medium confidence"/>
+            <wp:cNvGraphicFramePr>
+              <a:graphicFrameLocks xmlns:a="http://schemas.openxmlformats.org/drawingml/2006/main" noChangeAspect="1"/>
+            </wp:cNvGraphicFramePr>
+            <a:graphic xmlns:a="http://schemas.openxmlformats.org/drawingml/2006/main">
+              <a:graphicData uri="http://schemas.openxmlformats.org/drawingml/2006/picture">
+                <pic:pic xmlns:pic="http://schemas.openxmlformats.org/drawingml/2006/picture">
+                  <pic:nvPicPr>
+                    <pic:cNvPr id="6" name="Picture 6" descr="Diagram&#10;&#10;Description automatically generated with medium confidence"/>
+                    <pic:cNvPicPr>
+                      <a:picLocks noChangeAspect="1" noChangeArrowheads="1"/>
+                    </pic:cNvPicPr>
+                  </pic:nvPicPr>
+                  <pic:blipFill>
+                    <a:blip r:embed="rId11">
+                      <a:extLst>
+                        <a:ext uri="{28A0092B-C50C-407E-A947-70E740481C1C}">
+                          <a14:useLocalDpi xmlns:a14="http://schemas.microsoft.com/office/drawing/2010/main" val="0"/>
+                        </a:ext>
+                      </a:extLst>
+                    </a:blip>
+                    <a:srcRect/>
+                    <a:stretch>
+                      <a:fillRect/>
+                    </a:stretch>
+                  </pic:blipFill>
+                  <pic:spPr bwMode="auto">
+                    <a:xfrm>
+                      <a:off x="0" y="0"/>
+                      <a:ext cx="4194175" cy="4451350"/>
+                    </a:xfrm>
+                    <a:prstGeom prst="rect">
+                      <a:avLst/>
+                    </a:prstGeom>
+                    <a:noFill/>
+                    <a:ln>
+                      <a:noFill/>
+                    </a:ln>
+                  </pic:spPr>
+                </pic:pic>
+              </a:graphicData>
+            </a:graphic>
+            <wp14:sizeRelH relativeFrom="margin">
+              <wp14:pctWidth>0</wp14:pctWidth>
+            </wp14:sizeRelH>
+            <wp14:sizeRelV relativeFrom="margin">
+              <wp14:pctHeight>0</wp14:pctHeight>
+            </wp14:sizeRelV>
+          </wp:anchor>
+        </w:drawing>
+      </w:r>
+      <w:r>
+        <w:rPr>
+          <w:rFonts w:ascii="Times New Roman" w:hAnsi="Times New Roman" w:cs="Times New Roman"/>
+          <w:sz w:val="24"/>
+          <w:szCs w:val="24"/>
+        </w:rPr>
+        <w:t>The implemented network is a</w:t>
+      </w:r>
+      <w:r>
+        <w:rPr>
+          <w:rFonts w:ascii="Times New Roman" w:hAnsi="Times New Roman" w:cs="Times New Roman"/>
+          <w:sz w:val="24"/>
+          <w:szCs w:val="24"/>
+        </w:rPr>
+        <w:t xml:space="preserve"> generator-discriminator pair with several targets for learning. The generator is comprised of eight layers each with their own sublayers. </w:t>
+      </w:r>
+      <w:r>
+        <w:rPr>
+          <w:rFonts w:ascii="Times New Roman" w:hAnsi="Times New Roman" w:cs="Times New Roman"/>
+          <w:sz w:val="24"/>
+          <w:szCs w:val="24"/>
+        </w:rPr>
+        <w:t xml:space="preserve">In no </w:t>
+      </w:r>
+      <w:r>
+        <w:rPr>
+          <w:rFonts w:ascii="Times New Roman" w:hAnsi="Times New Roman" w:cs="Times New Roman"/>
+          <w:sz w:val="24"/>
+          <w:szCs w:val="24"/>
+        </w:rPr>
+        <w:t>order</w:t>
+      </w:r>
+      <w:r>
+        <w:rPr>
+          <w:rFonts w:ascii="Times New Roman" w:hAnsi="Times New Roman" w:cs="Times New Roman"/>
+          <w:sz w:val="24"/>
+          <w:szCs w:val="24"/>
+        </w:rPr>
+        <w:t xml:space="preserve">, the generator’s layers are a scaling layer, a subsampling layer, a reweighting and detrending layer, a wavelet layer, a set-encoding layer, an estimate-encoding layer, a prediction layer, and an inverse-detrending layer. </w:t>
+      </w:r>
+      <w:r>
+        <w:rPr>
+          <w:rFonts w:ascii="Times New Roman" w:hAnsi="Times New Roman" w:cs="Times New Roman"/>
+          <w:sz w:val="24"/>
+          <w:szCs w:val="24"/>
+        </w:rPr>
+        <w:t>The generator accepts one dimensional inputs of the sampled change in price signal, and outputs one dimensional extrapolated predictions of that same price signal.</w:t>
+      </w:r>
+      <w:r>
+        <w:rPr>
+          <w:rFonts w:ascii="Times New Roman" w:hAnsi="Times New Roman" w:cs="Times New Roman"/>
+          <w:sz w:val="24"/>
+          <w:szCs w:val="24"/>
+        </w:rPr>
+        <w:t xml:space="preserve"> For temporal stability, the generator’s previous estimate is also input</w:t>
+      </w:r>
+      <w:r>
+        <w:rPr>
+          <w:rFonts w:ascii="Times New Roman" w:hAnsi="Times New Roman" w:cs="Times New Roman"/>
+          <w:sz w:val="24"/>
+          <w:szCs w:val="24"/>
+        </w:rPr>
+        <w:t>.</w:t>
+      </w:r>
+      <w:r>
+        <w:rPr>
+          <w:rFonts w:ascii="Times New Roman" w:hAnsi="Times New Roman" w:cs="Times New Roman"/>
+          <w:sz w:val="24"/>
+          <w:szCs w:val="24"/>
+        </w:rPr>
+        <w:t xml:space="preserve"> </w:t>
+      </w:r>
+      <w:r>
+        <w:rPr>
+          <w:rFonts w:ascii="Times New Roman" w:hAnsi="Times New Roman" w:cs="Times New Roman"/>
+          <w:sz w:val="24"/>
+          <w:szCs w:val="24"/>
+        </w:rPr>
+        <w:t xml:space="preserve">While backpropagation is performed on all the layers simultaneously, loss is calculated for certain layers independently of the others before it is compounded for updating the gradients. This results in some changes to the loss functions </w:t>
+      </w:r>
+      <w:r>
+        <w:rPr>
+          <w:rFonts w:ascii="Times New Roman" w:hAnsi="Times New Roman" w:cs="Times New Roman"/>
+          <w:sz w:val="24"/>
+          <w:szCs w:val="24"/>
+        </w:rPr>
+        <w:t>detailed in equations 13 and 15.</w:t>
+      </w:r>
+      <w:r>
+        <w:rPr>
+          <w:rFonts w:ascii="Times New Roman" w:hAnsi="Times New Roman" w:cs="Times New Roman"/>
+          <w:sz w:val="24"/>
+          <w:szCs w:val="24"/>
+        </w:rPr>
+        <w:t xml:space="preserve"> </w:t>
+      </w:r>
+    </w:p>
+    <w:p>
+      <w:pPr>
+        <w:jc w:val="both"/>
+        <w:rPr>
+          <w:rFonts w:ascii="Times New Roman" w:hAnsi="Times New Roman" w:cs="Times New Roman"/>
+          <w:sz w:val="24"/>
+          <w:szCs w:val="24"/>
+        </w:rPr>
+      </w:pPr>
+      <w:r>
+        <w:rPr>
+          <w:rFonts w:ascii="Times New Roman" w:hAnsi="Times New Roman" w:cs="Times New Roman"/>
+          <w:sz w:val="24"/>
+          <w:szCs w:val="24"/>
+        </w:rPr>
+        <w:t>The discriminator is essentially a condenser network trained with patch-</w:t>
+      </w:r>
+      <w:r>
+        <w:rPr>
+          <w:rFonts w:ascii="Times New Roman" w:hAnsi="Times New Roman" w:cs="Times New Roman"/>
+          <w:sz w:val="24"/>
+          <w:szCs w:val="24"/>
+        </w:rPr>
+        <w:t>Gan</w:t>
+      </w:r>
+      <w:r>
+        <w:rPr>
+          <w:rFonts w:ascii="Times New Roman" w:hAnsi="Times New Roman" w:cs="Times New Roman"/>
+          <w:sz w:val="24"/>
+          <w:szCs w:val="24"/>
+        </w:rPr>
+        <w:t xml:space="preserve"> loss but </w:t>
+      </w:r>
+      <w:r>
+        <w:rPr>
+          <w:rFonts w:ascii="Times New Roman" w:hAnsi="Times New Roman" w:cs="Times New Roman"/>
+          <w:sz w:val="24"/>
+          <w:szCs w:val="24"/>
+        </w:rPr>
+        <w:t xml:space="preserve">since it accepts one dimensional samples of the price signal, its inputs undergo a transformation by the continuous wavelet transform before convolution. </w:t>
+      </w:r>
+      <w:r>
+        <w:rPr>
+          <w:rFonts w:ascii="Times New Roman" w:hAnsi="Times New Roman" w:cs="Times New Roman"/>
+          <w:sz w:val="24"/>
+          <w:szCs w:val="24"/>
+        </w:rPr>
+        <w:t xml:space="preserve">This will ensure that the samples the generator produce have similar frequency content to </w:t>
+      </w:r>
+      <w:r>
+        <w:rPr>
+          <w:rFonts w:ascii="Times New Roman" w:hAnsi="Times New Roman" w:cs="Times New Roman"/>
+          <w:sz w:val="24"/>
+          <w:szCs w:val="24"/>
+        </w:rPr>
+        <w:t>real samples</w:t>
+      </w:r>
+      <w:r>
+        <w:rPr>
+          <w:rFonts w:ascii="Times New Roman" w:hAnsi="Times New Roman" w:cs="Times New Roman"/>
+          <w:sz w:val="24"/>
+          <w:szCs w:val="24"/>
+        </w:rPr>
+        <w:t xml:space="preserve">. </w:t>
+      </w:r>
+    </w:p>
+    <w:p>
+      <w:pPr>
+        <w:jc w:val="both"/>
+        <w:rPr>
+          <w:rFonts w:ascii="Times New Roman" w:hAnsi="Times New Roman" w:cs="Times New Roman"/>
+          <w:b/>
+          <w:bCs/>
+          <w:sz w:val="28"/>
+          <w:szCs w:val="28"/>
+        </w:rPr>
+      </w:pPr>
+      <w:r>
+        <w:rPr>
+          <w:rFonts w:ascii="Times New Roman" w:hAnsi="Times New Roman" w:cs="Times New Roman"/>
+          <w:b/>
+          <w:bCs/>
+          <w:sz w:val="28"/>
+          <w:szCs w:val="28"/>
+        </w:rPr>
+        <w:lastRenderedPageBreak/>
+        <w:t>Scaling Layer</w:t>
+      </w:r>
+    </w:p>
+    <w:p>
+      <w:pPr>
+        <w:jc w:val="both"/>
+        <w:rPr>
+          <w:rFonts w:ascii="Times New Roman" w:hAnsi="Times New Roman" w:cs="Times New Roman"/>
+          <w:sz w:val="24"/>
+          <w:szCs w:val="24"/>
+        </w:rPr>
+      </w:pPr>
+      <w:r>
+        <w:rPr>
+          <w:rFonts w:ascii="Times New Roman" w:hAnsi="Times New Roman" w:cs="Times New Roman"/>
+          <w:sz w:val="24"/>
+          <w:szCs w:val="24"/>
+        </w:rPr>
+        <w:t xml:space="preserve">This layer scales a large sample of candles and scales the data such that all values are approximately in the range between -0.5 and 0.5. </w:t>
+      </w:r>
+      <w:r>
+        <w:rPr>
+          <w:rFonts w:ascii="Times New Roman" w:hAnsi="Times New Roman" w:cs="Times New Roman"/>
+          <w:sz w:val="24"/>
+          <w:szCs w:val="24"/>
+        </w:rPr>
+        <w:t>The number of candles this layer accepts as input depends on subsample window size, number of subsamples, and overlap between subsamples</w:t>
+      </w:r>
+      <w:r>
+        <w:rPr>
+          <w:rFonts w:ascii="Times New Roman" w:hAnsi="Times New Roman" w:cs="Times New Roman"/>
+          <w:sz w:val="24"/>
+          <w:szCs w:val="24"/>
+        </w:rPr>
+        <w:t xml:space="preserve"> and is calculated with equation 16.</w:t>
+      </w:r>
+    </w:p>
+    <w:tbl>
+      <w:tblPr>
+        <w:tblStyle w:val="TableGrid"/>
+        <w:tblW w:w="5000" w:type="pct"/>
+        <w:tblBorders>
+          <w:top w:val="none" w:sz="0" w:space="0" w:color="auto"/>
+          <w:left w:val="none" w:sz="0" w:space="0" w:color="auto"/>
+          <w:bottom w:val="none" w:sz="0" w:space="0" w:color="auto"/>
+          <w:right w:val="none" w:sz="0" w:space="0" w:color="auto"/>
+          <w:insideH w:val="none" w:sz="0" w:space="0" w:color="auto"/>
+          <w:insideV w:val="none" w:sz="0" w:space="0" w:color="auto"/>
+        </w:tblBorders>
+        <w:tblLook w:val="04A0" w:firstRow="1" w:lastRow="0" w:firstColumn="1" w:lastColumn="0" w:noHBand="0" w:noVBand="1"/>
+      </w:tblPr>
+      <w:tblGrid>
+        <w:gridCol w:w="1404"/>
+        <w:gridCol w:w="6552"/>
+        <w:gridCol w:w="1404"/>
+      </w:tblGrid>
+      <w:tr>
+        <w:tc>
+          <w:tcPr>
+            <w:tcW w:w="750" w:type="pct"/>
+          </w:tcPr>
+          <w:p>
+            <w:pPr>
+              <w:jc w:val="both"/>
+              <w:rPr>
+                <w:rFonts w:ascii="Times New Roman" w:hAnsi="Times New Roman" w:cs="Times New Roman"/>
+                <w:sz w:val="24"/>
+                <w:szCs w:val="24"/>
+              </w:rPr>
+            </w:pPr>
+          </w:p>
+        </w:tc>
+        <w:tc>
+          <w:tcPr>
+            <w:tcW w:w="3500" w:type="pct"/>
+          </w:tcPr>
+          <w:p>
+            <w:pPr>
+              <w:jc w:val="both"/>
+              <w:rPr>
+                <w:rFonts w:ascii="Times New Roman" w:eastAsiaTheme="minorEastAsia" w:hAnsi="Times New Roman" w:cs="Times New Roman"/>
+                <w:sz w:val="24"/>
+                <w:szCs w:val="24"/>
+              </w:rPr>
+            </w:pPr>
+            <m:oMathPara>
+              <m:oMath>
+                <m:r>
+                  <w:rPr>
+                    <w:rFonts w:ascii="Cambria Math" w:hAnsi="Cambria Math" w:cs="Times New Roman"/>
+                    <w:sz w:val="24"/>
+                    <w:szCs w:val="24"/>
+                  </w:rPr>
+                  <m:t>nCandles=WindowSize+</m:t>
+                </m:r>
+                <m:d>
+                  <m:dPr>
+                    <m:ctrlPr>
+                      <w:rPr>
+                        <w:rFonts w:ascii="Cambria Math" w:hAnsi="Cambria Math" w:cs="Times New Roman"/>
+                        <w:i/>
+                        <w:sz w:val="24"/>
+                        <w:szCs w:val="24"/>
+                      </w:rPr>
+                    </m:ctrlPr>
+                  </m:dPr>
+                  <m:e>
+                    <m:r>
+                      <w:rPr>
+                        <w:rFonts w:ascii="Cambria Math" w:hAnsi="Cambria Math" w:cs="Times New Roman"/>
+                        <w:sz w:val="24"/>
+                        <w:szCs w:val="24"/>
+                      </w:rPr>
+                      <m:t>nSubsamples-1</m:t>
+                    </m:r>
+                  </m:e>
+                </m:d>
+                <m:r>
+                  <w:rPr>
+                    <w:rFonts w:ascii="Cambria Math" w:hAnsi="Cambria Math" w:cs="Times New Roman"/>
+                    <w:sz w:val="24"/>
+                    <w:szCs w:val="24"/>
+                  </w:rPr>
+                  <m:t>*(WindowSize-Overlap)</m:t>
+                </m:r>
+              </m:oMath>
+            </m:oMathPara>
+          </w:p>
+          <w:p>
+            <w:pPr>
+              <w:jc w:val="both"/>
+              <w:rPr>
+                <w:rFonts w:ascii="Times New Roman" w:hAnsi="Times New Roman" w:cs="Times New Roman"/>
+                <w:sz w:val="24"/>
+                <w:szCs w:val="24"/>
+              </w:rPr>
+            </w:pPr>
+          </w:p>
+        </w:tc>
+        <w:tc>
+          <w:tcPr>
+            <w:tcW w:w="750" w:type="pct"/>
+          </w:tcPr>
+          <w:p>
+            <w:pPr>
+              <w:jc w:val="right"/>
+              <w:rPr>
+                <w:rFonts w:ascii="Times New Roman" w:hAnsi="Times New Roman" w:cs="Times New Roman"/>
+                <w:sz w:val="24"/>
+                <w:szCs w:val="24"/>
+              </w:rPr>
+            </w:pPr>
+          </w:p>
+          <w:p>
+            <w:pPr>
+              <w:jc w:val="right"/>
+              <w:rPr>
+                <w:rFonts w:ascii="Times New Roman" w:hAnsi="Times New Roman" w:cs="Times New Roman"/>
+                <w:sz w:val="24"/>
+                <w:szCs w:val="24"/>
+              </w:rPr>
+            </w:pPr>
+            <w:r>
+              <w:rPr>
+                <w:rFonts w:ascii="Times New Roman" w:hAnsi="Times New Roman" w:cs="Times New Roman"/>
+                <w:sz w:val="24"/>
+                <w:szCs w:val="24"/>
+              </w:rPr>
+              <w:t>(16)</w:t>
+            </w:r>
+          </w:p>
+        </w:tc>
+      </w:tr>
+      <w:tr>
+        <w:tc>
+          <w:tcPr>
+            <w:tcW w:w="750" w:type="pct"/>
+          </w:tcPr>
+          <w:p>
+            <w:pPr>
+              <w:jc w:val="both"/>
+              <w:rPr>
+                <w:rFonts w:ascii="Times New Roman" w:hAnsi="Times New Roman" w:cs="Times New Roman"/>
+                <w:sz w:val="24"/>
+                <w:szCs w:val="24"/>
+              </w:rPr>
+            </w:pPr>
+          </w:p>
+        </w:tc>
+        <w:tc>
+          <w:tcPr>
+            <w:tcW w:w="3500" w:type="pct"/>
+          </w:tcPr>
+          <w:p>
+            <w:pPr>
+              <w:jc w:val="both"/>
+              <w:rPr>
+                <w:rFonts w:ascii="Times New Roman" w:eastAsia="Calibri" w:hAnsi="Times New Roman" w:cs="Times New Roman"/>
+                <w:sz w:val="24"/>
+                <w:szCs w:val="24"/>
+              </w:rPr>
+            </w:pPr>
+            <m:oMathPara>
+              <m:oMath>
+                <m:r>
+                  <w:rPr>
+                    <w:rFonts w:ascii="Cambria Math" w:eastAsia="Calibri" w:hAnsi="Cambria Math" w:cs="Times New Roman"/>
+                    <w:sz w:val="24"/>
+                    <w:szCs w:val="24"/>
+                  </w:rPr>
+                  <m:t>SF=</m:t>
+                </m:r>
+                <m:func>
+                  <m:funcPr>
+                    <m:ctrlPr>
+                      <w:rPr>
+                        <w:rFonts w:ascii="Cambria Math" w:eastAsia="Calibri" w:hAnsi="Cambria Math" w:cs="Times New Roman"/>
+                        <w:sz w:val="24"/>
+                        <w:szCs w:val="24"/>
+                      </w:rPr>
+                    </m:ctrlPr>
+                  </m:funcPr>
+                  <m:fName>
+                    <m:r>
+                      <m:rPr>
+                        <m:sty m:val="p"/>
+                      </m:rPr>
+                      <w:rPr>
+                        <w:rFonts w:ascii="Cambria Math" w:eastAsia="Calibri" w:hAnsi="Cambria Math" w:cs="Times New Roman"/>
+                        <w:sz w:val="24"/>
+                        <w:szCs w:val="24"/>
+                      </w:rPr>
+                      <m:t>max</m:t>
+                    </m:r>
+                  </m:fName>
+                  <m:e>
+                    <m:d>
+                      <m:dPr>
+                        <m:begChr m:val="|"/>
+                        <m:endChr m:val="|"/>
+                        <m:ctrlPr>
+                          <w:rPr>
+                            <w:rFonts w:ascii="Cambria Math" w:eastAsia="Calibri" w:hAnsi="Cambria Math" w:cs="Times New Roman"/>
+                            <w:sz w:val="24"/>
+                            <w:szCs w:val="24"/>
+                          </w:rPr>
+                        </m:ctrlPr>
+                      </m:dPr>
+                      <m:e>
+                        <m:r>
+                          <w:rPr>
+                            <w:rFonts w:ascii="Cambria Math" w:eastAsia="Calibri" w:hAnsi="Cambria Math" w:cs="Times New Roman"/>
+                            <w:sz w:val="24"/>
+                            <w:szCs w:val="24"/>
+                          </w:rPr>
+                          <m:t>x</m:t>
+                        </m:r>
+                      </m:e>
+                    </m:d>
+                  </m:e>
+                </m:func>
+                <m:r>
+                  <w:rPr>
+                    <w:rFonts w:ascii="Cambria Math" w:eastAsia="Calibri" w:hAnsi="Cambria Math" w:cs="Times New Roman"/>
+                    <w:sz w:val="24"/>
+                    <w:szCs w:val="24"/>
+                  </w:rPr>
+                  <m:t>-min</m:t>
+                </m:r>
+                <m:d>
+                  <m:dPr>
+                    <m:begChr m:val="|"/>
+                    <m:endChr m:val="|"/>
+                    <m:ctrlPr>
+                      <w:rPr>
+                        <w:rFonts w:ascii="Cambria Math" w:eastAsia="Calibri" w:hAnsi="Cambria Math" w:cs="Times New Roman"/>
+                        <w:i/>
+                        <w:sz w:val="24"/>
+                        <w:szCs w:val="24"/>
+                      </w:rPr>
+                    </m:ctrlPr>
+                  </m:dPr>
+                  <m:e>
+                    <m:r>
+                      <w:rPr>
+                        <w:rFonts w:ascii="Cambria Math" w:eastAsia="Calibri" w:hAnsi="Cambria Math" w:cs="Times New Roman"/>
+                        <w:sz w:val="24"/>
+                        <w:szCs w:val="24"/>
+                      </w:rPr>
+                      <m:t>x</m:t>
+                    </m:r>
+                  </m:e>
+                </m:d>
+              </m:oMath>
+            </m:oMathPara>
+          </w:p>
+          <w:p>
+            <w:pPr>
+              <w:jc w:val="both"/>
+              <w:rPr>
+                <w:rFonts w:ascii="Times New Roman" w:eastAsia="Calibri" w:hAnsi="Times New Roman" w:cs="Times New Roman"/>
+                <w:sz w:val="24"/>
+                <w:szCs w:val="24"/>
+              </w:rPr>
+            </w:pPr>
+          </w:p>
+        </w:tc>
+        <w:tc>
+          <w:tcPr>
+            <w:tcW w:w="750" w:type="pct"/>
+          </w:tcPr>
+          <w:p>
+            <w:pPr>
+              <w:jc w:val="right"/>
+              <w:rPr>
+                <w:rFonts w:ascii="Times New Roman" w:hAnsi="Times New Roman" w:cs="Times New Roman"/>
+                <w:sz w:val="24"/>
+                <w:szCs w:val="24"/>
+              </w:rPr>
+            </w:pPr>
+            <w:r>
+              <w:rPr>
+                <w:rFonts w:ascii="Times New Roman" w:hAnsi="Times New Roman" w:cs="Times New Roman"/>
+                <w:sz w:val="24"/>
+                <w:szCs w:val="24"/>
+              </w:rPr>
+              <w:t>(17)</w:t>
+            </w:r>
+          </w:p>
+        </w:tc>
+      </w:tr>
+      <w:tr>
+        <w:tc>
+          <w:tcPr>
+            <w:tcW w:w="750" w:type="pct"/>
+          </w:tcPr>
+          <w:p>
+            <w:pPr>
+              <w:jc w:val="both"/>
+              <w:rPr>
+                <w:rFonts w:ascii="Times New Roman" w:hAnsi="Times New Roman" w:cs="Times New Roman"/>
+                <w:sz w:val="24"/>
+                <w:szCs w:val="24"/>
+              </w:rPr>
+            </w:pPr>
+          </w:p>
+        </w:tc>
+        <w:tc>
+          <w:tcPr>
+            <w:tcW w:w="3500" w:type="pct"/>
+          </w:tcPr>
+          <w:p>
+            <w:pPr>
+              <w:jc w:val="both"/>
+              <w:rPr>
+                <w:rFonts w:ascii="Times New Roman" w:eastAsia="Calibri" w:hAnsi="Times New Roman" w:cs="Times New Roman"/>
+                <w:sz w:val="24"/>
+                <w:szCs w:val="24"/>
+              </w:rPr>
+            </w:pPr>
+            <m:oMathPara>
+              <m:oMath>
+                <m:sSub>
+                  <m:sSubPr>
+                    <m:ctrlPr>
+                      <w:rPr>
+                        <w:rFonts w:ascii="Cambria Math" w:eastAsia="Calibri" w:hAnsi="Cambria Math" w:cs="Times New Roman"/>
+                        <w:i/>
+                        <w:sz w:val="24"/>
+                        <w:szCs w:val="24"/>
+                      </w:rPr>
+                    </m:ctrlPr>
+                  </m:sSubPr>
+                  <m:e>
+                    <m:r>
+                      <w:rPr>
+                        <w:rFonts w:ascii="Cambria Math" w:eastAsia="Calibri" w:hAnsi="Cambria Math" w:cs="Times New Roman"/>
+                        <w:sz w:val="24"/>
+                        <w:szCs w:val="24"/>
+                      </w:rPr>
+                      <m:t>X</m:t>
+                    </m:r>
+                  </m:e>
+                  <m:sub>
+                    <m:r>
+                      <w:rPr>
+                        <w:rFonts w:ascii="Cambria Math" w:eastAsia="Calibri" w:hAnsi="Cambria Math" w:cs="Times New Roman"/>
+                        <w:sz w:val="24"/>
+                        <w:szCs w:val="24"/>
+                      </w:rPr>
+                      <m:t>scaled</m:t>
+                    </m:r>
+                  </m:sub>
+                </m:sSub>
+                <m:r>
+                  <w:rPr>
+                    <w:rFonts w:ascii="Cambria Math" w:eastAsia="Calibri" w:hAnsi="Cambria Math" w:cs="Times New Roman"/>
+                    <w:sz w:val="24"/>
+                    <w:szCs w:val="24"/>
+                  </w:rPr>
+                  <m:t>=</m:t>
+                </m:r>
+                <m:r>
+                  <w:rPr>
+                    <w:rFonts w:ascii="Cambria Math" w:eastAsia="Calibri" w:hAnsi="Cambria Math" w:cs="Times New Roman"/>
+                    <w:sz w:val="24"/>
+                    <w:szCs w:val="24"/>
+                  </w:rPr>
+                  <m:t>X*</m:t>
+                </m:r>
+                <m:sSup>
+                  <m:sSupPr>
+                    <m:ctrlPr>
+                      <w:rPr>
+                        <w:rFonts w:ascii="Cambria Math" w:eastAsia="Calibri" w:hAnsi="Cambria Math" w:cs="Times New Roman"/>
+                        <w:i/>
+                        <w:sz w:val="24"/>
+                        <w:szCs w:val="24"/>
+                      </w:rPr>
+                    </m:ctrlPr>
+                  </m:sSupPr>
+                  <m:e>
+                    <m:r>
+                      <w:rPr>
+                        <w:rFonts w:ascii="Cambria Math" w:eastAsia="Calibri" w:hAnsi="Cambria Math" w:cs="Times New Roman"/>
+                        <w:sz w:val="24"/>
+                        <w:szCs w:val="24"/>
+                      </w:rPr>
+                      <m:t>SF</m:t>
+                    </m:r>
+                  </m:e>
+                  <m:sup>
+                    <m:r>
+                      <w:rPr>
+                        <w:rFonts w:ascii="Cambria Math" w:eastAsia="Calibri" w:hAnsi="Cambria Math" w:cs="Times New Roman"/>
+                        <w:sz w:val="24"/>
+                        <w:szCs w:val="24"/>
+                      </w:rPr>
+                      <m:t>-1</m:t>
+                    </m:r>
+                  </m:sup>
+                </m:sSup>
+              </m:oMath>
+            </m:oMathPara>
+          </w:p>
+        </w:tc>
+        <w:tc>
+          <w:tcPr>
+            <w:tcW w:w="750" w:type="pct"/>
+          </w:tcPr>
+          <w:p>
+            <w:pPr>
+              <w:jc w:val="right"/>
+              <w:rPr>
+                <w:rFonts w:ascii="Times New Roman" w:hAnsi="Times New Roman" w:cs="Times New Roman"/>
+                <w:sz w:val="24"/>
+                <w:szCs w:val="24"/>
+              </w:rPr>
+            </w:pPr>
+            <w:r>
+              <w:rPr>
+                <w:rFonts w:ascii="Times New Roman" w:hAnsi="Times New Roman" w:cs="Times New Roman"/>
+                <w:sz w:val="24"/>
+                <w:szCs w:val="24"/>
+              </w:rPr>
+              <w:t>(18)</w:t>
+            </w:r>
+          </w:p>
+        </w:tc>
+      </w:tr>
+    </w:tbl>
+    <w:p>
+      <w:pPr>
+        <w:rPr>
+          <w:rFonts w:ascii="Times New Roman" w:hAnsi="Times New Roman" w:cs="Times New Roman"/>
+          <w:sz w:val="24"/>
+          <w:szCs w:val="24"/>
+        </w:rPr>
+      </w:pPr>
+    </w:p>
+    <w:p>
+      <w:pPr>
+        <w:rPr>
+          <w:rFonts w:ascii="Times New Roman" w:hAnsi="Times New Roman" w:cs="Times New Roman"/>
+          <w:sz w:val="24"/>
+          <w:szCs w:val="24"/>
+        </w:rPr>
+      </w:pPr>
+      <w:r>
+        <w:rPr>
+          <w:rFonts w:ascii="Times New Roman" w:hAnsi="Times New Roman" w:cs="Times New Roman"/>
+          <w:sz w:val="24"/>
+          <w:szCs w:val="24"/>
+        </w:rPr>
+        <w:t xml:space="preserve">Where </w:t>
+      </w:r>
+      <m:oMath>
+        <m:r>
+          <w:rPr>
+            <w:rFonts w:ascii="Cambria Math" w:hAnsi="Cambria Math" w:cs="Times New Roman"/>
+            <w:sz w:val="24"/>
+            <w:szCs w:val="24"/>
+          </w:rPr>
+          <m:t>x</m:t>
+        </m:r>
+      </m:oMath>
+      <w:r>
+        <w:rPr>
+          <w:rFonts w:ascii="Times New Roman" w:eastAsiaTheme="minorEastAsia" w:hAnsi="Times New Roman" w:cs="Times New Roman"/>
+          <w:sz w:val="24"/>
+          <w:szCs w:val="24"/>
+        </w:rPr>
+        <w:t xml:space="preserve"> is a vector of candle data containing </w:t>
+      </w:r>
+      <m:oMath>
+        <m:r>
+          <w:rPr>
+            <w:rFonts w:ascii="Cambria Math" w:eastAsiaTheme="minorEastAsia" w:hAnsi="Cambria Math" w:cs="Times New Roman"/>
+            <w:sz w:val="24"/>
+            <w:szCs w:val="24"/>
+          </w:rPr>
+          <m:t>nCandles</m:t>
+        </m:r>
+      </m:oMath>
+      <w:r>
+        <w:rPr>
+          <w:rFonts w:ascii="Times New Roman" w:eastAsiaTheme="minorEastAsia" w:hAnsi="Times New Roman" w:cs="Times New Roman"/>
+          <w:sz w:val="24"/>
+          <w:szCs w:val="24"/>
+        </w:rPr>
+        <w:t xml:space="preserve">. </w:t>
+      </w:r>
+      <w:r>
+        <w:rPr>
+          <w:rFonts w:ascii="Times New Roman" w:hAnsi="Times New Roman" w:cs="Times New Roman"/>
+          <w:sz w:val="24"/>
+          <w:szCs w:val="24"/>
+        </w:rPr>
+        <w:t xml:space="preserve">At the time of writing, this layer scales samples by dividing each element by a scale factor; the range of the absolute values of the sample (equation 17). </w:t>
+      </w:r>
+      <w:r>
+        <w:rPr>
+          <w:rFonts w:ascii="Times New Roman" w:hAnsi="Times New Roman" w:cs="Times New Roman"/>
+          <w:sz w:val="24"/>
+          <w:szCs w:val="24"/>
+        </w:rPr>
+        <w:t xml:space="preserve">A scaling operation is useful for a deep network because it permits the network to learn patterns in the shape of the data, independent of the data’s magnitude. </w:t>
+      </w:r>
+    </w:p>
+    <w:p>
+      <w:pPr>
+        <w:rPr>
+          <w:rFonts w:ascii="Times New Roman" w:hAnsi="Times New Roman" w:cs="Times New Roman"/>
+          <w:b/>
+          <w:bCs/>
+          <w:sz w:val="28"/>
+          <w:szCs w:val="28"/>
+        </w:rPr>
+      </w:pPr>
+    </w:p>
+    <w:p>
+      <w:pPr>
+        <w:jc w:val="both"/>
+        <w:rPr>
+          <w:rFonts w:ascii="Times New Roman" w:hAnsi="Times New Roman" w:cs="Times New Roman"/>
+          <w:b/>
+          <w:bCs/>
+          <w:sz w:val="28"/>
+          <w:szCs w:val="28"/>
+        </w:rPr>
+      </w:pPr>
+      <w:r>
+        <w:rPr>
+          <w:rFonts w:ascii="Times New Roman" w:hAnsi="Times New Roman" w:cs="Times New Roman"/>
+          <w:b/>
+          <w:bCs/>
+          <w:sz w:val="28"/>
+          <w:szCs w:val="28"/>
+        </w:rPr>
+        <w:t>Subsampling Layer</w:t>
+      </w:r>
+    </w:p>
+    <w:p>
+      <w:pPr>
+        <w:jc w:val="both"/>
+        <w:rPr>
+          <w:rFonts w:ascii="Times New Roman" w:eastAsiaTheme="minorEastAsia" w:hAnsi="Times New Roman" w:cs="Times New Roman"/>
+          <w:sz w:val="24"/>
+          <w:szCs w:val="24"/>
+        </w:rPr>
+      </w:pPr>
+      <w:r>
+        <w:rPr>
+          <w:rFonts w:ascii="Times New Roman" w:hAnsi="Times New Roman" w:cs="Times New Roman"/>
+          <w:sz w:val="24"/>
+          <w:szCs w:val="24"/>
+        </w:rPr>
+        <w:t xml:space="preserve">The subsampling layer rearranges the scaling layer’s output into a two-dimensional array of dimensions </w:t>
+      </w:r>
+      <m:oMath>
+        <m:r>
+          <w:rPr>
+            <w:rFonts w:ascii="Cambria Math" w:eastAsiaTheme="minorEastAsia" w:hAnsi="Cambria Math" w:cs="Times New Roman"/>
+            <w:sz w:val="24"/>
+            <w:szCs w:val="24"/>
+          </w:rPr>
+          <m:t>[</m:t>
+        </m:r>
+        <m:r>
+          <w:rPr>
+            <w:rFonts w:ascii="Cambria Math" w:hAnsi="Cambria Math" w:cs="Times New Roman"/>
+            <w:sz w:val="24"/>
+            <w:szCs w:val="24"/>
+          </w:rPr>
+          <m:t>WindowSize</m:t>
+        </m:r>
+        <m:r>
+          <w:rPr>
+            <w:rFonts w:ascii="Cambria Math" w:hAnsi="Cambria Math" w:cs="Times New Roman"/>
+            <w:sz w:val="24"/>
+            <w:szCs w:val="24"/>
+          </w:rPr>
+          <m:t>,</m:t>
+        </m:r>
+        <m:r>
+          <w:rPr>
+            <w:rFonts w:ascii="Cambria Math" w:hAnsi="Cambria Math" w:cs="Times New Roman"/>
+            <w:sz w:val="24"/>
+            <w:szCs w:val="24"/>
+          </w:rPr>
+          <m:t xml:space="preserve"> nSubsamples</m:t>
+        </m:r>
+        <m:r>
+          <w:rPr>
+            <w:rFonts w:ascii="Cambria Math" w:hAnsi="Cambria Math" w:cs="Times New Roman"/>
+            <w:sz w:val="24"/>
+            <w:szCs w:val="24"/>
+          </w:rPr>
+          <m:t>]</m:t>
+        </m:r>
+      </m:oMath>
+      <w:r>
+        <w:rPr>
+          <w:rFonts w:ascii="Times New Roman" w:eastAsiaTheme="minorEastAsia" w:hAnsi="Times New Roman" w:cs="Times New Roman"/>
+          <w:sz w:val="24"/>
+          <w:szCs w:val="24"/>
+        </w:rPr>
+        <w:t xml:space="preserve"> whose rows each are a unique sample which overlaps the subsequent sample as dictated by the </w:t>
+      </w:r>
+      <m:oMath>
+        <m:r>
+          <w:rPr>
+            <w:rFonts w:ascii="Cambria Math" w:eastAsiaTheme="minorEastAsia" w:hAnsi="Cambria Math" w:cs="Times New Roman"/>
+            <w:sz w:val="24"/>
+            <w:szCs w:val="24"/>
+          </w:rPr>
+          <m:t>Overlap</m:t>
+        </m:r>
+      </m:oMath>
+      <w:r>
+        <w:rPr>
+          <w:rFonts w:ascii="Times New Roman" w:eastAsiaTheme="minorEastAsia" w:hAnsi="Times New Roman" w:cs="Times New Roman"/>
+          <w:sz w:val="24"/>
+          <w:szCs w:val="24"/>
+        </w:rPr>
+        <w:t xml:space="preserve"> parameter.</w:t>
+      </w:r>
+      <w:r>
+        <w:rPr>
+          <w:rFonts w:ascii="Times New Roman" w:eastAsiaTheme="minorEastAsia" w:hAnsi="Times New Roman" w:cs="Times New Roman"/>
+          <w:sz w:val="24"/>
+          <w:szCs w:val="24"/>
+        </w:rPr>
+        <w:t xml:space="preserve"> This layer is what converts a linear sample into a dataset </w:t>
+      </w:r>
+      <w:r>
+        <w:rPr>
+          <w:rFonts w:ascii="Times New Roman" w:eastAsiaTheme="minorEastAsia" w:hAnsi="Times New Roman" w:cs="Times New Roman"/>
+          <w:sz w:val="24"/>
+          <w:szCs w:val="24"/>
+        </w:rPr>
+        <w:t>sample and</w:t>
+      </w:r>
+      <w:r>
+        <w:rPr>
+          <w:rFonts w:ascii="Times New Roman" w:eastAsiaTheme="minorEastAsia" w:hAnsi="Times New Roman" w:cs="Times New Roman"/>
+          <w:sz w:val="24"/>
+          <w:szCs w:val="24"/>
+        </w:rPr>
+        <w:t xml:space="preserve"> prepares the data for upscaling via the wavelet transform. </w:t>
+      </w:r>
+    </w:p>
+    <w:p>
+      <w:pPr>
+        <w:jc w:val="both"/>
+        <w:rPr>
+          <w:rFonts w:ascii="Times New Roman" w:eastAsiaTheme="minorEastAsia" w:hAnsi="Times New Roman" w:cs="Times New Roman"/>
+          <w:sz w:val="24"/>
+          <w:szCs w:val="24"/>
+        </w:rPr>
+      </w:pPr>
+    </w:p>
+    <w:p>
+      <w:pPr>
+        <w:jc w:val="both"/>
+        <w:rPr>
+          <w:rFonts w:ascii="Times New Roman" w:hAnsi="Times New Roman" w:cs="Times New Roman"/>
+          <w:b/>
+          <w:bCs/>
+          <w:sz w:val="28"/>
+          <w:szCs w:val="28"/>
+        </w:rPr>
+      </w:pPr>
+      <w:r>
+        <w:rPr>
+          <w:rFonts w:ascii="Times New Roman" w:hAnsi="Times New Roman" w:cs="Times New Roman"/>
+          <w:b/>
+          <w:bCs/>
+          <w:sz w:val="28"/>
+          <w:szCs w:val="28"/>
+        </w:rPr>
+        <w:t>Reweight-Detrend Layer</w:t>
+      </w:r>
+    </w:p>
+    <w:p>
+      <w:pPr>
+        <w:jc w:val="both"/>
+        <w:rPr>
+          <w:rFonts w:ascii="Times New Roman" w:hAnsi="Times New Roman" w:cs="Times New Roman"/>
+          <w:sz w:val="24"/>
+          <w:szCs w:val="24"/>
+        </w:rPr>
+      </w:pPr>
+      <w:r>
+        <w:rPr>
+          <w:rFonts w:ascii="Times New Roman" w:hAnsi="Times New Roman" w:cs="Times New Roman"/>
+          <w:sz w:val="24"/>
+          <w:szCs w:val="24"/>
+        </w:rPr>
+        <w:t xml:space="preserve">Before data can be upscaled with the continuous wavelet transform, some steps must be taken to prevent loss of information and to maximize the accuracy of the final prediction. </w:t>
+      </w:r>
+      <w:r>
+        <w:rPr>
+          <w:rFonts w:ascii="Times New Roman" w:hAnsi="Times New Roman" w:cs="Times New Roman"/>
+          <w:sz w:val="24"/>
+          <w:szCs w:val="24"/>
+        </w:rPr>
+        <w:t>The continuous wavelet transform convolves a signal with a sliding wavelet at changing dilations to reveal the signal’s frequency information</w:t>
+      </w:r>
+      <w:r>
+        <w:rPr>
+          <w:rFonts w:ascii="Times New Roman" w:hAnsi="Times New Roman" w:cs="Times New Roman"/>
+          <w:sz w:val="24"/>
+          <w:szCs w:val="24"/>
+        </w:rPr>
+        <w:t xml:space="preserve">; each dilation corresponds with a specific wavelength. </w:t>
+      </w:r>
+      <w:r>
+        <w:rPr>
+          <w:rFonts w:ascii="Times New Roman" w:hAnsi="Times New Roman" w:cs="Times New Roman"/>
+          <w:sz w:val="24"/>
+          <w:szCs w:val="24"/>
+        </w:rPr>
+        <w:t xml:space="preserve">To focus the </w:t>
+      </w:r>
+      <w:r>
+        <w:rPr>
+          <w:rFonts w:ascii="Times New Roman" w:hAnsi="Times New Roman" w:cs="Times New Roman"/>
+          <w:sz w:val="24"/>
+          <w:szCs w:val="24"/>
+        </w:rPr>
+        <w:t>wavelet,</w:t>
+      </w:r>
+      <w:r>
+        <w:rPr>
+          <w:rFonts w:ascii="Times New Roman" w:hAnsi="Times New Roman" w:cs="Times New Roman"/>
+          <w:sz w:val="24"/>
+          <w:szCs w:val="24"/>
+        </w:rPr>
+        <w:t xml:space="preserve"> transform on higher frequency oscillations, the continuous wavelet transform algorithm applies a detrending operation to the data before convolving with wavelets. </w:t>
+      </w:r>
+      <w:r>
+        <w:rPr>
+          <w:rFonts w:ascii="Times New Roman" w:hAnsi="Times New Roman" w:cs="Times New Roman"/>
+          <w:sz w:val="24"/>
+          <w:szCs w:val="24"/>
+        </w:rPr>
+        <w:t xml:space="preserve">However, it does not return information about the detrend which would later affect the network’s ability to predict future states. </w:t>
+      </w:r>
+    </w:p>
+    <w:p>
+      <w:pPr>
+        <w:jc w:val="both"/>
+        <w:rPr>
+          <w:rFonts w:ascii="Times New Roman" w:hAnsi="Times New Roman" w:cs="Times New Roman"/>
+          <w:sz w:val="24"/>
+          <w:szCs w:val="24"/>
+        </w:rPr>
+      </w:pPr>
+      <w:r>
+        <w:rPr>
+          <w:rFonts w:ascii="Times New Roman" w:hAnsi="Times New Roman" w:cs="Times New Roman"/>
+          <w:sz w:val="24"/>
+          <w:szCs w:val="24"/>
+        </w:rPr>
+        <w:t>Furthermore,</w:t>
+      </w:r>
+      <w:r>
+        <w:rPr>
+          <w:rFonts w:ascii="Times New Roman" w:hAnsi="Times New Roman" w:cs="Times New Roman"/>
+          <w:sz w:val="24"/>
+          <w:szCs w:val="24"/>
+        </w:rPr>
+        <w:t xml:space="preserve"> t</w:t>
+      </w:r>
+      <w:r>
+        <w:rPr>
+          <w:rFonts w:ascii="Times New Roman" w:hAnsi="Times New Roman" w:cs="Times New Roman"/>
+          <w:sz w:val="24"/>
+          <w:szCs w:val="24"/>
+        </w:rPr>
+        <w:t xml:space="preserve">he dataset in question has random-walk properties </w:t>
+      </w:r>
+      <w:r>
+        <w:rPr>
+          <w:rFonts w:ascii="Times New Roman" w:hAnsi="Times New Roman" w:cs="Times New Roman"/>
+          <w:sz w:val="24"/>
+          <w:szCs w:val="24"/>
+        </w:rPr>
+        <w:t xml:space="preserve">which skew sample statistics </w:t>
+      </w:r>
+      <w:r>
+        <w:rPr>
+          <w:rFonts w:ascii="Times New Roman" w:hAnsi="Times New Roman" w:cs="Times New Roman"/>
+          <w:sz w:val="24"/>
+          <w:szCs w:val="24"/>
+        </w:rPr>
+        <w:t xml:space="preserve">and severely reduce the network’s accuracy in prediction. </w:t>
+      </w:r>
+      <w:r>
+        <w:rPr>
+          <w:rFonts w:ascii="Times New Roman" w:hAnsi="Times New Roman" w:cs="Times New Roman"/>
+          <w:sz w:val="24"/>
+          <w:szCs w:val="24"/>
+        </w:rPr>
+        <w:t xml:space="preserve">Figure </w:t>
+      </w:r>
+      <w:r>
+        <w:rPr>
+          <w:rFonts w:ascii="Times New Roman" w:hAnsi="Times New Roman" w:cs="Times New Roman"/>
+          <w:sz w:val="24"/>
+          <w:szCs w:val="24"/>
+          <w:highlight w:val="yellow"/>
+        </w:rPr>
+        <w:t>5</w:t>
+      </w:r>
+      <w:r>
+        <w:rPr>
+          <w:rFonts w:ascii="Times New Roman" w:hAnsi="Times New Roman" w:cs="Times New Roman"/>
+          <w:sz w:val="24"/>
+          <w:szCs w:val="24"/>
+        </w:rPr>
+        <w:t xml:space="preserve"> compares the short time Fourier transforms (STFT) of raw (left) and reweighted (right) price data. In the raw data’s STFT, some high energy bands can be seen which indicate the presence of outlying points of data. </w:t>
+      </w:r>
+      <w:r>
+        <w:rPr>
+          <w:rFonts w:ascii="Times New Roman" w:hAnsi="Times New Roman" w:cs="Times New Roman"/>
+          <w:sz w:val="24"/>
+          <w:szCs w:val="24"/>
+        </w:rPr>
+        <w:t xml:space="preserve">Samples which contain outlying datapoints have vastly different shapes from regular samples, often </w:t>
+      </w:r>
+      <w:r>
+        <w:rPr>
+          <w:rFonts w:ascii="Times New Roman" w:hAnsi="Times New Roman" w:cs="Times New Roman"/>
+          <w:sz w:val="24"/>
+          <w:szCs w:val="24"/>
+        </w:rPr>
+        <w:lastRenderedPageBreak/>
+        <w:t xml:space="preserve">appearing as flat lines with one or two peaks. </w:t>
+      </w:r>
+      <w:r>
+        <w:rPr>
+          <w:rFonts w:ascii="Times New Roman" w:hAnsi="Times New Roman" w:cs="Times New Roman"/>
+          <w:sz w:val="24"/>
+          <w:szCs w:val="24"/>
+        </w:rPr>
+        <w:t xml:space="preserve">A reweighting operation is therefore necessary to remove or mitigate the effects of these outlying datapoints. </w:t>
+      </w:r>
+    </w:p>
+    <w:p>
+      <w:pPr>
+        <w:jc w:val="both"/>
+        <w:rPr>
+          <w:rFonts w:ascii="Times New Roman" w:hAnsi="Times New Roman" w:cs="Times New Roman"/>
+          <w:b/>
+          <w:bCs/>
+          <w:sz w:val="28"/>
+          <w:szCs w:val="28"/>
+        </w:rPr>
+      </w:pPr>
+      <w:r>
+        <w:rPr>
+          <w:noProof/>
+        </w:rPr>
+        <mc:AlternateContent>
+          <mc:Choice Requires="wps">
+            <w:drawing>
+              <wp:anchor distT="0" distB="0" distL="114300" distR="114300" simplePos="0" relativeHeight="251673600" behindDoc="0" locked="0" layoutInCell="1" allowOverlap="1" wp14:anchorId="4D399DD6" wp14:editId="5B20CF34">
+                <wp:simplePos x="0" y="0"/>
+                <wp:positionH relativeFrom="column">
+                  <wp:posOffset>-191589</wp:posOffset>
+                </wp:positionH>
+                <wp:positionV relativeFrom="paragraph">
+                  <wp:posOffset>2192292</wp:posOffset>
+                </wp:positionV>
+                <wp:extent cx="5931535" cy="635"/>
+                <wp:effectExtent l="0" t="0" r="0" b="0"/>
+                <wp:wrapTopAndBottom/>
+                <wp:docPr id="14" name="Text Box 14"/>
+                <wp:cNvGraphicFramePr/>
+                <a:graphic xmlns:a="http://schemas.openxmlformats.org/drawingml/2006/main">
+                  <a:graphicData uri="http://schemas.microsoft.com/office/word/2010/wordprocessingShape">
+                    <wps:wsp>
+                      <wps:cNvSpPr txBox="1"/>
+                      <wps:spPr>
+                        <a:xfrm>
+                          <a:off x="0" y="0"/>
+                          <a:ext cx="5931535" cy="635"/>
+                        </a:xfrm>
+                        <a:prstGeom prst="rect">
+                          <a:avLst/>
+                        </a:prstGeom>
+                        <a:solidFill>
+                          <a:prstClr val="white"/>
+                        </a:solidFill>
+                        <a:ln>
+                          <a:noFill/>
+                        </a:ln>
+                      </wps:spPr>
+                      <wps:txbx>
+                        <w:txbxContent>
+                          <w:p>
+                            <w:pPr>
+                              <w:pStyle w:val="Caption"/>
+                              <w:jc w:val="center"/>
+                              <w:rPr>
+                                <w:rFonts w:ascii="Times New Roman" w:hAnsi="Times New Roman" w:cs="Times New Roman"/>
+                                <w:i w:val="0"/>
+                                <w:iCs w:val="0"/>
+                                <w:color w:val="auto"/>
+                              </w:rPr>
+                            </w:pPr>
+                            <w:r>
+                              <w:rPr>
+                                <w:rFonts w:ascii="Times New Roman" w:hAnsi="Times New Roman" w:cs="Times New Roman"/>
+                                <w:i w:val="0"/>
+                                <w:iCs w:val="0"/>
+                                <w:color w:val="auto"/>
+                              </w:rPr>
+                              <w:t xml:space="preserve">Figure </w:t>
+                            </w:r>
+                            <w:r>
+                              <w:rPr>
+                                <w:rFonts w:ascii="Times New Roman" w:hAnsi="Times New Roman" w:cs="Times New Roman"/>
+                                <w:i w:val="0"/>
+                                <w:iCs w:val="0"/>
+                                <w:color w:val="auto"/>
+                              </w:rPr>
+                              <w:fldChar w:fldCharType="begin"/>
+                            </w:r>
+                            <w:r>
+                              <w:rPr>
+                                <w:rFonts w:ascii="Times New Roman" w:hAnsi="Times New Roman" w:cs="Times New Roman"/>
+                                <w:i w:val="0"/>
+                                <w:iCs w:val="0"/>
+                                <w:color w:val="auto"/>
+                              </w:rPr>
+                              <w:instrText xml:space="preserve"> SEQ Figure \* ARABIC </w:instrText>
+                            </w:r>
+                            <w:r>
+                              <w:rPr>
+                                <w:rFonts w:ascii="Times New Roman" w:hAnsi="Times New Roman" w:cs="Times New Roman"/>
+                                <w:i w:val="0"/>
+                                <w:iCs w:val="0"/>
+                                <w:color w:val="auto"/>
+                              </w:rPr>
+                              <w:fldChar w:fldCharType="separate"/>
+                            </w:r>
+                            <w:r>
+                              <w:rPr>
+                                <w:rFonts w:ascii="Times New Roman" w:hAnsi="Times New Roman" w:cs="Times New Roman"/>
+                                <w:i w:val="0"/>
+                                <w:iCs w:val="0"/>
+                                <w:noProof/>
+                                <w:color w:val="auto"/>
+                              </w:rPr>
+                              <w:t>5</w:t>
+                            </w:r>
+                            <w:r>
+                              <w:rPr>
+                                <w:rFonts w:ascii="Times New Roman" w:hAnsi="Times New Roman" w:cs="Times New Roman"/>
+                                <w:i w:val="0"/>
+                                <w:iCs w:val="0"/>
+                                <w:color w:val="auto"/>
+                              </w:rPr>
+                              <w:fldChar w:fldCharType="end"/>
+                            </w:r>
+                            <w:r>
+                              <w:rPr>
+                                <w:rFonts w:ascii="Times New Roman" w:hAnsi="Times New Roman" w:cs="Times New Roman"/>
+                                <w:i w:val="0"/>
+                                <w:iCs w:val="0"/>
+                                <w:color w:val="auto"/>
+                              </w:rPr>
+                              <w:t xml:space="preserve"> Comparison of Short Time Fourier Transform of Reweighted and Reference Samples</w:t>
+                            </w:r>
+                            <w:r>
+                              <w:rPr>
+                                <w:rFonts w:ascii="Times New Roman" w:hAnsi="Times New Roman" w:cs="Times New Roman"/>
+                                <w:i w:val="0"/>
+                                <w:iCs w:val="0"/>
+                                <w:color w:val="auto"/>
+                              </w:rPr>
+                              <w:t>.</w:t>
+                            </w:r>
+                          </w:p>
+                          <w:p>
+                            <w:r>
+                              <w:t>To Produce this figure, a shor</w:t>
+                            </w:r>
+                          </w:p>
+                        </w:txbxContent>
+                      </wps:txbx>
+                      <wps:bodyPr rot="0" spcFirstLastPara="0" vertOverflow="overflow" horzOverflow="overflow" vert="horz" wrap="square" lIns="0" tIns="0" rIns="0" bIns="0" numCol="1" spcCol="0" rtlCol="0" fromWordArt="0" anchor="t" anchorCtr="0" forceAA="0" compatLnSpc="1">
+                        <a:prstTxWarp prst="textNoShape">
+                          <a:avLst/>
+                        </a:prstTxWarp>
+                        <a:spAutoFit/>
+                      </wps:bodyPr>
+                    </wps:wsp>
+                  </a:graphicData>
+                </a:graphic>
+              </wp:anchor>
+            </w:drawing>
+          </mc:Choice>
+          <mc:Fallback>
+            <w:pict>
+              <v:shape w14:anchorId="4D399DD6" id="Text Box 14" o:spid="_x0000_s1030" type="#_x0000_t202" style="position:absolute;left:0;text-align:left;margin-left:-15.1pt;margin-top:172.6pt;width:467.05pt;height:.05pt;z-index:251673600;visibility:visible;mso-wrap-style:square;mso-wrap-distance-left:9pt;mso-wrap-distance-top:0;mso-wrap-distance-right:9pt;mso-wrap-distance-bottom:0;mso-position-horizontal:absolute;mso-position-horizontal-relative:text;mso-position-vertical:absolute;mso-position-vertical-relative:text;v-text-anchor:top" o:gfxdata="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" stroked="f">
+                <v:textbox style="mso-fit-shape-to-text:t" inset="0,0,0,0">
+                  <w:txbxContent>
+                    <w:p>
+                      <w:pPr>
+                        <w:pStyle w:val="Caption"/>
+                        <w:jc w:val="center"/>
+                        <w:rPr>
+                          <w:rFonts w:ascii="Times New Roman" w:hAnsi="Times New Roman" w:cs="Times New Roman"/>
+                          <w:i w:val="0"/>
+                          <w:iCs w:val="0"/>
+                          <w:color w:val="auto"/>
+                        </w:rPr>
+                      </w:pPr>
+                      <w:r>
+                        <w:rPr>
+                          <w:rFonts w:ascii="Times New Roman" w:hAnsi="Times New Roman" w:cs="Times New Roman"/>
+                          <w:i w:val="0"/>
+                          <w:iCs w:val="0"/>
+                          <w:color w:val="auto"/>
+                        </w:rPr>
+                        <w:t xml:space="preserve">Figure </w:t>
+                      </w:r>
+                      <w:r>
+                        <w:rPr>
+                          <w:rFonts w:ascii="Times New Roman" w:hAnsi="Times New Roman" w:cs="Times New Roman"/>
+                          <w:i w:val="0"/>
+                          <w:iCs w:val="0"/>
+                          <w:color w:val="auto"/>
+                        </w:rPr>
+                        <w:fldChar w:fldCharType="begin"/>
+                      </w:r>
+                      <w:r>
+                        <w:rPr>
+                          <w:rFonts w:ascii="Times New Roman" w:hAnsi="Times New Roman" w:cs="Times New Roman"/>
+                          <w:i w:val="0"/>
+                          <w:iCs w:val="0"/>
+                          <w:color w:val="auto"/>
+                        </w:rPr>
+                        <w:instrText xml:space="preserve"> SEQ Figure \* ARABIC </w:instrText>
+                      </w:r>
+                      <w:r>
+                        <w:rPr>
+                          <w:rFonts w:ascii="Times New Roman" w:hAnsi="Times New Roman" w:cs="Times New Roman"/>
+                          <w:i w:val="0"/>
+                          <w:iCs w:val="0"/>
+                          <w:color w:val="auto"/>
+                        </w:rPr>
+                        <w:fldChar w:fldCharType="separate"/>
+                      </w:r>
+                      <w:r>
+                        <w:rPr>
+                          <w:rFonts w:ascii="Times New Roman" w:hAnsi="Times New Roman" w:cs="Times New Roman"/>
+                          <w:i w:val="0"/>
+                          <w:iCs w:val="0"/>
+                          <w:noProof/>
+                          <w:color w:val="auto"/>
+                        </w:rPr>
+                        <w:t>5</w:t>
+                      </w:r>
+                      <w:r>
+                        <w:rPr>
+                          <w:rFonts w:ascii="Times New Roman" w:hAnsi="Times New Roman" w:cs="Times New Roman"/>
+                          <w:i w:val="0"/>
+                          <w:iCs w:val="0"/>
+                          <w:color w:val="auto"/>
+                        </w:rPr>
+                        <w:fldChar w:fldCharType="end"/>
+                      </w:r>
+                      <w:r>
+                        <w:rPr>
+                          <w:rFonts w:ascii="Times New Roman" w:hAnsi="Times New Roman" w:cs="Times New Roman"/>
+                          <w:i w:val="0"/>
+                          <w:iCs w:val="0"/>
+                          <w:color w:val="auto"/>
+                        </w:rPr>
+                        <w:t xml:space="preserve"> Comparison of Short Time Fourier Transform of Reweighted and Reference Samples</w:t>
+                      </w:r>
+                      <w:r>
+                        <w:rPr>
+                          <w:rFonts w:ascii="Times New Roman" w:hAnsi="Times New Roman" w:cs="Times New Roman"/>
+                          <w:i w:val="0"/>
+                          <w:iCs w:val="0"/>
+                          <w:color w:val="auto"/>
+                        </w:rPr>
+                        <w:t>.</w:t>
+                      </w:r>
+                    </w:p>
+                    <w:p>
+                      <w:r>
+                        <w:t>To Produce this figure, a shor</w:t>
+                      </w:r>
+                    </w:p>
+                  </w:txbxContent>
+                </v:textbox>
+                <w10:wrap type="topAndBottom"/>
+              </v:shape>
+            </w:pict>
+          </mc:Fallback>
+        </mc:AlternateContent>
+      </w:r>
+      <w:r>
+        <w:rPr>
+          <w:rFonts w:ascii="Times New Roman" w:hAnsi="Times New Roman" w:cs="Times New Roman"/>
+          <w:b/>
+          <w:bCs/>
+          <w:noProof/>
+          <w:sz w:val="28"/>
+          <w:szCs w:val="28"/>
+        </w:rPr>
+        <w:drawing>
+          <wp:anchor distT="0" distB="0" distL="114300" distR="114300" simplePos="0" relativeHeight="251671552" behindDoc="0" locked="0" layoutInCell="1" allowOverlap="1" wp14:anchorId="3C32E9C7" wp14:editId="7BBCB154">
+            <wp:simplePos x="0" y="0"/>
+            <wp:positionH relativeFrom="margin">
+              <wp:align>left</wp:align>
+            </wp:positionH>
+            <wp:positionV relativeFrom="paragraph">
+              <wp:posOffset>272</wp:posOffset>
+            </wp:positionV>
+            <wp:extent cx="5931535" cy="2189480"/>
+            <wp:effectExtent l="0" t="0" r="0" b="1270"/>
+            <wp:wrapTopAndBottom/>
+            <wp:docPr id="13" name="Picture 13"/>
+            <wp:cNvGraphicFramePr>
+              <a:graphicFrameLocks xmlns:a="http://schemas.openxmlformats.org/drawingml/2006/main" noChangeAspect="1"/>
+            </wp:cNvGraphicFramePr>
+            <a:graphic xmlns:a="http://schemas.openxmlformats.org/drawingml/2006/main">
+              <a:graphicData uri="http://schemas.openxmlformats.org/drawingml/2006/picture">
+                <pic:pic xmlns:pic="http://schemas.openxmlformats.org/drawingml/2006/picture">
+                  <pic:nvPicPr>
+                    <pic:cNvPr id="0" name="Picture 5"/>
+                    <pic:cNvPicPr>
+                      <a:picLocks noChangeAspect="1" noChangeArrowheads="1"/>
+                    </pic:cNvPicPr>
+                  </pic:nvPicPr>
+                  <pic:blipFill>
+                    <a:blip r:embed="rId12">
+                      <a:extLst>
+                        <a:ext uri="{28A0092B-C50C-407E-A947-70E740481C1C}">
+                          <a14:useLocalDpi xmlns:a14="http://schemas.microsoft.com/office/drawing/2010/main" val="0"/>
+                        </a:ext>
+                      </a:extLst>
+                    </a:blip>
+                    <a:srcRect/>
+                    <a:stretch>
+                      <a:fillRect/>
+                    </a:stretch>
+                  </pic:blipFill>
+                  <pic:spPr bwMode="auto">
+                    <a:xfrm>
+                      <a:off x="0" y="0"/>
+                      <a:ext cx="5931535" cy="2189480"/>
+                    </a:xfrm>
+                    <a:prstGeom prst="rect">
+                      <a:avLst/>
+                    </a:prstGeom>
+                    <a:noFill/>
+                    <a:ln>
+                      <a:noFill/>
+                    </a:ln>
+                  </pic:spPr>
+                </pic:pic>
+              </a:graphicData>
+            </a:graphic>
+          </wp:anchor>
+        </w:drawing>
+      </w:r>
+      <w:r>
+        <w:rPr>
+          <w:rFonts w:ascii="Times New Roman" w:hAnsi="Times New Roman" w:cs="Times New Roman"/>
+          <w:sz w:val="24"/>
+          <w:szCs w:val="24"/>
+        </w:rPr>
+        <w:t xml:space="preserve">This reweight-detrend layer seeks to identify and mitigate the effects of outlying datapoints, while applying its own detrend to the data, and returning information about these operations for use in other layers. </w:t>
+      </w:r>
+    </w:p>
+    <w:p>
+      <w:pPr>
+        <w:rPr>
+          <w:rFonts w:ascii="Times New Roman" w:hAnsi="Times New Roman" w:cs="Times New Roman"/>
+          <w:b/>
+          <w:bCs/>
+          <w:sz w:val="28"/>
+          <w:szCs w:val="28"/>
+        </w:rPr>
+      </w:pPr>
+      <w:r>
+        <w:rPr>
+          <w:rFonts w:ascii="Times New Roman" w:hAnsi="Times New Roman" w:cs="Times New Roman"/>
+          <w:b/>
+          <w:bCs/>
+          <w:sz w:val="28"/>
+          <w:szCs w:val="28"/>
+        </w:rPr>
+        <w:br w:type="page"/>
+      </w:r>
+    </w:p>
+    <w:p>
+      <w:pPr>
+        <w:jc w:val="both"/>
+        <w:rPr>
+          <w:rFonts w:ascii="Times New Roman" w:hAnsi="Times New Roman" w:cs="Times New Roman"/>
+          <w:b/>
+          <w:bCs/>
+          <w:sz w:val="28"/>
+          <w:szCs w:val="28"/>
+        </w:rPr>
+      </w:pPr>
+      <w:r>
+        <w:rPr>
+          <w:rFonts w:ascii="Times New Roman" w:hAnsi="Times New Roman" w:cs="Times New Roman"/>
+          <w:b/>
+          <w:bCs/>
+          <w:sz w:val="28"/>
+          <w:szCs w:val="28"/>
+        </w:rPr>
+        <w:lastRenderedPageBreak/>
+        <w:t>Wavelet Layer</w:t>
+      </w:r>
+    </w:p>
+    <w:p>
+      <w:pPr>
+        <w:jc w:val="both"/>
+        <w:rPr>
+          <w:rFonts w:ascii="Times New Roman" w:hAnsi="Times New Roman" w:cs="Times New Roman"/>
+          <w:b/>
+          <w:bCs/>
+          <w:sz w:val="28"/>
+          <w:szCs w:val="28"/>
+        </w:rPr>
+      </w:pPr>
+      <w:r>
+        <w:rPr>
+          <w:rFonts w:ascii="Times New Roman" w:hAnsi="Times New Roman" w:cs="Times New Roman"/>
+          <w:b/>
+          <w:bCs/>
+          <w:sz w:val="28"/>
+          <w:szCs w:val="28"/>
+        </w:rPr>
+        <w:t>Set-Encoding Layer</w:t>
+      </w:r>
+    </w:p>
+    <w:p>
+      <w:pPr>
+        <w:jc w:val="both"/>
+        <w:rPr>
+          <w:rFonts w:ascii="Times New Roman" w:hAnsi="Times New Roman" w:cs="Times New Roman"/>
+          <w:b/>
+          <w:bCs/>
+          <w:sz w:val="28"/>
+          <w:szCs w:val="28"/>
+        </w:rPr>
+      </w:pPr>
+      <w:r>
+        <w:rPr>
+          <w:rFonts w:ascii="Times New Roman" w:hAnsi="Times New Roman" w:cs="Times New Roman"/>
+          <w:b/>
+          <w:bCs/>
+          <w:sz w:val="28"/>
+          <w:szCs w:val="28"/>
+        </w:rPr>
+        <w:t>Estimate-Encoding Layer</w:t>
+      </w:r>
+    </w:p>
+    <w:p>
+      <w:pPr>
+        <w:jc w:val="both"/>
+        <w:rPr>
+          <w:rFonts w:ascii="Times New Roman" w:hAnsi="Times New Roman" w:cs="Times New Roman"/>
+          <w:b/>
+          <w:bCs/>
+          <w:sz w:val="28"/>
+          <w:szCs w:val="28"/>
+        </w:rPr>
+      </w:pPr>
+      <w:r>
+        <w:rPr>
+          <w:rFonts w:ascii="Times New Roman" w:hAnsi="Times New Roman" w:cs="Times New Roman"/>
+          <w:b/>
+          <w:bCs/>
+          <w:sz w:val="28"/>
+          <w:szCs w:val="28"/>
+        </w:rPr>
+        <w:t>Prediction Layer</w:t>
+      </w:r>
+    </w:p>
+    <w:p>
+      <w:pPr>
+        <w:jc w:val="both"/>
+        <w:rPr>
+          <w:rFonts w:ascii="Times New Roman" w:hAnsi="Times New Roman" w:cs="Times New Roman"/>
+          <w:b/>
+          <w:bCs/>
+          <w:sz w:val="28"/>
+          <w:szCs w:val="28"/>
+        </w:rPr>
+      </w:pPr>
+      <w:r>
+        <w:rPr>
+          <w:rFonts w:ascii="Times New Roman" w:hAnsi="Times New Roman" w:cs="Times New Roman"/>
+          <w:b/>
+          <w:bCs/>
+          <w:sz w:val="28"/>
+          <w:szCs w:val="28"/>
+        </w:rPr>
+        <w:t>Inverse-Detrend Layer</w:t>
+      </w:r>
+    </w:p>
+    <w:p>
+      <w:pPr>
+        <w:jc w:val="both"/>
+        <w:rPr>
+          <w:rFonts w:ascii="Times New Roman" w:hAnsi="Times New Roman" w:cs="Times New Roman"/>
+          <w:b/>
+          <w:bCs/>
+          <w:sz w:val="28"/>
+          <w:szCs w:val="28"/>
+        </w:rPr>
+      </w:pPr>
+      <w:r>
+        <w:rPr>
+          <w:rFonts w:ascii="Times New Roman" w:hAnsi="Times New Roman" w:cs="Times New Roman"/>
+          <w:b/>
+          <w:bCs/>
+          <w:sz w:val="28"/>
+          <w:szCs w:val="28"/>
+        </w:rPr>
+        <w:t>Discriminator</w:t>
+      </w:r>
+    </w:p>
+    <w:p>
+      <w:pPr>
+        <w:jc w:val="both"/>
+        <w:rPr>
+          <w:rFonts w:ascii="Times New Roman" w:hAnsi="Times New Roman" w:cs="Times New Roman"/>
+          <w:b/>
+          <w:bCs/>
+          <w:sz w:val="28"/>
+          <w:szCs w:val="28"/>
+        </w:rPr>
+      </w:pPr>
+      <w:r>
+        <w:rPr>
+          <w:rFonts w:ascii="Times New Roman" w:hAnsi="Times New Roman" w:cs="Times New Roman"/>
+          <w:b/>
+          <w:bCs/>
+          <w:sz w:val="28"/>
+          <w:szCs w:val="28"/>
+        </w:rPr>
+        <w:t>Considerations for Training</w:t>
       </w:r>
     </w:p>
     <w:p>
@@ -9507,7 +12104,7 @@
                     <pic:cNvPicPr/>
                   </pic:nvPicPr>
                   <pic:blipFill>
-                    <a:blip r:embed="rId9"/>
+                    <a:blip r:embed="rId13"/>
                     <a:stretch>
                       <a:fillRect/>
                     </a:stretch>

</xml_diff>

<commit_message>
more stuff in the report
</commit_message>
<xml_diff>
--- a/MATLAB/Notes/Report Outline.docx
+++ b/MATLAB/Notes/Report Outline.docx
@@ -479,7 +479,15 @@
           <w:sz w:val="20"/>
           <w:szCs w:val="20"/>
         </w:rPr>
-        <w:t xml:space="preserve">This is what I was doing when I missed your calls. </w:t>
+        <w:t>This is what I was doing when I missed your calls</w:t>
+      </w:r>
+      <w:r>
+        <w:rPr>
+          <w:rFonts w:ascii="Times New Roman" w:hAnsi="Times New Roman" w:cs="Times New Roman"/>
+          <w:sz w:val="20"/>
+          <w:szCs w:val="20"/>
+        </w:rPr>
+        <w:t xml:space="preserve"> (I’m sorry please call me back). </w:t>
       </w:r>
     </w:p>
     <w:p>
@@ -9494,15 +9502,7 @@
                     <w:sz w:val="24"/>
                     <w:szCs w:val="24"/>
                   </w:rPr>
-                  <m:t>=</m:t>
-                </m:r>
-                <m:r>
-                  <w:rPr>
-                    <w:rFonts w:ascii="Cambria Math" w:eastAsia="Calibri" w:hAnsi="Cambria Math" w:cs="Times New Roman"/>
-                    <w:sz w:val="24"/>
-                    <w:szCs w:val="24"/>
-                  </w:rPr>
-                  <m:t>X*</m:t>
+                  <m:t>=X*</m:t>
                 </m:r>
                 <m:sSup>
                   <m:sSupPr>
@@ -9708,31 +9708,7 @@
             <w:sz w:val="24"/>
             <w:szCs w:val="24"/>
           </w:rPr>
-          <m:t>WindowSize</m:t>
-        </m:r>
-        <m:r>
-          <w:rPr>
-            <w:rFonts w:ascii="Cambria Math" w:hAnsi="Cambria Math" w:cs="Times New Roman"/>
-            <w:sz w:val="24"/>
-            <w:szCs w:val="24"/>
-          </w:rPr>
-          <m:t>,</m:t>
-        </m:r>
-        <m:r>
-          <w:rPr>
-            <w:rFonts w:ascii="Cambria Math" w:hAnsi="Cambria Math" w:cs="Times New Roman"/>
-            <w:sz w:val="24"/>
-            <w:szCs w:val="24"/>
-          </w:rPr>
-          <m:t xml:space="preserve"> nSubsamples</m:t>
-        </m:r>
-        <m:r>
-          <w:rPr>
-            <w:rFonts w:ascii="Cambria Math" w:hAnsi="Cambria Math" w:cs="Times New Roman"/>
-            <w:sz w:val="24"/>
-            <w:szCs w:val="24"/>
-          </w:rPr>
-          <m:t>]</m:t>
+          <m:t>WindowSize, nSubsamples]</m:t>
         </m:r>
       </m:oMath>
       <w:r>
@@ -9981,20 +9957,8 @@
           <w:sz w:val="24"/>
           <w:szCs w:val="24"/>
         </w:rPr>
-        <w:t xml:space="preserve">A reweighting operation is therefore necessary to remove or mitigate the effects of these outlying datapoints. </w:t>
-      </w:r>
-    </w:p>
-    <w:p>
-      <w:pPr>
-        <w:jc w:val="both"/>
-        <w:rPr>
-          <w:rFonts w:ascii="Times New Roman" w:hAnsi="Times New Roman" w:cs="Times New Roman"/>
-          <w:b/>
-          <w:bCs/>
-          <w:sz w:val="28"/>
-          <w:szCs w:val="28"/>
-        </w:rPr>
-      </w:pPr>
+        <w:t xml:space="preserve">A reweighting operation is therefore necessary to </w:t>
+      </w:r>
       <w:r>
         <w:rPr>
           <w:noProof/>
@@ -10002,16 +9966,16 @@
         <mc:AlternateContent>
           <mc:Choice Requires="wps">
             <w:drawing>
-              <wp:anchor distT="0" distB="0" distL="114300" distR="114300" simplePos="0" relativeHeight="251673600" behindDoc="0" locked="0" layoutInCell="1" allowOverlap="1" wp14:anchorId="4D399DD6" wp14:editId="5B20CF34">
+              <wp:anchor distT="0" distB="0" distL="114300" distR="114300" simplePos="0" relativeHeight="251673600" behindDoc="0" locked="0" layoutInCell="1" allowOverlap="1" wp14:anchorId="4D399DD6" wp14:editId="1180BCD3">
                 <wp:simplePos x="0" y="0"/>
-                <wp:positionH relativeFrom="column">
-                  <wp:posOffset>-191589</wp:posOffset>
+                <wp:positionH relativeFrom="margin">
+                  <wp:align>left</wp:align>
                 </wp:positionH>
                 <wp:positionV relativeFrom="paragraph">
-                  <wp:posOffset>2192292</wp:posOffset>
+                  <wp:posOffset>2532230</wp:posOffset>
                 </wp:positionV>
                 <wp:extent cx="5931535" cy="635"/>
-                <wp:effectExtent l="0" t="0" r="0" b="0"/>
+                <wp:effectExtent l="0" t="0" r="0" b="6350"/>
                 <wp:wrapTopAndBottom/>
                 <wp:docPr id="14" name="Text Box 14"/>
                 <wp:cNvGraphicFramePr/>
@@ -10122,8 +10086,63 @@
                             </w:r>
                           </w:p>
                           <w:p>
+                            <w:pPr>
+                              <w:jc w:val="center"/>
+                              <w:rPr>
+                                <w:rFonts w:ascii="Times New Roman" w:hAnsi="Times New Roman" w:cs="Times New Roman"/>
+                                <w:sz w:val="18"/>
+                                <w:szCs w:val="18"/>
+                              </w:rPr>
+                            </w:pPr>
                             <w:r>
-                              <w:t>To Produce this figure, a shor</w:t>
+                              <w:rPr>
+                                <w:rFonts w:ascii="Times New Roman" w:hAnsi="Times New Roman" w:cs="Times New Roman"/>
+                                <w:sz w:val="18"/>
+                                <w:szCs w:val="18"/>
+                              </w:rPr>
+                              <w:t xml:space="preserve">To Produce this figure, </w:t>
+                            </w:r>
+                            <w:r>
+                              <w:rPr>
+                                <w:rFonts w:ascii="Times New Roman" w:hAnsi="Times New Roman" w:cs="Times New Roman"/>
+                                <w:sz w:val="18"/>
+                                <w:szCs w:val="18"/>
+                              </w:rPr>
+                              <w:t xml:space="preserve">the short time Fourier transform was taken on ten thousand raw and reweighted samples. The STFT was computed with an 80-point Blackman window, and an overlap of twenty datapoints between samples.  A Blackman window was selected for its superior time localization when compared to other windows </w:t>
+                            </w:r>
+                            <w:r>
+                              <w:rPr>
+                                <w:rFonts w:ascii="Times New Roman" w:hAnsi="Times New Roman" w:cs="Times New Roman"/>
+                                <w:sz w:val="18"/>
+                                <w:szCs w:val="18"/>
+                                <w:highlight w:val="yellow"/>
+                              </w:rPr>
+                              <w:t>(wavelet design paper)</w:t>
+                            </w:r>
+                            <w:r>
+                              <w:rPr>
+                                <w:rFonts w:ascii="Times New Roman" w:hAnsi="Times New Roman" w:cs="Times New Roman"/>
+                                <w:sz w:val="18"/>
+                                <w:szCs w:val="18"/>
+                              </w:rPr>
+                              <w:t xml:space="preserve">, which is good for isolating outlying events. Data was reweighted using Huber’s weight function in the steps outlined in </w:t>
+                            </w:r>
+                            <w:r>
+                              <w:rPr>
+                                <w:rFonts w:ascii="Times New Roman" w:hAnsi="Times New Roman" w:cs="Times New Roman"/>
+                                <w:sz w:val="18"/>
+                                <w:szCs w:val="18"/>
+                                <w:highlight w:val="yellow"/>
+                              </w:rPr>
+                              <w:t>()</w:t>
+                            </w:r>
+                            <w:r>
+                              <w:rPr>
+                                <w:rFonts w:ascii="Times New Roman" w:hAnsi="Times New Roman" w:cs="Times New Roman"/>
+                                <w:sz w:val="18"/>
+                                <w:szCs w:val="18"/>
+                              </w:rPr>
+                              <w:t>.</w:t>
                             </w:r>
                           </w:p>
                         </w:txbxContent>
@@ -10142,7 +10161,7 @@
           </mc:Choice>
           <mc:Fallback>
             <w:pict>
-              <v:shape w14:anchorId="4D399DD6" id="Text Box 14" o:spid="_x0000_s1030" type="#_x0000_t202" style="position:absolute;left:0;text-align:left;margin-left:-15.1pt;margin-top:172.6pt;width:467.05pt;height:.05pt;z-index:251673600;visibility:visible;mso-wrap-style:square;mso-wrap-distance-left:9pt;mso-wrap-distance-top:0;mso-wrap-distance-right:9pt;mso-wrap-distance-bottom:0;mso-position-horizontal:absolute;mso-position-horizontal-relative:text;mso-position-vertical:absolute;mso-position-vertical-relative:text;v-text-anchor:top" o:gfxdata="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" stroked="f">
+              <v:shape w14:anchorId="4D399DD6" id="Text Box 14" o:spid="_x0000_s1030" type="#_x0000_t202" style="position:absolute;left:0;text-align:left;margin-left:0;margin-top:199.4pt;width:467.05pt;height:.05pt;z-index:251673600;visibility:visible;mso-wrap-style:square;mso-wrap-distance-left:9pt;mso-wrap-distance-top:0;mso-wrap-distance-right:9pt;mso-wrap-distance-bottom:0;mso-position-horizontal:left;mso-position-horizontal-relative:margin;mso-position-vertical:absolute;mso-position-vertical-relative:text;v-text-anchor:top" o:gfxdata="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" stroked="f">
                 <v:textbox style="mso-fit-shape-to-text:t" inset="0,0,0,0">
                   <w:txbxContent>
                     <w:p>
@@ -10231,13 +10250,68 @@
                       </w:r>
                     </w:p>
                     <w:p>
+                      <w:pPr>
+                        <w:jc w:val="center"/>
+                        <w:rPr>
+                          <w:rFonts w:ascii="Times New Roman" w:hAnsi="Times New Roman" w:cs="Times New Roman"/>
+                          <w:sz w:val="18"/>
+                          <w:szCs w:val="18"/>
+                        </w:rPr>
+                      </w:pPr>
                       <w:r>
-                        <w:t>To Produce this figure, a shor</w:t>
+                        <w:rPr>
+                          <w:rFonts w:ascii="Times New Roman" w:hAnsi="Times New Roman" w:cs="Times New Roman"/>
+                          <w:sz w:val="18"/>
+                          <w:szCs w:val="18"/>
+                        </w:rPr>
+                        <w:t xml:space="preserve">To Produce this figure, </w:t>
+                      </w:r>
+                      <w:r>
+                        <w:rPr>
+                          <w:rFonts w:ascii="Times New Roman" w:hAnsi="Times New Roman" w:cs="Times New Roman"/>
+                          <w:sz w:val="18"/>
+                          <w:szCs w:val="18"/>
+                        </w:rPr>
+                        <w:t xml:space="preserve">the short time Fourier transform was taken on ten thousand raw and reweighted samples. The STFT was computed with an 80-point Blackman window, and an overlap of twenty datapoints between samples.  A Blackman window was selected for its superior time localization when compared to other windows </w:t>
+                      </w:r>
+                      <w:r>
+                        <w:rPr>
+                          <w:rFonts w:ascii="Times New Roman" w:hAnsi="Times New Roman" w:cs="Times New Roman"/>
+                          <w:sz w:val="18"/>
+                          <w:szCs w:val="18"/>
+                          <w:highlight w:val="yellow"/>
+                        </w:rPr>
+                        <w:t>(wavelet design paper)</w:t>
+                      </w:r>
+                      <w:r>
+                        <w:rPr>
+                          <w:rFonts w:ascii="Times New Roman" w:hAnsi="Times New Roman" w:cs="Times New Roman"/>
+                          <w:sz w:val="18"/>
+                          <w:szCs w:val="18"/>
+                        </w:rPr>
+                        <w:t xml:space="preserve">, which is good for isolating outlying events. Data was reweighted using Huber’s weight function in the steps outlined in </w:t>
+                      </w:r>
+                      <w:r>
+                        <w:rPr>
+                          <w:rFonts w:ascii="Times New Roman" w:hAnsi="Times New Roman" w:cs="Times New Roman"/>
+                          <w:sz w:val="18"/>
+                          <w:szCs w:val="18"/>
+                          <w:highlight w:val="yellow"/>
+                        </w:rPr>
+                        <w:t>()</w:t>
+                      </w:r>
+                      <w:r>
+                        <w:rPr>
+                          <w:rFonts w:ascii="Times New Roman" w:hAnsi="Times New Roman" w:cs="Times New Roman"/>
+                          <w:sz w:val="18"/>
+                          <w:szCs w:val="18"/>
+                        </w:rPr>
+                        <w:t>.</w:t>
                       </w:r>
                     </w:p>
                   </w:txbxContent>
                 </v:textbox>
-                <w10:wrap type="topAndBottom"/>
+                <w10:wrap type="topAndBottom" anchorx="margin"/>
               </v:shape>
             </w:pict>
           </mc:Fallback>
@@ -10253,16 +10327,16 @@
           <w:szCs w:val="28"/>
         </w:rPr>
         <w:drawing>
-          <wp:anchor distT="0" distB="0" distL="114300" distR="114300" simplePos="0" relativeHeight="251671552" behindDoc="0" locked="0" layoutInCell="1" allowOverlap="1" wp14:anchorId="3C32E9C7" wp14:editId="7BBCB154">
+          <wp:anchor distT="0" distB="0" distL="114300" distR="114300" simplePos="0" relativeHeight="251671552" behindDoc="0" locked="0" layoutInCell="1" allowOverlap="1" wp14:anchorId="3C32E9C7" wp14:editId="4867C937">
             <wp:simplePos x="0" y="0"/>
             <wp:positionH relativeFrom="margin">
-              <wp:align>left</wp:align>
+              <wp:align>center</wp:align>
             </wp:positionH>
             <wp:positionV relativeFrom="paragraph">
-              <wp:posOffset>272</wp:posOffset>
+              <wp:posOffset>440839</wp:posOffset>
             </wp:positionV>
-            <wp:extent cx="5931535" cy="2189480"/>
-            <wp:effectExtent l="0" t="0" r="0" b="1270"/>
+            <wp:extent cx="5701030" cy="2104390"/>
+            <wp:effectExtent l="0" t="0" r="0" b="0"/>
             <wp:wrapTopAndBottom/>
             <wp:docPr id="13" name="Picture 13"/>
             <wp:cNvGraphicFramePr>
@@ -10293,7 +10367,7 @@
                   <pic:spPr bwMode="auto">
                     <a:xfrm>
                       <a:off x="0" y="0"/>
-                      <a:ext cx="5931535" cy="2189480"/>
+                      <a:ext cx="5701030" cy="2104390"/>
                     </a:xfrm>
                     <a:prstGeom prst="rect">
                       <a:avLst/>
@@ -10306,6 +10380,12 @@
                 </pic:pic>
               </a:graphicData>
             </a:graphic>
+            <wp14:sizeRelH relativeFrom="margin">
+              <wp14:pctWidth>0</wp14:pctWidth>
+            </wp14:sizeRelH>
+            <wp14:sizeRelV relativeFrom="margin">
+              <wp14:pctHeight>0</wp14:pctHeight>
+            </wp14:sizeRelV>
           </wp:anchor>
         </w:drawing>
       </w:r>
@@ -10315,11 +10395,2542 @@
           <w:sz w:val="24"/>
           <w:szCs w:val="24"/>
         </w:rPr>
+        <w:t xml:space="preserve">remove or mitigate the effects of these outlying datapoints. </w:t>
+      </w:r>
+    </w:p>
+    <w:p>
+      <w:pPr>
+        <w:jc w:val="both"/>
+        <w:rPr>
+          <w:rFonts w:ascii="Times New Roman" w:hAnsi="Times New Roman" w:cs="Times New Roman"/>
+          <w:sz w:val="24"/>
+          <w:szCs w:val="24"/>
+        </w:rPr>
+      </w:pPr>
+      <w:r>
+        <w:rPr>
+          <w:rFonts w:ascii="Times New Roman" w:hAnsi="Times New Roman" w:cs="Times New Roman"/>
+          <w:sz w:val="24"/>
+          <w:szCs w:val="24"/>
+        </w:rPr>
         <w:t xml:space="preserve">This reweight-detrend layer seeks to identify and mitigate the effects of outlying datapoints, while applying its own detrend to the data, and returning information about these operations for use in other layers. </w:t>
       </w:r>
-    </w:p>
-    <w:p>
-      <w:pPr>
+      <w:r>
+        <w:rPr>
+          <w:rFonts w:ascii="Times New Roman" w:hAnsi="Times New Roman" w:cs="Times New Roman"/>
+          <w:sz w:val="24"/>
+          <w:szCs w:val="24"/>
+        </w:rPr>
+        <w:t xml:space="preserve">Subsampled data is first passed through an encoder whose output is then used to generate reweighting and detrending information in parallel. </w:t>
+      </w:r>
+      <w:r>
+        <w:rPr>
+          <w:rFonts w:ascii="Times New Roman" w:hAnsi="Times New Roman" w:cs="Times New Roman"/>
+          <w:sz w:val="24"/>
+          <w:szCs w:val="24"/>
+        </w:rPr>
+        <w:t xml:space="preserve">The subsampled data is then reweighted and detrended. </w:t>
+      </w:r>
+      <w:r>
+        <w:rPr>
+          <w:rFonts w:ascii="Times New Roman" w:hAnsi="Times New Roman" w:cs="Times New Roman"/>
+          <w:sz w:val="24"/>
+          <w:szCs w:val="24"/>
+        </w:rPr>
+        <w:t xml:space="preserve"> </w:t>
+      </w:r>
+    </w:p>
+    <w:p>
+      <w:pPr>
+        <w:jc w:val="both"/>
+        <w:rPr>
+          <w:rFonts w:ascii="Times New Roman" w:hAnsi="Times New Roman" w:cs="Times New Roman"/>
+          <w:sz w:val="24"/>
+          <w:szCs w:val="24"/>
+        </w:rPr>
+      </w:pPr>
+      <w:r>
+        <w:rPr>
+          <w:rFonts w:ascii="Times New Roman" w:hAnsi="Times New Roman" w:cs="Times New Roman"/>
+          <w:sz w:val="24"/>
+          <w:szCs w:val="24"/>
+        </w:rPr>
+        <w:t xml:space="preserve">As illustrated in figure </w:t>
+      </w:r>
+      <w:r>
+        <w:rPr>
+          <w:rFonts w:ascii="Times New Roman" w:hAnsi="Times New Roman" w:cs="Times New Roman"/>
+          <w:sz w:val="24"/>
+          <w:szCs w:val="24"/>
+          <w:highlight w:val="yellow"/>
+        </w:rPr>
+        <w:t>6</w:t>
+      </w:r>
+      <w:r>
+        <w:rPr>
+          <w:rFonts w:ascii="Times New Roman" w:hAnsi="Times New Roman" w:cs="Times New Roman"/>
+          <w:sz w:val="24"/>
+          <w:szCs w:val="24"/>
+        </w:rPr>
+        <w:t>, t</w:t>
+      </w:r>
+      <w:r>
+        <w:rPr>
+          <w:rFonts w:ascii="Times New Roman" w:hAnsi="Times New Roman" w:cs="Times New Roman"/>
+          <w:sz w:val="24"/>
+          <w:szCs w:val="24"/>
+        </w:rPr>
+        <w:t xml:space="preserve">he encoder sublayer uses repeating blocks of two consecutive one dimensional convolutions with relu activations, followed by a max pooling and a batch normalization layer. The encoder sublayer’s output is stored for use in the inverse-detrend layer. </w:t>
+      </w:r>
+      <w:r>
+        <w:rPr>
+          <w:rFonts w:ascii="Times New Roman" w:hAnsi="Times New Roman" w:cs="Times New Roman"/>
+          <w:sz w:val="24"/>
+          <w:szCs w:val="24"/>
+        </w:rPr>
+        <w:t xml:space="preserve">The detrend-decoder and reweight-decoder sublayers have the same </w:t>
+      </w:r>
+      <w:r>
+        <w:rPr>
+          <w:rFonts w:ascii="Times New Roman" w:hAnsi="Times New Roman" w:cs="Times New Roman"/>
+          <w:sz w:val="24"/>
+          <w:szCs w:val="24"/>
+        </w:rPr>
+        <w:t>architecture,</w:t>
+      </w:r>
+      <w:r>
+        <w:rPr>
+          <w:rFonts w:ascii="Times New Roman" w:hAnsi="Times New Roman" w:cs="Times New Roman"/>
+          <w:sz w:val="24"/>
+          <w:szCs w:val="24"/>
+        </w:rPr>
+        <w:t xml:space="preserve"> repeating blocks of transposed </w:t>
+      </w:r>
+      <w:r>
+        <w:rPr>
+          <w:rFonts w:ascii="Times New Roman" w:hAnsi="Times New Roman" w:cs="Times New Roman"/>
+          <w:sz w:val="24"/>
+          <w:szCs w:val="24"/>
+        </w:rPr>
+        <w:t>one-dimensional</w:t>
+      </w:r>
+      <w:r>
+        <w:rPr>
+          <w:rFonts w:ascii="Times New Roman" w:hAnsi="Times New Roman" w:cs="Times New Roman"/>
+          <w:sz w:val="24"/>
+          <w:szCs w:val="24"/>
+        </w:rPr>
+        <w:t xml:space="preserve"> convolutions with tanh activations and batch normalization layers. The reweight-decoder’s output is then combined with the layer’s original input via element wise multiplication, then element-wise summed with the detrend-decoder’s output to produce this </w:t>
+      </w:r>
+      <w:r>
+        <w:rPr>
+          <w:rFonts w:ascii="Times New Roman" w:hAnsi="Times New Roman" w:cs="Times New Roman"/>
+          <w:sz w:val="24"/>
+          <w:szCs w:val="24"/>
+        </w:rPr>
+        <w:t>layer’s</w:t>
+      </w:r>
+      <w:r>
+        <w:rPr>
+          <w:rFonts w:ascii="Times New Roman" w:hAnsi="Times New Roman" w:cs="Times New Roman"/>
+          <w:sz w:val="24"/>
+          <w:szCs w:val="24"/>
+        </w:rPr>
+        <w:t xml:space="preserve"> output. </w:t>
+      </w:r>
+    </w:p>
+    <w:tbl>
+      <w:tblPr>
+        <w:tblStyle w:val="TableGrid"/>
+        <w:tblW w:w="5000" w:type="pct"/>
+        <w:tblBorders>
+          <w:top w:val="none" w:sz="0" w:space="0" w:color="auto"/>
+          <w:left w:val="none" w:sz="0" w:space="0" w:color="auto"/>
+          <w:bottom w:val="none" w:sz="0" w:space="0" w:color="auto"/>
+          <w:right w:val="none" w:sz="0" w:space="0" w:color="auto"/>
+          <w:insideH w:val="none" w:sz="0" w:space="0" w:color="auto"/>
+          <w:insideV w:val="none" w:sz="0" w:space="0" w:color="auto"/>
+        </w:tblBorders>
+        <w:tblLook w:val="04A0" w:firstRow="1" w:lastRow="0" w:firstColumn="1" w:lastColumn="0" w:noHBand="0" w:noVBand="1"/>
+      </w:tblPr>
+      <w:tblGrid>
+        <w:gridCol w:w="1404"/>
+        <w:gridCol w:w="6552"/>
+        <w:gridCol w:w="1404"/>
+      </w:tblGrid>
+      <w:tr>
+        <w:tc>
+          <w:tcPr>
+            <w:tcW w:w="750" w:type="pct"/>
+          </w:tcPr>
+          <w:p>
+            <w:pPr>
+              <w:jc w:val="both"/>
+              <w:rPr>
+                <w:rFonts w:ascii="Times New Roman" w:hAnsi="Times New Roman" w:cs="Times New Roman"/>
+                <w:sz w:val="24"/>
+                <w:szCs w:val="24"/>
+              </w:rPr>
+            </w:pPr>
+          </w:p>
+        </w:tc>
+        <w:tc>
+          <w:tcPr>
+            <w:tcW w:w="3500" w:type="pct"/>
+          </w:tcPr>
+          <w:p>
+            <w:pPr>
+              <w:jc w:val="both"/>
+              <w:rPr>
+                <w:rFonts w:ascii="Times New Roman" w:eastAsiaTheme="minorEastAsia" w:hAnsi="Times New Roman" w:cs="Times New Roman"/>
+                <w:sz w:val="24"/>
+                <w:szCs w:val="24"/>
+              </w:rPr>
+            </w:pPr>
+            <m:oMathPara>
+              <m:oMath>
+                <m:sSub>
+                  <m:sSubPr>
+                    <m:ctrlPr>
+                      <w:rPr>
+                        <w:rFonts w:ascii="Cambria Math" w:hAnsi="Cambria Math" w:cs="Times New Roman"/>
+                        <w:i/>
+                        <w:sz w:val="24"/>
+                        <w:szCs w:val="24"/>
+                      </w:rPr>
+                    </m:ctrlPr>
+                  </m:sSubPr>
+                  <m:e>
+                    <m:r>
+                      <m:rPr>
+                        <m:sty m:val="p"/>
+                      </m:rPr>
+                      <w:rPr>
+                        <w:rFonts w:ascii="Cambria Math" w:hAnsi="Cambria Math" w:cs="Times New Roman"/>
+                        <w:sz w:val="24"/>
+                        <w:szCs w:val="24"/>
+                      </w:rPr>
+                      <m:t>Θ</m:t>
+                    </m:r>
+                  </m:e>
+                  <m:sub>
+                    <m:r>
+                      <w:rPr>
+                        <w:rFonts w:ascii="Cambria Math" w:hAnsi="Cambria Math" w:cs="Times New Roman"/>
+                        <w:sz w:val="24"/>
+                        <w:szCs w:val="24"/>
+                      </w:rPr>
+                      <m:t>RWDTL</m:t>
+                    </m:r>
+                  </m:sub>
+                </m:sSub>
+                <m:r>
+                  <w:rPr>
+                    <w:rFonts w:ascii="Cambria Math" w:hAnsi="Cambria Math" w:cs="Times New Roman"/>
+                    <w:sz w:val="24"/>
+                    <w:szCs w:val="24"/>
+                  </w:rPr>
+                  <m:t xml:space="preserve">= argmin </m:t>
+                </m:r>
+                <m:sSub>
+                  <m:sSubPr>
+                    <m:ctrlPr>
+                      <w:rPr>
+                        <w:rFonts w:ascii="Cambria Math" w:hAnsi="Cambria Math" w:cs="Times New Roman"/>
+                        <w:i/>
+                        <w:sz w:val="24"/>
+                        <w:szCs w:val="24"/>
+                      </w:rPr>
+                    </m:ctrlPr>
+                  </m:sSubPr>
+                  <m:e>
+                    <m:r>
+                      <m:rPr>
+                        <m:scr m:val="script"/>
+                      </m:rPr>
+                      <w:rPr>
+                        <w:rFonts w:ascii="Cambria Math" w:hAnsi="Cambria Math" w:cs="Times New Roman"/>
+                        <w:sz w:val="24"/>
+                        <w:szCs w:val="24"/>
+                      </w:rPr>
+                      <m:t>L</m:t>
+                    </m:r>
+                  </m:e>
+                  <m:sub>
+                    <m:r>
+                      <w:rPr>
+                        <w:rFonts w:ascii="Cambria Math" w:hAnsi="Cambria Math" w:cs="Times New Roman"/>
+                        <w:sz w:val="24"/>
+                        <w:szCs w:val="24"/>
+                      </w:rPr>
+                      <m:t>RWDTL</m:t>
+                    </m:r>
+                  </m:sub>
+                </m:sSub>
+                <m:d>
+                  <m:dPr>
+                    <m:ctrlPr>
+                      <w:rPr>
+                        <w:rFonts w:ascii="Cambria Math" w:hAnsi="Cambria Math" w:cs="Times New Roman"/>
+                        <w:i/>
+                        <w:sz w:val="24"/>
+                        <w:szCs w:val="24"/>
+                      </w:rPr>
+                    </m:ctrlPr>
+                  </m:dPr>
+                  <m:e>
+                    <m:sSub>
+                      <m:sSubPr>
+                        <m:ctrlPr>
+                          <w:rPr>
+                            <w:rFonts w:ascii="Cambria Math" w:hAnsi="Cambria Math" w:cs="Times New Roman"/>
+                            <w:i/>
+                            <w:sz w:val="24"/>
+                            <w:szCs w:val="24"/>
+                          </w:rPr>
+                        </m:ctrlPr>
+                      </m:sSubPr>
+                      <m:e>
+                        <m:r>
+                          <m:rPr>
+                            <m:sty m:val="p"/>
+                          </m:rPr>
+                          <w:rPr>
+                            <w:rFonts w:ascii="Cambria Math" w:hAnsi="Cambria Math" w:cs="Times New Roman"/>
+                            <w:sz w:val="24"/>
+                            <w:szCs w:val="24"/>
+                          </w:rPr>
+                          <m:t>Θ</m:t>
+                        </m:r>
+                      </m:e>
+                      <m:sub>
+                        <m:r>
+                          <w:rPr>
+                            <w:rFonts w:ascii="Cambria Math" w:hAnsi="Cambria Math" w:cs="Times New Roman"/>
+                            <w:sz w:val="24"/>
+                            <w:szCs w:val="24"/>
+                          </w:rPr>
+                          <m:t>RWDTL</m:t>
+                        </m:r>
+                      </m:sub>
+                    </m:sSub>
+                    <m:r>
+                      <w:rPr>
+                        <w:rFonts w:ascii="Cambria Math" w:hAnsi="Cambria Math" w:cs="Times New Roman"/>
+                        <w:sz w:val="24"/>
+                        <w:szCs w:val="24"/>
+                      </w:rPr>
+                      <m:t>,X,</m:t>
+                    </m:r>
+                    <m:sSub>
+                      <m:sSubPr>
+                        <m:ctrlPr>
+                          <w:rPr>
+                            <w:rFonts w:ascii="Cambria Math" w:hAnsi="Cambria Math" w:cs="Times New Roman"/>
+                            <w:i/>
+                            <w:sz w:val="24"/>
+                            <w:szCs w:val="24"/>
+                          </w:rPr>
+                        </m:ctrlPr>
+                      </m:sSubPr>
+                      <m:e>
+                        <m:r>
+                          <w:rPr>
+                            <w:rFonts w:ascii="Cambria Math" w:hAnsi="Cambria Math" w:cs="Times New Roman"/>
+                            <w:sz w:val="24"/>
+                            <w:szCs w:val="24"/>
+                          </w:rPr>
+                          <m:t>X</m:t>
+                        </m:r>
+                      </m:e>
+                      <m:sub>
+                        <m:r>
+                          <w:rPr>
+                            <w:rFonts w:ascii="Cambria Math" w:hAnsi="Cambria Math" w:cs="Times New Roman"/>
+                            <w:sz w:val="24"/>
+                            <w:szCs w:val="24"/>
+                          </w:rPr>
+                          <m:t>ref</m:t>
+                        </m:r>
+                      </m:sub>
+                    </m:sSub>
+                  </m:e>
+                </m:d>
+              </m:oMath>
+            </m:oMathPara>
+          </w:p>
+          <w:p>
+            <w:pPr>
+              <w:jc w:val="both"/>
+              <w:rPr>
+                <w:rFonts w:ascii="Times New Roman" w:hAnsi="Times New Roman" w:cs="Times New Roman"/>
+                <w:sz w:val="24"/>
+                <w:szCs w:val="24"/>
+              </w:rPr>
+            </w:pPr>
+          </w:p>
+        </w:tc>
+        <w:tc>
+          <w:tcPr>
+            <w:tcW w:w="750" w:type="pct"/>
+          </w:tcPr>
+          <w:p>
+            <w:pPr>
+              <w:jc w:val="right"/>
+              <w:rPr>
+                <w:rFonts w:ascii="Times New Roman" w:hAnsi="Times New Roman" w:cs="Times New Roman"/>
+                <w:sz w:val="24"/>
+                <w:szCs w:val="24"/>
+              </w:rPr>
+            </w:pPr>
+            <w:r>
+              <w:rPr>
+                <w:rFonts w:ascii="Times New Roman" w:hAnsi="Times New Roman" w:cs="Times New Roman"/>
+                <w:sz w:val="24"/>
+                <w:szCs w:val="24"/>
+              </w:rPr>
+              <w:t>(19)</w:t>
+            </w:r>
+          </w:p>
+        </w:tc>
+      </w:tr>
+      <w:tr>
+        <w:tc>
+          <w:tcPr>
+            <w:tcW w:w="750" w:type="pct"/>
+          </w:tcPr>
+          <w:p>
+            <w:pPr>
+              <w:jc w:val="both"/>
+              <w:rPr>
+                <w:rFonts w:ascii="Times New Roman" w:hAnsi="Times New Roman" w:cs="Times New Roman"/>
+                <w:sz w:val="24"/>
+                <w:szCs w:val="24"/>
+              </w:rPr>
+            </w:pPr>
+          </w:p>
+        </w:tc>
+        <w:tc>
+          <w:tcPr>
+            <w:tcW w:w="3500" w:type="pct"/>
+          </w:tcPr>
+          <w:p>
+            <w:pPr>
+              <w:jc w:val="both"/>
+              <w:rPr>
+                <w:rFonts w:ascii="Times New Roman" w:eastAsia="Calibri" w:hAnsi="Times New Roman" w:cs="Times New Roman"/>
+                <w:sz w:val="24"/>
+                <w:szCs w:val="24"/>
+              </w:rPr>
+            </w:pPr>
+            <m:oMathPara>
+              <m:oMath>
+                <m:r>
+                  <w:rPr>
+                    <w:rFonts w:ascii="Cambria Math" w:eastAsia="Calibri" w:hAnsi="Cambria Math" w:cs="Times New Roman"/>
+                    <w:sz w:val="24"/>
+                    <w:szCs w:val="24"/>
+                  </w:rPr>
+                  <m:t>RWDTL</m:t>
+                </m:r>
+                <m:d>
+                  <m:dPr>
+                    <m:ctrlPr>
+                      <w:rPr>
+                        <w:rFonts w:ascii="Cambria Math" w:eastAsia="Calibri" w:hAnsi="Cambria Math" w:cs="Times New Roman"/>
+                        <w:i/>
+                        <w:sz w:val="24"/>
+                        <w:szCs w:val="24"/>
+                      </w:rPr>
+                    </m:ctrlPr>
+                  </m:dPr>
+                  <m:e>
+                    <m:sSub>
+                      <m:sSubPr>
+                        <m:ctrlPr>
+                          <w:rPr>
+                            <w:rFonts w:ascii="Cambria Math" w:eastAsia="Calibri" w:hAnsi="Cambria Math" w:cs="Times New Roman"/>
+                            <w:i/>
+                            <w:sz w:val="24"/>
+                            <w:szCs w:val="24"/>
+                          </w:rPr>
+                        </m:ctrlPr>
+                      </m:sSubPr>
+                      <m:e>
+                        <m:r>
+                          <m:rPr>
+                            <m:sty m:val="p"/>
+                          </m:rPr>
+                          <w:rPr>
+                            <w:rFonts w:ascii="Cambria Math" w:eastAsia="Calibri" w:hAnsi="Cambria Math" w:cs="Times New Roman"/>
+                            <w:sz w:val="24"/>
+                            <w:szCs w:val="24"/>
+                          </w:rPr>
+                          <m:t>Θ</m:t>
+                        </m:r>
+                      </m:e>
+                      <m:sub>
+                        <m:r>
+                          <w:rPr>
+                            <w:rFonts w:ascii="Cambria Math" w:eastAsia="Calibri" w:hAnsi="Cambria Math" w:cs="Times New Roman"/>
+                            <w:sz w:val="24"/>
+                            <w:szCs w:val="24"/>
+                          </w:rPr>
+                          <m:t>RWDTL</m:t>
+                        </m:r>
+                      </m:sub>
+                    </m:sSub>
+                    <m:r>
+                      <w:rPr>
+                        <w:rFonts w:ascii="Cambria Math" w:eastAsia="Calibri" w:hAnsi="Cambria Math" w:cs="Times New Roman"/>
+                        <w:sz w:val="24"/>
+                        <w:szCs w:val="24"/>
+                      </w:rPr>
+                      <m:t>,X</m:t>
+                    </m:r>
+                  </m:e>
+                </m:d>
+                <m:r>
+                  <w:rPr>
+                    <w:rFonts w:ascii="Cambria Math" w:eastAsia="Calibri" w:hAnsi="Cambria Math" w:cs="Times New Roman"/>
+                    <w:sz w:val="24"/>
+                    <w:szCs w:val="24"/>
+                  </w:rPr>
+                  <m:t>→A,B</m:t>
+                </m:r>
+              </m:oMath>
+            </m:oMathPara>
+          </w:p>
+          <w:p>
+            <w:pPr>
+              <w:jc w:val="both"/>
+              <w:rPr>
+                <w:rFonts w:ascii="Times New Roman" w:eastAsia="Calibri" w:hAnsi="Times New Roman" w:cs="Times New Roman"/>
+                <w:sz w:val="24"/>
+                <w:szCs w:val="24"/>
+              </w:rPr>
+            </w:pPr>
+          </w:p>
+        </w:tc>
+        <w:tc>
+          <w:tcPr>
+            <w:tcW w:w="750" w:type="pct"/>
+          </w:tcPr>
+          <w:p>
+            <w:pPr>
+              <w:jc w:val="right"/>
+              <w:rPr>
+                <w:rFonts w:ascii="Times New Roman" w:hAnsi="Times New Roman" w:cs="Times New Roman"/>
+                <w:sz w:val="24"/>
+                <w:szCs w:val="24"/>
+              </w:rPr>
+            </w:pPr>
+            <w:r>
+              <w:rPr>
+                <w:rFonts w:ascii="Times New Roman" w:hAnsi="Times New Roman" w:cs="Times New Roman"/>
+                <w:sz w:val="24"/>
+                <w:szCs w:val="24"/>
+              </w:rPr>
+              <w:t>(20)</w:t>
+            </w:r>
+          </w:p>
+        </w:tc>
+      </w:tr>
+      <w:tr>
+        <w:tc>
+          <w:tcPr>
+            <w:tcW w:w="750" w:type="pct"/>
+          </w:tcPr>
+          <w:p>
+            <w:pPr>
+              <w:jc w:val="both"/>
+              <w:rPr>
+                <w:rFonts w:ascii="Times New Roman" w:hAnsi="Times New Roman" w:cs="Times New Roman"/>
+                <w:sz w:val="24"/>
+                <w:szCs w:val="24"/>
+              </w:rPr>
+            </w:pPr>
+          </w:p>
+        </w:tc>
+        <w:tc>
+          <w:tcPr>
+            <w:tcW w:w="3500" w:type="pct"/>
+          </w:tcPr>
+          <w:p>
+            <w:pPr>
+              <w:jc w:val="both"/>
+              <w:rPr>
+                <w:rFonts w:ascii="Times New Roman" w:eastAsia="Calibri" w:hAnsi="Times New Roman" w:cs="Times New Roman"/>
+                <w:sz w:val="24"/>
+                <w:szCs w:val="24"/>
+              </w:rPr>
+            </w:pPr>
+            <m:oMathPara>
+              <m:oMath>
+                <m:sSub>
+                  <m:sSubPr>
+                    <m:ctrlPr>
+                      <w:rPr>
+                        <w:rFonts w:ascii="Cambria Math" w:eastAsia="Calibri" w:hAnsi="Cambria Math" w:cs="Times New Roman"/>
+                        <w:i/>
+                        <w:sz w:val="24"/>
+                        <w:szCs w:val="24"/>
+                      </w:rPr>
+                    </m:ctrlPr>
+                  </m:sSubPr>
+                  <m:e>
+                    <m:r>
+                      <m:rPr>
+                        <m:scr m:val="script"/>
+                      </m:rPr>
+                      <w:rPr>
+                        <w:rFonts w:ascii="Cambria Math" w:eastAsia="Calibri" w:hAnsi="Cambria Math" w:cs="Times New Roman"/>
+                        <w:sz w:val="24"/>
+                        <w:szCs w:val="24"/>
+                      </w:rPr>
+                      <m:t>L</m:t>
+                    </m:r>
+                  </m:e>
+                  <m:sub>
+                    <m:r>
+                      <w:rPr>
+                        <w:rFonts w:ascii="Cambria Math" w:eastAsia="Calibri" w:hAnsi="Cambria Math" w:cs="Times New Roman"/>
+                        <w:sz w:val="24"/>
+                        <w:szCs w:val="24"/>
+                      </w:rPr>
+                      <m:t>RWDTL</m:t>
+                    </m:r>
+                  </m:sub>
+                </m:sSub>
+                <m:r>
+                  <w:rPr>
+                    <w:rFonts w:ascii="Cambria Math" w:eastAsia="Calibri" w:hAnsi="Cambria Math" w:cs="Times New Roman"/>
+                    <w:sz w:val="24"/>
+                    <w:szCs w:val="24"/>
+                  </w:rPr>
+                  <m:t xml:space="preserve">= </m:t>
+                </m:r>
+                <m:sSub>
+                  <m:sSubPr>
+                    <m:ctrlPr>
+                      <w:rPr>
+                        <w:rFonts w:ascii="Cambria Math" w:eastAsia="Calibri" w:hAnsi="Cambria Math" w:cs="Times New Roman"/>
+                        <w:i/>
+                        <w:sz w:val="24"/>
+                        <w:szCs w:val="24"/>
+                      </w:rPr>
+                    </m:ctrlPr>
+                  </m:sSubPr>
+                  <m:e>
+                    <m:r>
+                      <m:rPr>
+                        <m:scr m:val="script"/>
+                      </m:rPr>
+                      <w:rPr>
+                        <w:rFonts w:ascii="Cambria Math" w:eastAsia="Calibri" w:hAnsi="Cambria Math" w:cs="Times New Roman"/>
+                        <w:sz w:val="24"/>
+                        <w:szCs w:val="24"/>
+                      </w:rPr>
+                      <m:t>L</m:t>
+                    </m:r>
+                  </m:e>
+                  <m:sub>
+                    <m:r>
+                      <w:rPr>
+                        <w:rFonts w:ascii="Cambria Math" w:eastAsia="Calibri" w:hAnsi="Cambria Math" w:cs="Times New Roman"/>
+                        <w:sz w:val="24"/>
+                        <w:szCs w:val="24"/>
+                      </w:rPr>
+                      <m:t>Huber</m:t>
+                    </m:r>
+                  </m:sub>
+                </m:sSub>
+                <m:d>
+                  <m:dPr>
+                    <m:ctrlPr>
+                      <w:rPr>
+                        <w:rFonts w:ascii="Cambria Math" w:eastAsia="Calibri" w:hAnsi="Cambria Math" w:cs="Times New Roman"/>
+                        <w:i/>
+                        <w:sz w:val="24"/>
+                        <w:szCs w:val="24"/>
+                      </w:rPr>
+                    </m:ctrlPr>
+                  </m:dPr>
+                  <m:e>
+                    <m:r>
+                      <w:rPr>
+                        <w:rFonts w:ascii="Cambria Math" w:eastAsia="Calibri" w:hAnsi="Cambria Math" w:cs="Times New Roman"/>
+                        <w:sz w:val="24"/>
+                        <w:szCs w:val="24"/>
+                      </w:rPr>
+                      <m:t>X⊙A+B,</m:t>
+                    </m:r>
+                    <m:sSub>
+                      <m:sSubPr>
+                        <m:ctrlPr>
+                          <w:rPr>
+                            <w:rFonts w:ascii="Cambria Math" w:eastAsia="Calibri" w:hAnsi="Cambria Math" w:cs="Times New Roman"/>
+                            <w:i/>
+                            <w:sz w:val="24"/>
+                            <w:szCs w:val="24"/>
+                          </w:rPr>
+                        </m:ctrlPr>
+                      </m:sSubPr>
+                      <m:e>
+                        <m:r>
+                          <w:rPr>
+                            <w:rFonts w:ascii="Cambria Math" w:eastAsia="Calibri" w:hAnsi="Cambria Math" w:cs="Times New Roman"/>
+                            <w:sz w:val="24"/>
+                            <w:szCs w:val="24"/>
+                          </w:rPr>
+                          <m:t>X</m:t>
+                        </m:r>
+                      </m:e>
+                      <m:sub>
+                        <m:r>
+                          <w:rPr>
+                            <w:rFonts w:ascii="Cambria Math" w:eastAsia="Calibri" w:hAnsi="Cambria Math" w:cs="Times New Roman"/>
+                            <w:sz w:val="24"/>
+                            <w:szCs w:val="24"/>
+                          </w:rPr>
+                          <m:t>ref</m:t>
+                        </m:r>
+                      </m:sub>
+                    </m:sSub>
+                  </m:e>
+                </m:d>
+              </m:oMath>
+            </m:oMathPara>
+          </w:p>
+        </w:tc>
+        <w:tc>
+          <w:tcPr>
+            <w:tcW w:w="750" w:type="pct"/>
+          </w:tcPr>
+          <w:p>
+            <w:pPr>
+              <w:jc w:val="right"/>
+              <w:rPr>
+                <w:rFonts w:ascii="Times New Roman" w:hAnsi="Times New Roman" w:cs="Times New Roman"/>
+                <w:sz w:val="24"/>
+                <w:szCs w:val="24"/>
+              </w:rPr>
+            </w:pPr>
+            <w:r>
+              <w:rPr>
+                <w:rFonts w:ascii="Times New Roman" w:hAnsi="Times New Roman" w:cs="Times New Roman"/>
+                <w:sz w:val="24"/>
+                <w:szCs w:val="24"/>
+              </w:rPr>
+              <w:t>(21)</w:t>
+            </w:r>
+          </w:p>
+        </w:tc>
+      </w:tr>
+    </w:tbl>
+    <w:p>
+      <w:pPr>
+        <w:jc w:val="both"/>
+        <w:rPr>
+          <w:rFonts w:ascii="Times New Roman" w:hAnsi="Times New Roman" w:cs="Times New Roman"/>
+          <w:sz w:val="24"/>
+          <w:szCs w:val="24"/>
+        </w:rPr>
+      </w:pPr>
+    </w:p>
+    <w:p>
+      <w:pPr>
+        <w:jc w:val="both"/>
+        <w:rPr>
+          <w:rFonts w:ascii="Times New Roman" w:hAnsi="Times New Roman" w:cs="Times New Roman"/>
+          <w:sz w:val="24"/>
+          <w:szCs w:val="24"/>
+        </w:rPr>
+      </w:pPr>
+      <w:r>
+        <w:rPr>
+          <w:rFonts w:ascii="Times New Roman" w:hAnsi="Times New Roman" w:cs="Times New Roman"/>
+          <w:sz w:val="24"/>
+          <w:szCs w:val="24"/>
+        </w:rPr>
+        <w:t xml:space="preserve">The reweight-detrend layer has </w:t>
+      </w:r>
+      <w:r>
+        <w:rPr>
+          <w:rFonts w:ascii="Times New Roman" w:hAnsi="Times New Roman" w:cs="Times New Roman"/>
+          <w:sz w:val="24"/>
+          <w:szCs w:val="24"/>
+        </w:rPr>
+        <w:t>its</w:t>
+      </w:r>
+      <w:r>
+        <w:rPr>
+          <w:rFonts w:ascii="Times New Roman" w:hAnsi="Times New Roman" w:cs="Times New Roman"/>
+          <w:sz w:val="24"/>
+          <w:szCs w:val="24"/>
+        </w:rPr>
+        <w:t xml:space="preserve"> own learning target, designed to optimize its performance with the rest of the network. </w:t>
+      </w:r>
+      <w:r>
+        <w:rPr>
+          <w:rFonts w:ascii="Times New Roman" w:hAnsi="Times New Roman" w:cs="Times New Roman"/>
+          <w:sz w:val="24"/>
+          <w:szCs w:val="24"/>
+        </w:rPr>
+        <w:t xml:space="preserve">This layer trains to minimize Huber loss between this layer’s output and an ideal output. </w:t>
+      </w:r>
+      <w:r>
+        <w:rPr>
+          <w:rFonts w:ascii="Times New Roman" w:hAnsi="Times New Roman" w:cs="Times New Roman"/>
+          <w:sz w:val="24"/>
+          <w:szCs w:val="24"/>
+        </w:rPr>
+        <w:t xml:space="preserve">The ideal output is empirically determined by reweighting the sample with Huber’s weight function then in series applying the continuous and inverse continuous wavelet transforms. </w:t>
+      </w:r>
+    </w:p>
+    <w:p>
+      <w:pPr>
+        <w:jc w:val="both"/>
+        <w:rPr>
+          <w:rFonts w:ascii="Times New Roman" w:hAnsi="Times New Roman" w:cs="Times New Roman"/>
+          <w:sz w:val="24"/>
+          <w:szCs w:val="24"/>
+        </w:rPr>
+      </w:pPr>
+      <w:r>
+        <w:rPr>
+          <w:noProof/>
+        </w:rPr>
+        <w:lastRenderedPageBreak/>
+        <mc:AlternateContent>
+          <mc:Choice Requires="wps">
+            <w:drawing>
+              <wp:anchor distT="0" distB="0" distL="114300" distR="114300" simplePos="0" relativeHeight="251676672" behindDoc="0" locked="0" layoutInCell="1" allowOverlap="1" wp14:anchorId="5476D66A" wp14:editId="184802E3">
+                <wp:simplePos x="0" y="0"/>
+                <wp:positionH relativeFrom="margin">
+                  <wp:align>center</wp:align>
+                </wp:positionH>
+                <wp:positionV relativeFrom="paragraph">
+                  <wp:posOffset>3437544</wp:posOffset>
+                </wp:positionV>
+                <wp:extent cx="5442585" cy="635"/>
+                <wp:effectExtent l="0" t="0" r="5715" b="8255"/>
+                <wp:wrapTopAndBottom/>
+                <wp:docPr id="12" name="Text Box 12"/>
+                <wp:cNvGraphicFramePr/>
+                <a:graphic xmlns:a="http://schemas.openxmlformats.org/drawingml/2006/main">
+                  <a:graphicData uri="http://schemas.microsoft.com/office/word/2010/wordprocessingShape">
+                    <wps:wsp>
+                      <wps:cNvSpPr txBox="1"/>
+                      <wps:spPr>
+                        <a:xfrm>
+                          <a:off x="0" y="0"/>
+                          <a:ext cx="5442585" cy="635"/>
+                        </a:xfrm>
+                        <a:prstGeom prst="rect">
+                          <a:avLst/>
+                        </a:prstGeom>
+                        <a:solidFill>
+                          <a:prstClr val="white"/>
+                        </a:solidFill>
+                        <a:ln>
+                          <a:noFill/>
+                        </a:ln>
+                      </wps:spPr>
+                      <wps:txbx>
+                        <w:txbxContent>
+                          <w:p>
+                            <w:pPr>
+                              <w:pStyle w:val="Caption"/>
+                              <w:jc w:val="center"/>
+                              <w:rPr>
+                                <w:rFonts w:ascii="Times New Roman" w:hAnsi="Times New Roman" w:cs="Times New Roman"/>
+                                <w:b/>
+                                <w:bCs/>
+                                <w:i w:val="0"/>
+                                <w:iCs w:val="0"/>
+                                <w:noProof/>
+                                <w:color w:val="auto"/>
+                                <w:sz w:val="28"/>
+                                <w:szCs w:val="28"/>
+                              </w:rPr>
+                            </w:pPr>
+                            <w:r>
+                              <w:rPr>
+                                <w:rFonts w:ascii="Times New Roman" w:hAnsi="Times New Roman" w:cs="Times New Roman"/>
+                                <w:i w:val="0"/>
+                                <w:iCs w:val="0"/>
+                                <w:color w:val="auto"/>
+                              </w:rPr>
+                              <w:t xml:space="preserve">Figure </w:t>
+                            </w:r>
+                            <w:r>
+                              <w:rPr>
+                                <w:rFonts w:ascii="Times New Roman" w:hAnsi="Times New Roman" w:cs="Times New Roman"/>
+                                <w:i w:val="0"/>
+                                <w:iCs w:val="0"/>
+                                <w:color w:val="auto"/>
+                              </w:rPr>
+                              <w:fldChar w:fldCharType="begin"/>
+                            </w:r>
+                            <w:r>
+                              <w:rPr>
+                                <w:rFonts w:ascii="Times New Roman" w:hAnsi="Times New Roman" w:cs="Times New Roman"/>
+                                <w:i w:val="0"/>
+                                <w:iCs w:val="0"/>
+                                <w:color w:val="auto"/>
+                              </w:rPr>
+                              <w:instrText xml:space="preserve"> SEQ Figure \* ARABIC </w:instrText>
+                            </w:r>
+                            <w:r>
+                              <w:rPr>
+                                <w:rFonts w:ascii="Times New Roman" w:hAnsi="Times New Roman" w:cs="Times New Roman"/>
+                                <w:i w:val="0"/>
+                                <w:iCs w:val="0"/>
+                                <w:color w:val="auto"/>
+                              </w:rPr>
+                              <w:fldChar w:fldCharType="separate"/>
+                            </w:r>
+                            <w:r>
+                              <w:rPr>
+                                <w:rFonts w:ascii="Times New Roman" w:hAnsi="Times New Roman" w:cs="Times New Roman"/>
+                                <w:i w:val="0"/>
+                                <w:iCs w:val="0"/>
+                                <w:noProof/>
+                                <w:color w:val="auto"/>
+                              </w:rPr>
+                              <w:t>6</w:t>
+                            </w:r>
+                            <w:r>
+                              <w:rPr>
+                                <w:rFonts w:ascii="Times New Roman" w:hAnsi="Times New Roman" w:cs="Times New Roman"/>
+                                <w:i w:val="0"/>
+                                <w:iCs w:val="0"/>
+                                <w:color w:val="auto"/>
+                              </w:rPr>
+                              <w:fldChar w:fldCharType="end"/>
+                            </w:r>
+                            <w:r>
+                              <w:rPr>
+                                <w:rFonts w:ascii="Times New Roman" w:hAnsi="Times New Roman" w:cs="Times New Roman"/>
+                                <w:i w:val="0"/>
+                                <w:iCs w:val="0"/>
+                                <w:color w:val="auto"/>
+                              </w:rPr>
+                              <w:t xml:space="preserve">  </w:t>
+                            </w:r>
+                            <w:r>
+                              <w:rPr>
+                                <w:rFonts w:ascii="Times New Roman" w:hAnsi="Times New Roman" w:cs="Times New Roman"/>
+                                <w:i w:val="0"/>
+                                <w:iCs w:val="0"/>
+                                <w:color w:val="auto"/>
+                              </w:rPr>
+                              <w:t>Reweight-Detrend Layer Overview</w:t>
+                            </w:r>
+                          </w:p>
+                        </w:txbxContent>
+                      </wps:txbx>
+                      <wps:bodyPr rot="0" spcFirstLastPara="0" vertOverflow="overflow" horzOverflow="overflow" vert="horz" wrap="square" lIns="0" tIns="0" rIns="0" bIns="0" numCol="1" spcCol="0" rtlCol="0" fromWordArt="0" anchor="t" anchorCtr="0" forceAA="0" compatLnSpc="1">
+                        <a:prstTxWarp prst="textNoShape">
+                          <a:avLst/>
+                        </a:prstTxWarp>
+                        <a:spAutoFit/>
+                      </wps:bodyPr>
+                    </wps:wsp>
+                  </a:graphicData>
+                </a:graphic>
+              </wp:anchor>
+            </w:drawing>
+          </mc:Choice>
+          <mc:Fallback>
+            <w:pict>
+              <v:shape w14:anchorId="5476D66A" id="Text Box 12" o:spid="_x0000_s1031" type="#_x0000_t202" style="position:absolute;left:0;text-align:left;margin-left:0;margin-top:270.65pt;width:428.55pt;height:.05pt;z-index:251676672;visibility:visible;mso-wrap-style:square;mso-wrap-distance-left:9pt;mso-wrap-distance-top:0;mso-wrap-distance-right:9pt;mso-wrap-distance-bottom:0;mso-position-horizontal:center;mso-position-horizontal-relative:margin;mso-position-vertical:absolute;mso-position-vertical-relative:text;v-text-anchor:top" o:gfxdata="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" stroked="f">
+                <v:textbox style="mso-fit-shape-to-text:t" inset="0,0,0,0">
+                  <w:txbxContent>
+                    <w:p>
+                      <w:pPr>
+                        <w:pStyle w:val="Caption"/>
+                        <w:jc w:val="center"/>
+                        <w:rPr>
+                          <w:rFonts w:ascii="Times New Roman" w:hAnsi="Times New Roman" w:cs="Times New Roman"/>
+                          <w:b/>
+                          <w:bCs/>
+                          <w:i w:val="0"/>
+                          <w:iCs w:val="0"/>
+                          <w:noProof/>
+                          <w:color w:val="auto"/>
+                          <w:sz w:val="28"/>
+                          <w:szCs w:val="28"/>
+                        </w:rPr>
+                      </w:pPr>
+                      <w:r>
+                        <w:rPr>
+                          <w:rFonts w:ascii="Times New Roman" w:hAnsi="Times New Roman" w:cs="Times New Roman"/>
+                          <w:i w:val="0"/>
+                          <w:iCs w:val="0"/>
+                          <w:color w:val="auto"/>
+                        </w:rPr>
+                        <w:t xml:space="preserve">Figure </w:t>
+                      </w:r>
+                      <w:r>
+                        <w:rPr>
+                          <w:rFonts w:ascii="Times New Roman" w:hAnsi="Times New Roman" w:cs="Times New Roman"/>
+                          <w:i w:val="0"/>
+                          <w:iCs w:val="0"/>
+                          <w:color w:val="auto"/>
+                        </w:rPr>
+                        <w:fldChar w:fldCharType="begin"/>
+                      </w:r>
+                      <w:r>
+                        <w:rPr>
+                          <w:rFonts w:ascii="Times New Roman" w:hAnsi="Times New Roman" w:cs="Times New Roman"/>
+                          <w:i w:val="0"/>
+                          <w:iCs w:val="0"/>
+                          <w:color w:val="auto"/>
+                        </w:rPr>
+                        <w:instrText xml:space="preserve"> SEQ Figure \* ARABIC </w:instrText>
+                      </w:r>
+                      <w:r>
+                        <w:rPr>
+                          <w:rFonts w:ascii="Times New Roman" w:hAnsi="Times New Roman" w:cs="Times New Roman"/>
+                          <w:i w:val="0"/>
+                          <w:iCs w:val="0"/>
+                          <w:color w:val="auto"/>
+                        </w:rPr>
+                        <w:fldChar w:fldCharType="separate"/>
+                      </w:r>
+                      <w:r>
+                        <w:rPr>
+                          <w:rFonts w:ascii="Times New Roman" w:hAnsi="Times New Roman" w:cs="Times New Roman"/>
+                          <w:i w:val="0"/>
+                          <w:iCs w:val="0"/>
+                          <w:noProof/>
+                          <w:color w:val="auto"/>
+                        </w:rPr>
+                        <w:t>6</w:t>
+                      </w:r>
+                      <w:r>
+                        <w:rPr>
+                          <w:rFonts w:ascii="Times New Roman" w:hAnsi="Times New Roman" w:cs="Times New Roman"/>
+                          <w:i w:val="0"/>
+                          <w:iCs w:val="0"/>
+                          <w:color w:val="auto"/>
+                        </w:rPr>
+                        <w:fldChar w:fldCharType="end"/>
+                      </w:r>
+                      <w:r>
+                        <w:rPr>
+                          <w:rFonts w:ascii="Times New Roman" w:hAnsi="Times New Roman" w:cs="Times New Roman"/>
+                          <w:i w:val="0"/>
+                          <w:iCs w:val="0"/>
+                          <w:color w:val="auto"/>
+                        </w:rPr>
+                        <w:t xml:space="preserve">  </w:t>
+                      </w:r>
+                      <w:r>
+                        <w:rPr>
+                          <w:rFonts w:ascii="Times New Roman" w:hAnsi="Times New Roman" w:cs="Times New Roman"/>
+                          <w:i w:val="0"/>
+                          <w:iCs w:val="0"/>
+                          <w:color w:val="auto"/>
+                        </w:rPr>
+                        <w:t>Reweight-Detrend Layer Overview</w:t>
+                      </w:r>
+                    </w:p>
+                  </w:txbxContent>
+                </v:textbox>
+                <w10:wrap type="topAndBottom" anchorx="margin"/>
+              </v:shape>
+            </w:pict>
+          </mc:Fallback>
+        </mc:AlternateContent>
+      </w:r>
+      <w:r>
+        <w:rPr>
+          <w:rFonts w:ascii="Times New Roman" w:hAnsi="Times New Roman" w:cs="Times New Roman"/>
+          <w:b/>
+          <w:bCs/>
+          <w:noProof/>
+          <w:sz w:val="28"/>
+          <w:szCs w:val="28"/>
+        </w:rPr>
+        <w:drawing>
+          <wp:anchor distT="0" distB="0" distL="114300" distR="114300" simplePos="0" relativeHeight="251674624" behindDoc="0" locked="0" layoutInCell="1" allowOverlap="1" wp14:anchorId="6D2082B4" wp14:editId="0EE5447D">
+            <wp:simplePos x="0" y="0"/>
+            <wp:positionH relativeFrom="margin">
+              <wp:align>center</wp:align>
+            </wp:positionH>
+            <wp:positionV relativeFrom="paragraph">
+              <wp:posOffset>115</wp:posOffset>
+            </wp:positionV>
+            <wp:extent cx="5259705" cy="3254375"/>
+            <wp:effectExtent l="0" t="0" r="0" b="3175"/>
+            <wp:wrapTopAndBottom/>
+            <wp:docPr id="9" name="Picture 9"/>
+            <wp:cNvGraphicFramePr>
+              <a:graphicFrameLocks xmlns:a="http://schemas.openxmlformats.org/drawingml/2006/main" noChangeAspect="1"/>
+            </wp:cNvGraphicFramePr>
+            <a:graphic xmlns:a="http://schemas.openxmlformats.org/drawingml/2006/main">
+              <a:graphicData uri="http://schemas.openxmlformats.org/drawingml/2006/picture">
+                <pic:pic xmlns:pic="http://schemas.openxmlformats.org/drawingml/2006/picture">
+                  <pic:nvPicPr>
+                    <pic:cNvPr id="0" name="Picture 2"/>
+                    <pic:cNvPicPr>
+                      <a:picLocks noChangeAspect="1" noChangeArrowheads="1"/>
+                    </pic:cNvPicPr>
+                  </pic:nvPicPr>
+                  <pic:blipFill>
+                    <a:blip r:embed="rId13">
+                      <a:extLst>
+                        <a:ext uri="{28A0092B-C50C-407E-A947-70E740481C1C}">
+                          <a14:useLocalDpi xmlns:a14="http://schemas.microsoft.com/office/drawing/2010/main" val="0"/>
+                        </a:ext>
+                      </a:extLst>
+                    </a:blip>
+                    <a:srcRect/>
+                    <a:stretch>
+                      <a:fillRect/>
+                    </a:stretch>
+                  </pic:blipFill>
+                  <pic:spPr bwMode="auto">
+                    <a:xfrm>
+                      <a:off x="0" y="0"/>
+                      <a:ext cx="5259705" cy="3254375"/>
+                    </a:xfrm>
+                    <a:prstGeom prst="rect">
+                      <a:avLst/>
+                    </a:prstGeom>
+                    <a:noFill/>
+                    <a:ln>
+                      <a:noFill/>
+                    </a:ln>
+                  </pic:spPr>
+                </pic:pic>
+              </a:graphicData>
+            </a:graphic>
+            <wp14:sizeRelH relativeFrom="margin">
+              <wp14:pctWidth>0</wp14:pctWidth>
+            </wp14:sizeRelH>
+            <wp14:sizeRelV relativeFrom="margin">
+              <wp14:pctHeight>0</wp14:pctHeight>
+            </wp14:sizeRelV>
+          </wp:anchor>
+        </w:drawing>
+      </w:r>
+    </w:p>
+    <w:p>
+      <w:pPr>
+        <w:jc w:val="both"/>
+        <w:rPr>
+          <w:rFonts w:ascii="Times New Roman" w:hAnsi="Times New Roman" w:cs="Times New Roman"/>
+          <w:sz w:val="24"/>
+          <w:szCs w:val="24"/>
+        </w:rPr>
+      </w:pPr>
+      <w:r>
+        <w:rPr>
+          <w:rFonts w:ascii="Times New Roman" w:hAnsi="Times New Roman" w:cs="Times New Roman"/>
+          <w:sz w:val="24"/>
+          <w:szCs w:val="24"/>
+        </w:rPr>
+        <w:t>To generate ideal reference outputs for calculating loss, a scaled sample is reweighted with Huber’s weight functio</w:t>
+      </w:r>
+      <w:r>
+        <w:rPr>
+          <w:rFonts w:ascii="Times New Roman" w:hAnsi="Times New Roman" w:cs="Times New Roman"/>
+          <w:sz w:val="24"/>
+          <w:szCs w:val="24"/>
+        </w:rPr>
+        <w:t>n using a scaled residual. The residual is the absolute difference between an element and the sample’s median</w:t>
+      </w:r>
+      <w:r>
+        <w:rPr>
+          <w:rFonts w:ascii="Times New Roman" w:hAnsi="Times New Roman" w:cs="Times New Roman"/>
+          <w:sz w:val="24"/>
+          <w:szCs w:val="24"/>
+        </w:rPr>
+        <w:t xml:space="preserve"> (eq 22)</w:t>
+      </w:r>
+      <w:r>
+        <w:rPr>
+          <w:rFonts w:ascii="Times New Roman" w:hAnsi="Times New Roman" w:cs="Times New Roman"/>
+          <w:sz w:val="24"/>
+          <w:szCs w:val="24"/>
+        </w:rPr>
+        <w:t>, and the scale factor is the median absolute deviation of the sample, divided by 0.6745</w:t>
+      </w:r>
+      <w:r>
+        <w:rPr>
+          <w:rFonts w:ascii="Times New Roman" w:hAnsi="Times New Roman" w:cs="Times New Roman"/>
+          <w:sz w:val="24"/>
+          <w:szCs w:val="24"/>
+        </w:rPr>
+        <w:t xml:space="preserve"> (eq 23)</w:t>
+      </w:r>
+      <w:r>
+        <w:rPr>
+          <w:rFonts w:ascii="Times New Roman" w:hAnsi="Times New Roman" w:cs="Times New Roman"/>
+          <w:sz w:val="24"/>
+          <w:szCs w:val="24"/>
+        </w:rPr>
+        <w:t xml:space="preserve"> which is the inverse of the coefficient used to compute Huber weight</w:t>
+      </w:r>
+      <w:r>
+        <w:rPr>
+          <w:rFonts w:ascii="Times New Roman" w:hAnsi="Times New Roman" w:cs="Times New Roman"/>
+          <w:sz w:val="24"/>
+          <w:szCs w:val="24"/>
+        </w:rPr>
+        <w:t xml:space="preserve"> (eq 24)</w:t>
+      </w:r>
+      <w:r>
+        <w:rPr>
+          <w:rFonts w:ascii="Times New Roman" w:hAnsi="Times New Roman" w:cs="Times New Roman"/>
+          <w:sz w:val="24"/>
+          <w:szCs w:val="24"/>
+        </w:rPr>
+        <w:t xml:space="preserve">. </w:t>
+      </w:r>
+      <w:r>
+        <w:rPr>
+          <w:rFonts w:ascii="Times New Roman" w:hAnsi="Times New Roman" w:cs="Times New Roman"/>
+          <w:sz w:val="24"/>
+          <w:szCs w:val="24"/>
+          <w:highlight w:val="yellow"/>
+        </w:rPr>
+        <w:t>(</w:t>
+      </w:r>
+      <w:proofErr w:type="spellStart"/>
+      <w:proofErr w:type="gramStart"/>
+      <w:r>
+        <w:rPr>
+          <w:rFonts w:ascii="Times New Roman" w:hAnsi="Times New Roman" w:cs="Times New Roman"/>
+          <w:sz w:val="24"/>
+          <w:szCs w:val="24"/>
+          <w:highlight w:val="yellow"/>
+        </w:rPr>
+        <w:t>rreikf</w:t>
+      </w:r>
+      <w:proofErr w:type="spellEnd"/>
+      <w:proofErr w:type="gramEnd"/>
+      <w:r>
+        <w:rPr>
+          <w:rFonts w:ascii="Times New Roman" w:hAnsi="Times New Roman" w:cs="Times New Roman"/>
+          <w:sz w:val="24"/>
+          <w:szCs w:val="24"/>
+          <w:highlight w:val="yellow"/>
+        </w:rPr>
+        <w:t xml:space="preserve"> people</w:t>
+      </w:r>
+      <w:r>
+        <w:rPr>
+          <w:rFonts w:ascii="Times New Roman" w:hAnsi="Times New Roman" w:cs="Times New Roman"/>
+          <w:sz w:val="24"/>
+          <w:szCs w:val="24"/>
+          <w:highlight w:val="yellow"/>
+        </w:rPr>
+        <w:t>)</w:t>
+      </w:r>
+      <w:r>
+        <w:rPr>
+          <w:rFonts w:ascii="Times New Roman" w:hAnsi="Times New Roman" w:cs="Times New Roman"/>
+          <w:sz w:val="24"/>
+          <w:szCs w:val="24"/>
+        </w:rPr>
+        <w:t xml:space="preserve"> found this method to have good performance/accuracy when identifying outlying datapoints. </w:t>
+      </w:r>
+    </w:p>
+    <w:p>
+      <w:pPr>
+        <w:jc w:val="both"/>
+        <w:rPr>
+          <w:rFonts w:ascii="Times New Roman" w:hAnsi="Times New Roman" w:cs="Times New Roman"/>
+          <w:sz w:val="24"/>
+          <w:szCs w:val="24"/>
+        </w:rPr>
+      </w:pPr>
+    </w:p>
+    <w:tbl>
+      <w:tblPr>
+        <w:tblStyle w:val="TableGrid"/>
+        <w:tblW w:w="5000" w:type="pct"/>
+        <w:tblBorders>
+          <w:top w:val="none" w:sz="0" w:space="0" w:color="auto"/>
+          <w:left w:val="none" w:sz="0" w:space="0" w:color="auto"/>
+          <w:bottom w:val="none" w:sz="0" w:space="0" w:color="auto"/>
+          <w:right w:val="none" w:sz="0" w:space="0" w:color="auto"/>
+          <w:insideH w:val="none" w:sz="0" w:space="0" w:color="auto"/>
+          <w:insideV w:val="none" w:sz="0" w:space="0" w:color="auto"/>
+        </w:tblBorders>
+        <w:tblLook w:val="04A0" w:firstRow="1" w:lastRow="0" w:firstColumn="1" w:lastColumn="0" w:noHBand="0" w:noVBand="1"/>
+      </w:tblPr>
+      <w:tblGrid>
+        <w:gridCol w:w="1404"/>
+        <w:gridCol w:w="6552"/>
+        <w:gridCol w:w="1404"/>
+      </w:tblGrid>
+      <w:tr>
+        <w:tc>
+          <w:tcPr>
+            <w:tcW w:w="750" w:type="pct"/>
+          </w:tcPr>
+          <w:p>
+            <w:pPr>
+              <w:jc w:val="both"/>
+              <w:rPr>
+                <w:rFonts w:ascii="Times New Roman" w:hAnsi="Times New Roman" w:cs="Times New Roman"/>
+                <w:sz w:val="24"/>
+                <w:szCs w:val="24"/>
+              </w:rPr>
+            </w:pPr>
+          </w:p>
+        </w:tc>
+        <w:tc>
+          <w:tcPr>
+            <w:tcW w:w="3500" w:type="pct"/>
+          </w:tcPr>
+          <w:p>
+            <w:pPr>
+              <w:jc w:val="both"/>
+              <w:rPr>
+                <w:rFonts w:ascii="Times New Roman" w:eastAsiaTheme="minorEastAsia" w:hAnsi="Times New Roman" w:cs="Times New Roman"/>
+                <w:sz w:val="24"/>
+                <w:szCs w:val="24"/>
+              </w:rPr>
+            </w:pPr>
+            <m:oMathPara>
+              <m:oMath>
+                <m:r>
+                  <w:rPr>
+                    <w:rFonts w:ascii="Cambria Math" w:hAnsi="Cambria Math" w:cs="Times New Roman"/>
+                    <w:sz w:val="24"/>
+                    <w:szCs w:val="24"/>
+                  </w:rPr>
+                  <m:t>SF=median</m:t>
+                </m:r>
+                <m:d>
+                  <m:dPr>
+                    <m:ctrlPr>
+                      <w:rPr>
+                        <w:rFonts w:ascii="Cambria Math" w:hAnsi="Cambria Math" w:cs="Times New Roman"/>
+                        <w:i/>
+                        <w:sz w:val="24"/>
+                        <w:szCs w:val="24"/>
+                      </w:rPr>
+                    </m:ctrlPr>
+                  </m:dPr>
+                  <m:e>
+                    <m:d>
+                      <m:dPr>
+                        <m:begChr m:val="|"/>
+                        <m:endChr m:val="|"/>
+                        <m:ctrlPr>
+                          <w:rPr>
+                            <w:rFonts w:ascii="Cambria Math" w:hAnsi="Cambria Math" w:cs="Times New Roman"/>
+                            <w:i/>
+                            <w:sz w:val="24"/>
+                            <w:szCs w:val="24"/>
+                          </w:rPr>
+                        </m:ctrlPr>
+                      </m:dPr>
+                      <m:e>
+                        <m:sSub>
+                          <m:sSubPr>
+                            <m:ctrlPr>
+                              <w:rPr>
+                                <w:rFonts w:ascii="Cambria Math" w:hAnsi="Cambria Math" w:cs="Times New Roman"/>
+                                <w:i/>
+                                <w:sz w:val="24"/>
+                                <w:szCs w:val="24"/>
+                              </w:rPr>
+                            </m:ctrlPr>
+                          </m:sSubPr>
+                          <m:e>
+                            <m:r>
+                              <w:rPr>
+                                <w:rFonts w:ascii="Cambria Math" w:hAnsi="Cambria Math" w:cs="Times New Roman"/>
+                                <w:sz w:val="24"/>
+                                <w:szCs w:val="24"/>
+                              </w:rPr>
+                              <m:t>X</m:t>
+                            </m:r>
+                          </m:e>
+                          <m:sub>
+                            <m:r>
+                              <w:rPr>
+                                <w:rFonts w:ascii="Cambria Math" w:hAnsi="Cambria Math" w:cs="Times New Roman"/>
+                                <w:sz w:val="24"/>
+                                <w:szCs w:val="24"/>
+                              </w:rPr>
+                              <m:t>i</m:t>
+                            </m:r>
+                          </m:sub>
+                        </m:sSub>
+                        <m:r>
+                          <w:rPr>
+                            <w:rFonts w:ascii="Cambria Math" w:hAnsi="Cambria Math" w:cs="Times New Roman"/>
+                            <w:sz w:val="24"/>
+                            <w:szCs w:val="24"/>
+                          </w:rPr>
+                          <m:t>-median</m:t>
+                        </m:r>
+                        <m:d>
+                          <m:dPr>
+                            <m:ctrlPr>
+                              <w:rPr>
+                                <w:rFonts w:ascii="Cambria Math" w:hAnsi="Cambria Math" w:cs="Times New Roman"/>
+                                <w:i/>
+                                <w:sz w:val="24"/>
+                                <w:szCs w:val="24"/>
+                              </w:rPr>
+                            </m:ctrlPr>
+                          </m:dPr>
+                          <m:e>
+                            <m:d>
+                              <m:dPr>
+                                <m:begChr m:val="|"/>
+                                <m:endChr m:val="|"/>
+                                <m:ctrlPr>
+                                  <w:rPr>
+                                    <w:rFonts w:ascii="Cambria Math" w:hAnsi="Cambria Math" w:cs="Times New Roman"/>
+                                    <w:i/>
+                                    <w:sz w:val="24"/>
+                                    <w:szCs w:val="24"/>
+                                  </w:rPr>
+                                </m:ctrlPr>
+                              </m:dPr>
+                              <m:e>
+                                <m:sSub>
+                                  <m:sSubPr>
+                                    <m:ctrlPr>
+                                      <w:rPr>
+                                        <w:rFonts w:ascii="Cambria Math" w:hAnsi="Cambria Math" w:cs="Times New Roman"/>
+                                        <w:i/>
+                                        <w:sz w:val="24"/>
+                                        <w:szCs w:val="24"/>
+                                      </w:rPr>
+                                    </m:ctrlPr>
+                                  </m:sSubPr>
+                                  <m:e>
+                                    <m:r>
+                                      <w:rPr>
+                                        <w:rFonts w:ascii="Cambria Math" w:hAnsi="Cambria Math" w:cs="Times New Roman"/>
+                                        <w:sz w:val="24"/>
+                                        <w:szCs w:val="24"/>
+                                      </w:rPr>
+                                      <m:t>X</m:t>
+                                    </m:r>
+                                  </m:e>
+                                  <m:sub>
+                                    <m:r>
+                                      <w:rPr>
+                                        <w:rFonts w:ascii="Cambria Math" w:hAnsi="Cambria Math" w:cs="Times New Roman"/>
+                                        <w:sz w:val="24"/>
+                                        <w:szCs w:val="24"/>
+                                      </w:rPr>
+                                      <m:t>i</m:t>
+                                    </m:r>
+                                  </m:sub>
+                                </m:sSub>
+                              </m:e>
+                            </m:d>
+                          </m:e>
+                        </m:d>
+                      </m:e>
+                    </m:d>
+                  </m:e>
+                </m:d>
+                <m:r>
+                  <w:rPr>
+                    <w:rFonts w:ascii="Cambria Math" w:hAnsi="Cambria Math" w:cs="Times New Roman"/>
+                    <w:sz w:val="24"/>
+                    <w:szCs w:val="24"/>
+                  </w:rPr>
+                  <m:t>*</m:t>
+                </m:r>
+                <m:sSup>
+                  <m:sSupPr>
+                    <m:ctrlPr>
+                      <w:rPr>
+                        <w:rFonts w:ascii="Cambria Math" w:hAnsi="Cambria Math" w:cs="Times New Roman"/>
+                        <w:i/>
+                        <w:sz w:val="24"/>
+                        <w:szCs w:val="24"/>
+                      </w:rPr>
+                    </m:ctrlPr>
+                  </m:sSupPr>
+                  <m:e>
+                    <m:r>
+                      <w:rPr>
+                        <w:rFonts w:ascii="Cambria Math" w:hAnsi="Cambria Math" w:cs="Times New Roman"/>
+                        <w:sz w:val="24"/>
+                        <w:szCs w:val="24"/>
+                      </w:rPr>
+                      <m:t>0.6745</m:t>
+                    </m:r>
+                  </m:e>
+                  <m:sup>
+                    <m:r>
+                      <w:rPr>
+                        <w:rFonts w:ascii="Cambria Math" w:hAnsi="Cambria Math" w:cs="Times New Roman"/>
+                        <w:sz w:val="24"/>
+                        <w:szCs w:val="24"/>
+                      </w:rPr>
+                      <m:t>-1</m:t>
+                    </m:r>
+                  </m:sup>
+                </m:sSup>
+              </m:oMath>
+            </m:oMathPara>
+          </w:p>
+          <w:p>
+            <w:pPr>
+              <w:jc w:val="both"/>
+              <w:rPr>
+                <w:rFonts w:ascii="Times New Roman" w:hAnsi="Times New Roman" w:cs="Times New Roman"/>
+                <w:sz w:val="24"/>
+                <w:szCs w:val="24"/>
+              </w:rPr>
+            </w:pPr>
+          </w:p>
+        </w:tc>
+        <w:tc>
+          <w:tcPr>
+            <w:tcW w:w="750" w:type="pct"/>
+          </w:tcPr>
+          <w:p>
+            <w:pPr>
+              <w:jc w:val="right"/>
+              <w:rPr>
+                <w:rFonts w:ascii="Times New Roman" w:hAnsi="Times New Roman" w:cs="Times New Roman"/>
+                <w:sz w:val="24"/>
+                <w:szCs w:val="24"/>
+              </w:rPr>
+            </w:pPr>
+            <w:r>
+              <w:rPr>
+                <w:rFonts w:ascii="Times New Roman" w:hAnsi="Times New Roman" w:cs="Times New Roman"/>
+                <w:sz w:val="24"/>
+                <w:szCs w:val="24"/>
+              </w:rPr>
+              <w:t>(22)</w:t>
+            </w:r>
+          </w:p>
+        </w:tc>
+      </w:tr>
+      <w:tr>
+        <w:tc>
+          <w:tcPr>
+            <w:tcW w:w="750" w:type="pct"/>
+          </w:tcPr>
+          <w:p>
+            <w:pPr>
+              <w:jc w:val="both"/>
+              <w:rPr>
+                <w:rFonts w:ascii="Times New Roman" w:hAnsi="Times New Roman" w:cs="Times New Roman"/>
+                <w:sz w:val="24"/>
+                <w:szCs w:val="24"/>
+              </w:rPr>
+            </w:pPr>
+          </w:p>
+        </w:tc>
+        <w:tc>
+          <w:tcPr>
+            <w:tcW w:w="3500" w:type="pct"/>
+          </w:tcPr>
+          <w:p>
+            <w:pPr>
+              <w:jc w:val="both"/>
+              <w:rPr>
+                <w:rFonts w:ascii="Times New Roman" w:eastAsiaTheme="minorEastAsia" w:hAnsi="Times New Roman" w:cs="Times New Roman"/>
+                <w:sz w:val="24"/>
+                <w:szCs w:val="24"/>
+              </w:rPr>
+            </w:pPr>
+            <m:oMathPara>
+              <m:oMath>
+                <m:r>
+                  <w:rPr>
+                    <w:rFonts w:ascii="Cambria Math" w:hAnsi="Cambria Math" w:cs="Times New Roman"/>
+                    <w:sz w:val="24"/>
+                    <w:szCs w:val="24"/>
+                  </w:rPr>
+                  <m:t xml:space="preserve">R= </m:t>
+                </m:r>
+                <m:d>
+                  <m:dPr>
+                    <m:begChr m:val="|"/>
+                    <m:endChr m:val="|"/>
+                    <m:ctrlPr>
+                      <w:rPr>
+                        <w:rFonts w:ascii="Cambria Math" w:hAnsi="Cambria Math" w:cs="Times New Roman"/>
+                        <w:i/>
+                        <w:sz w:val="24"/>
+                        <w:szCs w:val="24"/>
+                      </w:rPr>
+                    </m:ctrlPr>
+                  </m:dPr>
+                  <m:e>
+                    <m:sSub>
+                      <m:sSubPr>
+                        <m:ctrlPr>
+                          <w:rPr>
+                            <w:rFonts w:ascii="Cambria Math" w:hAnsi="Cambria Math" w:cs="Times New Roman"/>
+                            <w:i/>
+                            <w:sz w:val="24"/>
+                            <w:szCs w:val="24"/>
+                          </w:rPr>
+                        </m:ctrlPr>
+                      </m:sSubPr>
+                      <m:e>
+                        <m:r>
+                          <w:rPr>
+                            <w:rFonts w:ascii="Cambria Math" w:hAnsi="Cambria Math" w:cs="Times New Roman"/>
+                            <w:sz w:val="24"/>
+                            <w:szCs w:val="24"/>
+                          </w:rPr>
+                          <m:t>X</m:t>
+                        </m:r>
+                      </m:e>
+                      <m:sub>
+                        <m:r>
+                          <w:rPr>
+                            <w:rFonts w:ascii="Cambria Math" w:hAnsi="Cambria Math" w:cs="Times New Roman"/>
+                            <w:sz w:val="24"/>
+                            <w:szCs w:val="24"/>
+                          </w:rPr>
+                          <m:t>i</m:t>
+                        </m:r>
+                      </m:sub>
+                    </m:sSub>
+                    <m:r>
+                      <w:rPr>
+                        <w:rFonts w:ascii="Cambria Math" w:hAnsi="Cambria Math" w:cs="Times New Roman"/>
+                        <w:sz w:val="24"/>
+                        <w:szCs w:val="24"/>
+                      </w:rPr>
+                      <m:t>-median(X)</m:t>
+                    </m:r>
+                  </m:e>
+                </m:d>
+                <m:r>
+                  <w:rPr>
+                    <w:rFonts w:ascii="Cambria Math" w:hAnsi="Cambria Math" w:cs="Times New Roman"/>
+                    <w:sz w:val="24"/>
+                    <w:szCs w:val="24"/>
+                  </w:rPr>
+                  <m:t>*</m:t>
+                </m:r>
+                <m:sSup>
+                  <m:sSupPr>
+                    <m:ctrlPr>
+                      <w:rPr>
+                        <w:rFonts w:ascii="Cambria Math" w:hAnsi="Cambria Math" w:cs="Times New Roman"/>
+                        <w:i/>
+                        <w:sz w:val="24"/>
+                        <w:szCs w:val="24"/>
+                      </w:rPr>
+                    </m:ctrlPr>
+                  </m:sSupPr>
+                  <m:e>
+                    <m:r>
+                      <w:rPr>
+                        <w:rFonts w:ascii="Cambria Math" w:hAnsi="Cambria Math" w:cs="Times New Roman"/>
+                        <w:sz w:val="24"/>
+                        <w:szCs w:val="24"/>
+                      </w:rPr>
+                      <m:t>SF</m:t>
+                    </m:r>
+                  </m:e>
+                  <m:sup>
+                    <m:r>
+                      <w:rPr>
+                        <w:rFonts w:ascii="Cambria Math" w:hAnsi="Cambria Math" w:cs="Times New Roman"/>
+                        <w:sz w:val="24"/>
+                        <w:szCs w:val="24"/>
+                      </w:rPr>
+                      <m:t>-1</m:t>
+                    </m:r>
+                  </m:sup>
+                </m:sSup>
+              </m:oMath>
+            </m:oMathPara>
+          </w:p>
+          <w:p>
+            <w:pPr>
+              <w:jc w:val="both"/>
+              <w:rPr>
+                <w:rFonts w:ascii="Times New Roman" w:hAnsi="Times New Roman" w:cs="Times New Roman"/>
+                <w:sz w:val="24"/>
+                <w:szCs w:val="24"/>
+              </w:rPr>
+            </w:pPr>
+          </w:p>
+        </w:tc>
+        <w:tc>
+          <w:tcPr>
+            <w:tcW w:w="750" w:type="pct"/>
+          </w:tcPr>
+          <w:p>
+            <w:pPr>
+              <w:jc w:val="right"/>
+              <w:rPr>
+                <w:rFonts w:ascii="Times New Roman" w:hAnsi="Times New Roman" w:cs="Times New Roman"/>
+                <w:sz w:val="24"/>
+                <w:szCs w:val="24"/>
+              </w:rPr>
+            </w:pPr>
+            <w:r>
+              <w:rPr>
+                <w:rFonts w:ascii="Times New Roman" w:hAnsi="Times New Roman" w:cs="Times New Roman"/>
+                <w:sz w:val="24"/>
+                <w:szCs w:val="24"/>
+              </w:rPr>
+              <w:t>(23)</w:t>
+            </w:r>
+          </w:p>
+        </w:tc>
+      </w:tr>
+      <w:tr>
+        <w:tc>
+          <w:tcPr>
+            <w:tcW w:w="750" w:type="pct"/>
+          </w:tcPr>
+          <w:p>
+            <w:pPr>
+              <w:jc w:val="both"/>
+              <w:rPr>
+                <w:rFonts w:ascii="Times New Roman" w:hAnsi="Times New Roman" w:cs="Times New Roman"/>
+                <w:sz w:val="24"/>
+                <w:szCs w:val="24"/>
+              </w:rPr>
+            </w:pPr>
+          </w:p>
+        </w:tc>
+        <w:tc>
+          <w:tcPr>
+            <w:tcW w:w="3500" w:type="pct"/>
+          </w:tcPr>
+          <w:p>
+            <w:pPr>
+              <w:jc w:val="both"/>
+              <w:rPr>
+                <w:rFonts w:ascii="Times New Roman" w:eastAsiaTheme="minorEastAsia" w:hAnsi="Times New Roman" w:cs="Times New Roman"/>
+                <w:sz w:val="24"/>
+                <w:szCs w:val="24"/>
+              </w:rPr>
+            </w:pPr>
+            <m:oMathPara>
+              <m:oMath>
+                <m:sSub>
+                  <m:sSubPr>
+                    <m:ctrlPr>
+                      <w:rPr>
+                        <w:rFonts w:ascii="Cambria Math" w:hAnsi="Cambria Math" w:cs="Times New Roman"/>
+                        <w:i/>
+                        <w:sz w:val="24"/>
+                        <w:szCs w:val="24"/>
+                      </w:rPr>
+                    </m:ctrlPr>
+                  </m:sSubPr>
+                  <m:e>
+                    <m:r>
+                      <w:rPr>
+                        <w:rFonts w:ascii="Cambria Math" w:hAnsi="Cambria Math" w:cs="Times New Roman"/>
+                        <w:sz w:val="24"/>
+                        <w:szCs w:val="24"/>
+                      </w:rPr>
+                      <m:t>W</m:t>
+                    </m:r>
+                  </m:e>
+                  <m:sub>
+                    <m:r>
+                      <w:rPr>
+                        <w:rFonts w:ascii="Cambria Math" w:hAnsi="Cambria Math" w:cs="Times New Roman"/>
+                        <w:sz w:val="24"/>
+                        <w:szCs w:val="24"/>
+                      </w:rPr>
+                      <m:t>i</m:t>
+                    </m:r>
+                  </m:sub>
+                </m:sSub>
+                <m:r>
+                  <w:rPr>
+                    <w:rFonts w:ascii="Cambria Math" w:hAnsi="Cambria Math" w:cs="Times New Roman"/>
+                    <w:sz w:val="24"/>
+                    <w:szCs w:val="24"/>
+                  </w:rPr>
+                  <m:t>=</m:t>
+                </m:r>
+                <m:d>
+                  <m:dPr>
+                    <m:begChr m:val="{"/>
+                    <m:endChr m:val=""/>
+                    <m:ctrlPr>
+                      <w:rPr>
+                        <w:rFonts w:ascii="Cambria Math" w:hAnsi="Cambria Math" w:cs="Times New Roman"/>
+                        <w:i/>
+                        <w:sz w:val="24"/>
+                        <w:szCs w:val="24"/>
+                      </w:rPr>
+                    </m:ctrlPr>
+                  </m:dPr>
+                  <m:e>
+                    <m:eqArr>
+                      <m:eqArrPr>
+                        <m:ctrlPr>
+                          <w:rPr>
+                            <w:rFonts w:ascii="Cambria Math" w:hAnsi="Cambria Math" w:cs="Times New Roman"/>
+                            <w:i/>
+                            <w:sz w:val="24"/>
+                            <w:szCs w:val="24"/>
+                          </w:rPr>
+                        </m:ctrlPr>
+                      </m:eqArrPr>
+                      <m:e>
+                        <m:r>
+                          <w:rPr>
+                            <w:rFonts w:ascii="Cambria Math" w:hAnsi="Cambria Math" w:cs="Times New Roman"/>
+                            <w:sz w:val="24"/>
+                            <w:szCs w:val="24"/>
+                          </w:rPr>
+                          <m:t xml:space="preserve">1, if </m:t>
+                        </m:r>
+                        <m:d>
+                          <m:dPr>
+                            <m:begChr m:val="|"/>
+                            <m:endChr m:val="|"/>
+                            <m:ctrlPr>
+                              <w:rPr>
+                                <w:rFonts w:ascii="Cambria Math" w:hAnsi="Cambria Math" w:cs="Times New Roman"/>
+                                <w:i/>
+                                <w:sz w:val="24"/>
+                                <w:szCs w:val="24"/>
+                              </w:rPr>
+                            </m:ctrlPr>
+                          </m:dPr>
+                          <m:e>
+                            <m:sSub>
+                              <m:sSubPr>
+                                <m:ctrlPr>
+                                  <w:rPr>
+                                    <w:rFonts w:ascii="Cambria Math" w:hAnsi="Cambria Math" w:cs="Times New Roman"/>
+                                    <w:i/>
+                                    <w:sz w:val="24"/>
+                                    <w:szCs w:val="24"/>
+                                  </w:rPr>
+                                </m:ctrlPr>
+                              </m:sSubPr>
+                              <m:e>
+                                <m:r>
+                                  <w:rPr>
+                                    <w:rFonts w:ascii="Cambria Math" w:hAnsi="Cambria Math" w:cs="Times New Roman"/>
+                                    <w:sz w:val="24"/>
+                                    <w:szCs w:val="24"/>
+                                  </w:rPr>
+                                  <m:t>X</m:t>
+                                </m:r>
+                              </m:e>
+                              <m:sub>
+                                <m:r>
+                                  <w:rPr>
+                                    <w:rFonts w:ascii="Cambria Math" w:hAnsi="Cambria Math" w:cs="Times New Roman"/>
+                                    <w:sz w:val="24"/>
+                                    <w:szCs w:val="24"/>
+                                  </w:rPr>
+                                  <m:t>i</m:t>
+                                </m:r>
+                              </m:sub>
+                            </m:sSub>
+                          </m:e>
+                        </m:d>
+                        <m:r>
+                          <w:rPr>
+                            <w:rFonts w:ascii="Cambria Math" w:hAnsi="Cambria Math" w:cs="Times New Roman"/>
+                            <w:sz w:val="24"/>
+                            <w:szCs w:val="24"/>
+                          </w:rPr>
+                          <m:t xml:space="preserve"> ≤1.547</m:t>
+                        </m:r>
+                      </m:e>
+                      <m:e>
+                        <m:r>
+                          <w:rPr>
+                            <w:rFonts w:ascii="Cambria Math" w:hAnsi="Cambria Math" w:cs="Times New Roman"/>
+                            <w:sz w:val="24"/>
+                            <w:szCs w:val="24"/>
+                          </w:rPr>
+                          <m:t>1.547*</m:t>
+                        </m:r>
+                        <m:sSup>
+                          <m:sSupPr>
+                            <m:ctrlPr>
+                              <w:rPr>
+                                <w:rFonts w:ascii="Cambria Math" w:hAnsi="Cambria Math" w:cs="Times New Roman"/>
+                                <w:i/>
+                                <w:sz w:val="24"/>
+                                <w:szCs w:val="24"/>
+                              </w:rPr>
+                            </m:ctrlPr>
+                          </m:sSupPr>
+                          <m:e>
+                            <m:d>
+                              <m:dPr>
+                                <m:begChr m:val="|"/>
+                                <m:endChr m:val="|"/>
+                                <m:ctrlPr>
+                                  <w:rPr>
+                                    <w:rFonts w:ascii="Cambria Math" w:hAnsi="Cambria Math" w:cs="Times New Roman"/>
+                                    <w:i/>
+                                    <w:sz w:val="24"/>
+                                    <w:szCs w:val="24"/>
+                                  </w:rPr>
+                                </m:ctrlPr>
+                              </m:dPr>
+                              <m:e>
+                                <m:sSub>
+                                  <m:sSubPr>
+                                    <m:ctrlPr>
+                                      <w:rPr>
+                                        <w:rFonts w:ascii="Cambria Math" w:hAnsi="Cambria Math" w:cs="Times New Roman"/>
+                                        <w:i/>
+                                        <w:sz w:val="24"/>
+                                        <w:szCs w:val="24"/>
+                                      </w:rPr>
+                                    </m:ctrlPr>
+                                  </m:sSubPr>
+                                  <m:e>
+                                    <m:r>
+                                      <w:rPr>
+                                        <w:rFonts w:ascii="Cambria Math" w:hAnsi="Cambria Math" w:cs="Times New Roman"/>
+                                        <w:sz w:val="24"/>
+                                        <w:szCs w:val="24"/>
+                                      </w:rPr>
+                                      <m:t>X</m:t>
+                                    </m:r>
+                                  </m:e>
+                                  <m:sub>
+                                    <m:r>
+                                      <w:rPr>
+                                        <w:rFonts w:ascii="Cambria Math" w:hAnsi="Cambria Math" w:cs="Times New Roman"/>
+                                        <w:sz w:val="24"/>
+                                        <w:szCs w:val="24"/>
+                                      </w:rPr>
+                                      <m:t>i</m:t>
+                                    </m:r>
+                                  </m:sub>
+                                </m:sSub>
+                              </m:e>
+                            </m:d>
+                          </m:e>
+                          <m:sup>
+                            <m:r>
+                              <w:rPr>
+                                <w:rFonts w:ascii="Cambria Math" w:hAnsi="Cambria Math" w:cs="Times New Roman"/>
+                                <w:sz w:val="24"/>
+                                <w:szCs w:val="24"/>
+                              </w:rPr>
+                              <m:t>-1</m:t>
+                            </m:r>
+                          </m:sup>
+                        </m:sSup>
+                        <m:r>
+                          <w:rPr>
+                            <w:rFonts w:ascii="Cambria Math" w:hAnsi="Cambria Math" w:cs="Times New Roman"/>
+                            <w:sz w:val="24"/>
+                            <w:szCs w:val="24"/>
+                          </w:rPr>
+                          <m:t>, otherwise</m:t>
+                        </m:r>
+                      </m:e>
+                    </m:eqArr>
+                  </m:e>
+                </m:d>
+              </m:oMath>
+            </m:oMathPara>
+          </w:p>
+          <w:p>
+            <w:pPr>
+              <w:jc w:val="both"/>
+              <w:rPr>
+                <w:rFonts w:ascii="Times New Roman" w:hAnsi="Times New Roman" w:cs="Times New Roman"/>
+                <w:sz w:val="24"/>
+                <w:szCs w:val="24"/>
+              </w:rPr>
+            </w:pPr>
+          </w:p>
+        </w:tc>
+        <w:tc>
+          <w:tcPr>
+            <w:tcW w:w="750" w:type="pct"/>
+          </w:tcPr>
+          <w:p>
+            <w:pPr>
+              <w:jc w:val="right"/>
+              <w:rPr>
+                <w:rFonts w:ascii="Times New Roman" w:hAnsi="Times New Roman" w:cs="Times New Roman"/>
+                <w:sz w:val="24"/>
+                <w:szCs w:val="24"/>
+              </w:rPr>
+            </w:pPr>
+          </w:p>
+          <w:p>
+            <w:pPr>
+              <w:jc w:val="right"/>
+              <w:rPr>
+                <w:rFonts w:ascii="Times New Roman" w:hAnsi="Times New Roman" w:cs="Times New Roman"/>
+                <w:sz w:val="24"/>
+                <w:szCs w:val="24"/>
+              </w:rPr>
+            </w:pPr>
+            <w:r>
+              <w:rPr>
+                <w:rFonts w:ascii="Times New Roman" w:hAnsi="Times New Roman" w:cs="Times New Roman"/>
+                <w:sz w:val="24"/>
+                <w:szCs w:val="24"/>
+              </w:rPr>
+              <w:t>(24)</w:t>
+            </w:r>
+          </w:p>
+        </w:tc>
+      </w:tr>
+      <w:tr>
+        <w:tc>
+          <w:tcPr>
+            <w:tcW w:w="750" w:type="pct"/>
+          </w:tcPr>
+          <w:p>
+            <w:pPr>
+              <w:jc w:val="both"/>
+              <w:rPr>
+                <w:rFonts w:ascii="Times New Roman" w:hAnsi="Times New Roman" w:cs="Times New Roman"/>
+                <w:sz w:val="24"/>
+                <w:szCs w:val="24"/>
+              </w:rPr>
+            </w:pPr>
+          </w:p>
+        </w:tc>
+        <w:tc>
+          <w:tcPr>
+            <w:tcW w:w="3500" w:type="pct"/>
+          </w:tcPr>
+          <w:p>
+            <w:pPr>
+              <w:jc w:val="both"/>
+              <w:rPr>
+                <w:rFonts w:ascii="Times New Roman" w:eastAsia="Calibri" w:hAnsi="Times New Roman" w:cs="Times New Roman"/>
+                <w:sz w:val="24"/>
+                <w:szCs w:val="24"/>
+              </w:rPr>
+            </w:pPr>
+            <m:oMathPara>
+              <m:oMath>
+                <m:sSub>
+                  <m:sSubPr>
+                    <m:ctrlPr>
+                      <w:rPr>
+                        <w:rFonts w:ascii="Cambria Math" w:eastAsia="Calibri" w:hAnsi="Cambria Math" w:cs="Times New Roman"/>
+                        <w:i/>
+                        <w:sz w:val="24"/>
+                        <w:szCs w:val="24"/>
+                      </w:rPr>
+                    </m:ctrlPr>
+                  </m:sSubPr>
+                  <m:e>
+                    <m:r>
+                      <m:rPr>
+                        <m:scr m:val="script"/>
+                      </m:rPr>
+                      <w:rPr>
+                        <w:rFonts w:ascii="Cambria Math" w:eastAsia="Calibri" w:hAnsi="Cambria Math" w:cs="Times New Roman"/>
+                        <w:sz w:val="24"/>
+                        <w:szCs w:val="24"/>
+                      </w:rPr>
+                      <m:t>L</m:t>
+                    </m:r>
+                  </m:e>
+                  <m:sub>
+                    <m:r>
+                      <w:rPr>
+                        <w:rFonts w:ascii="Cambria Math" w:eastAsia="Calibri" w:hAnsi="Cambria Math" w:cs="Times New Roman"/>
+                        <w:sz w:val="24"/>
+                        <w:szCs w:val="24"/>
+                      </w:rPr>
+                      <m:t>Huber</m:t>
+                    </m:r>
+                  </m:sub>
+                </m:sSub>
+                <m:d>
+                  <m:dPr>
+                    <m:ctrlPr>
+                      <w:rPr>
+                        <w:rFonts w:ascii="Cambria Math" w:eastAsia="Calibri" w:hAnsi="Cambria Math" w:cs="Times New Roman"/>
+                        <w:i/>
+                        <w:sz w:val="24"/>
+                        <w:szCs w:val="24"/>
+                      </w:rPr>
+                    </m:ctrlPr>
+                  </m:dPr>
+                  <m:e>
+                    <m:r>
+                      <w:rPr>
+                        <w:rFonts w:ascii="Cambria Math" w:eastAsia="Calibri" w:hAnsi="Cambria Math" w:cs="Times New Roman"/>
+                        <w:sz w:val="24"/>
+                        <w:szCs w:val="24"/>
+                      </w:rPr>
+                      <m:t>X,Y</m:t>
+                    </m:r>
+                  </m:e>
+                </m:d>
+                <m:r>
+                  <w:rPr>
+                    <w:rFonts w:ascii="Cambria Math" w:eastAsia="Calibri" w:hAnsi="Cambria Math" w:cs="Times New Roman"/>
+                    <w:sz w:val="24"/>
+                    <w:szCs w:val="24"/>
+                  </w:rPr>
+                  <m:t>=</m:t>
+                </m:r>
+                <m:d>
+                  <m:dPr>
+                    <m:begChr m:val="{"/>
+                    <m:endChr m:val=""/>
+                    <m:ctrlPr>
+                      <w:rPr>
+                        <w:rFonts w:ascii="Cambria Math" w:eastAsia="Calibri" w:hAnsi="Cambria Math" w:cs="Times New Roman"/>
+                        <w:i/>
+                        <w:sz w:val="24"/>
+                        <w:szCs w:val="24"/>
+                      </w:rPr>
+                    </m:ctrlPr>
+                  </m:dPr>
+                  <m:e>
+                    <m:eqArr>
+                      <m:eqArrPr>
+                        <m:ctrlPr>
+                          <w:rPr>
+                            <w:rFonts w:ascii="Cambria Math" w:eastAsia="Calibri" w:hAnsi="Cambria Math" w:cs="Times New Roman"/>
+                            <w:i/>
+                            <w:sz w:val="24"/>
+                            <w:szCs w:val="24"/>
+                          </w:rPr>
+                        </m:ctrlPr>
+                      </m:eqArrPr>
+                      <m:e>
+                        <m:r>
+                          <w:rPr>
+                            <w:rFonts w:ascii="Cambria Math" w:eastAsia="Calibri" w:hAnsi="Cambria Math" w:cs="Times New Roman"/>
+                            <w:sz w:val="24"/>
+                            <w:szCs w:val="24"/>
+                          </w:rPr>
+                          <m:t>0.5*</m:t>
+                        </m:r>
+                        <m:sSup>
+                          <m:sSupPr>
+                            <m:ctrlPr>
+                              <w:rPr>
+                                <w:rFonts w:ascii="Cambria Math" w:eastAsia="Calibri" w:hAnsi="Cambria Math" w:cs="Times New Roman"/>
+                                <w:i/>
+                                <w:sz w:val="24"/>
+                                <w:szCs w:val="24"/>
+                              </w:rPr>
+                            </m:ctrlPr>
+                          </m:sSupPr>
+                          <m:e>
+                            <m:d>
+                              <m:dPr>
+                                <m:ctrlPr>
+                                  <w:rPr>
+                                    <w:rFonts w:ascii="Cambria Math" w:eastAsia="Calibri" w:hAnsi="Cambria Math" w:cs="Times New Roman"/>
+                                    <w:i/>
+                                    <w:sz w:val="24"/>
+                                    <w:szCs w:val="24"/>
+                                  </w:rPr>
+                                </m:ctrlPr>
+                              </m:dPr>
+                              <m:e>
+                                <m:sSub>
+                                  <m:sSubPr>
+                                    <m:ctrlPr>
+                                      <w:rPr>
+                                        <w:rFonts w:ascii="Cambria Math" w:eastAsia="Calibri" w:hAnsi="Cambria Math" w:cs="Times New Roman"/>
+                                        <w:i/>
+                                        <w:sz w:val="24"/>
+                                        <w:szCs w:val="24"/>
+                                      </w:rPr>
+                                    </m:ctrlPr>
+                                  </m:sSubPr>
+                                  <m:e>
+                                    <m:r>
+                                      <w:rPr>
+                                        <w:rFonts w:ascii="Cambria Math" w:eastAsia="Calibri" w:hAnsi="Cambria Math" w:cs="Times New Roman"/>
+                                        <w:sz w:val="24"/>
+                                        <w:szCs w:val="24"/>
+                                      </w:rPr>
+                                      <m:t>X</m:t>
+                                    </m:r>
+                                  </m:e>
+                                  <m:sub>
+                                    <m:r>
+                                      <w:rPr>
+                                        <w:rFonts w:ascii="Cambria Math" w:eastAsia="Calibri" w:hAnsi="Cambria Math" w:cs="Times New Roman"/>
+                                        <w:sz w:val="24"/>
+                                        <w:szCs w:val="24"/>
+                                      </w:rPr>
+                                      <m:t>i</m:t>
+                                    </m:r>
+                                  </m:sub>
+                                </m:sSub>
+                                <m:r>
+                                  <w:rPr>
+                                    <w:rFonts w:ascii="Cambria Math" w:eastAsia="Calibri" w:hAnsi="Cambria Math" w:cs="Times New Roman"/>
+                                    <w:sz w:val="24"/>
+                                    <w:szCs w:val="24"/>
+                                  </w:rPr>
+                                  <m:t>-</m:t>
+                                </m:r>
+                                <m:sSub>
+                                  <m:sSubPr>
+                                    <m:ctrlPr>
+                                      <w:rPr>
+                                        <w:rFonts w:ascii="Cambria Math" w:eastAsia="Calibri" w:hAnsi="Cambria Math" w:cs="Times New Roman"/>
+                                        <w:i/>
+                                        <w:sz w:val="24"/>
+                                        <w:szCs w:val="24"/>
+                                      </w:rPr>
+                                    </m:ctrlPr>
+                                  </m:sSubPr>
+                                  <m:e>
+                                    <m:r>
+                                      <w:rPr>
+                                        <w:rFonts w:ascii="Cambria Math" w:eastAsia="Calibri" w:hAnsi="Cambria Math" w:cs="Times New Roman"/>
+                                        <w:sz w:val="24"/>
+                                        <w:szCs w:val="24"/>
+                                      </w:rPr>
+                                      <m:t>Y</m:t>
+                                    </m:r>
+                                  </m:e>
+                                  <m:sub>
+                                    <m:r>
+                                      <w:rPr>
+                                        <w:rFonts w:ascii="Cambria Math" w:eastAsia="Calibri" w:hAnsi="Cambria Math" w:cs="Times New Roman"/>
+                                        <w:sz w:val="24"/>
+                                        <w:szCs w:val="24"/>
+                                      </w:rPr>
+                                      <m:t>i</m:t>
+                                    </m:r>
+                                  </m:sub>
+                                </m:sSub>
+                              </m:e>
+                            </m:d>
+                          </m:e>
+                          <m:sup>
+                            <m:r>
+                              <w:rPr>
+                                <w:rFonts w:ascii="Cambria Math" w:eastAsia="Calibri" w:hAnsi="Cambria Math" w:cs="Times New Roman"/>
+                                <w:sz w:val="24"/>
+                                <w:szCs w:val="24"/>
+                              </w:rPr>
+                              <m:t>2</m:t>
+                            </m:r>
+                          </m:sup>
+                        </m:sSup>
+                        <m:r>
+                          <w:rPr>
+                            <w:rFonts w:ascii="Cambria Math" w:eastAsia="Calibri" w:hAnsi="Cambria Math" w:cs="Times New Roman"/>
+                            <w:sz w:val="24"/>
+                            <w:szCs w:val="24"/>
+                          </w:rPr>
+                          <m:t xml:space="preserve">, if </m:t>
+                        </m:r>
+                        <m:d>
+                          <m:dPr>
+                            <m:begChr m:val="|"/>
+                            <m:endChr m:val="|"/>
+                            <m:ctrlPr>
+                              <w:rPr>
+                                <w:rFonts w:ascii="Cambria Math" w:eastAsia="Calibri" w:hAnsi="Cambria Math" w:cs="Times New Roman"/>
+                                <w:i/>
+                                <w:sz w:val="24"/>
+                                <w:szCs w:val="24"/>
+                              </w:rPr>
+                            </m:ctrlPr>
+                          </m:dPr>
+                          <m:e>
+                            <m:sSub>
+                              <m:sSubPr>
+                                <m:ctrlPr>
+                                  <w:rPr>
+                                    <w:rFonts w:ascii="Cambria Math" w:eastAsia="Calibri" w:hAnsi="Cambria Math" w:cs="Times New Roman"/>
+                                    <w:i/>
+                                    <w:sz w:val="24"/>
+                                    <w:szCs w:val="24"/>
+                                  </w:rPr>
+                                </m:ctrlPr>
+                              </m:sSubPr>
+                              <m:e>
+                                <m:r>
+                                  <w:rPr>
+                                    <w:rFonts w:ascii="Cambria Math" w:eastAsia="Calibri" w:hAnsi="Cambria Math" w:cs="Times New Roman"/>
+                                    <w:sz w:val="24"/>
+                                    <w:szCs w:val="24"/>
+                                  </w:rPr>
+                                  <m:t>X</m:t>
+                                </m:r>
+                              </m:e>
+                              <m:sub>
+                                <m:r>
+                                  <w:rPr>
+                                    <w:rFonts w:ascii="Cambria Math" w:eastAsia="Calibri" w:hAnsi="Cambria Math" w:cs="Times New Roman"/>
+                                    <w:sz w:val="24"/>
+                                    <w:szCs w:val="24"/>
+                                  </w:rPr>
+                                  <m:t>i</m:t>
+                                </m:r>
+                              </m:sub>
+                            </m:sSub>
+                            <m:r>
+                              <w:rPr>
+                                <w:rFonts w:ascii="Cambria Math" w:eastAsia="Calibri" w:hAnsi="Cambria Math" w:cs="Times New Roman"/>
+                                <w:sz w:val="24"/>
+                                <w:szCs w:val="24"/>
+                              </w:rPr>
+                              <m:t>-</m:t>
+                            </m:r>
+                            <m:sSub>
+                              <m:sSubPr>
+                                <m:ctrlPr>
+                                  <w:rPr>
+                                    <w:rFonts w:ascii="Cambria Math" w:eastAsia="Calibri" w:hAnsi="Cambria Math" w:cs="Times New Roman"/>
+                                    <w:i/>
+                                    <w:sz w:val="24"/>
+                                    <w:szCs w:val="24"/>
+                                  </w:rPr>
+                                </m:ctrlPr>
+                              </m:sSubPr>
+                              <m:e>
+                                <m:r>
+                                  <w:rPr>
+                                    <w:rFonts w:ascii="Cambria Math" w:eastAsia="Calibri" w:hAnsi="Cambria Math" w:cs="Times New Roman"/>
+                                    <w:sz w:val="24"/>
+                                    <w:szCs w:val="24"/>
+                                  </w:rPr>
+                                  <m:t>Y</m:t>
+                                </m:r>
+                              </m:e>
+                              <m:sub>
+                                <m:r>
+                                  <w:rPr>
+                                    <w:rFonts w:ascii="Cambria Math" w:eastAsia="Calibri" w:hAnsi="Cambria Math" w:cs="Times New Roman"/>
+                                    <w:sz w:val="24"/>
+                                    <w:szCs w:val="24"/>
+                                  </w:rPr>
+                                  <m:t>i</m:t>
+                                </m:r>
+                              </m:sub>
+                            </m:sSub>
+                          </m:e>
+                        </m:d>
+                        <m:r>
+                          <w:rPr>
+                            <w:rFonts w:ascii="Cambria Math" w:eastAsia="Calibri" w:hAnsi="Cambria Math" w:cs="Times New Roman"/>
+                            <w:sz w:val="24"/>
+                            <w:szCs w:val="24"/>
+                          </w:rPr>
+                          <m:t>≤δ</m:t>
+                        </m:r>
+                      </m:e>
+                      <m:e>
+                        <m:r>
+                          <w:rPr>
+                            <w:rFonts w:ascii="Cambria Math" w:eastAsia="Calibri" w:hAnsi="Cambria Math" w:cs="Times New Roman"/>
+                            <w:sz w:val="24"/>
+                            <w:szCs w:val="24"/>
+                          </w:rPr>
+                          <m:t>δ*</m:t>
+                        </m:r>
+                        <m:d>
+                          <m:dPr>
+                            <m:begChr m:val="|"/>
+                            <m:endChr m:val="|"/>
+                            <m:ctrlPr>
+                              <w:rPr>
+                                <w:rFonts w:ascii="Cambria Math" w:eastAsia="Calibri" w:hAnsi="Cambria Math" w:cs="Times New Roman"/>
+                                <w:i/>
+                                <w:sz w:val="24"/>
+                                <w:szCs w:val="24"/>
+                              </w:rPr>
+                            </m:ctrlPr>
+                          </m:dPr>
+                          <m:e>
+                            <m:sSub>
+                              <m:sSubPr>
+                                <m:ctrlPr>
+                                  <w:rPr>
+                                    <w:rFonts w:ascii="Cambria Math" w:eastAsia="Calibri" w:hAnsi="Cambria Math" w:cs="Times New Roman"/>
+                                    <w:i/>
+                                    <w:sz w:val="24"/>
+                                    <w:szCs w:val="24"/>
+                                  </w:rPr>
+                                </m:ctrlPr>
+                              </m:sSubPr>
+                              <m:e>
+                                <m:r>
+                                  <w:rPr>
+                                    <w:rFonts w:ascii="Cambria Math" w:eastAsia="Calibri" w:hAnsi="Cambria Math" w:cs="Times New Roman"/>
+                                    <w:sz w:val="24"/>
+                                    <w:szCs w:val="24"/>
+                                  </w:rPr>
+                                  <m:t>X</m:t>
+                                </m:r>
+                              </m:e>
+                              <m:sub>
+                                <m:r>
+                                  <w:rPr>
+                                    <w:rFonts w:ascii="Cambria Math" w:eastAsia="Calibri" w:hAnsi="Cambria Math" w:cs="Times New Roman"/>
+                                    <w:sz w:val="24"/>
+                                    <w:szCs w:val="24"/>
+                                  </w:rPr>
+                                  <m:t>i</m:t>
+                                </m:r>
+                              </m:sub>
+                            </m:sSub>
+                            <m:r>
+                              <w:rPr>
+                                <w:rFonts w:ascii="Cambria Math" w:eastAsia="Calibri" w:hAnsi="Cambria Math" w:cs="Times New Roman"/>
+                                <w:sz w:val="24"/>
+                                <w:szCs w:val="24"/>
+                              </w:rPr>
+                              <m:t>-</m:t>
+                            </m:r>
+                            <m:sSub>
+                              <m:sSubPr>
+                                <m:ctrlPr>
+                                  <w:rPr>
+                                    <w:rFonts w:ascii="Cambria Math" w:eastAsia="Calibri" w:hAnsi="Cambria Math" w:cs="Times New Roman"/>
+                                    <w:i/>
+                                    <w:sz w:val="24"/>
+                                    <w:szCs w:val="24"/>
+                                  </w:rPr>
+                                </m:ctrlPr>
+                              </m:sSubPr>
+                              <m:e>
+                                <m:r>
+                                  <w:rPr>
+                                    <w:rFonts w:ascii="Cambria Math" w:eastAsia="Calibri" w:hAnsi="Cambria Math" w:cs="Times New Roman"/>
+                                    <w:sz w:val="24"/>
+                                    <w:szCs w:val="24"/>
+                                  </w:rPr>
+                                  <m:t>Y</m:t>
+                                </m:r>
+                              </m:e>
+                              <m:sub>
+                                <m:r>
+                                  <w:rPr>
+                                    <w:rFonts w:ascii="Cambria Math" w:eastAsia="Calibri" w:hAnsi="Cambria Math" w:cs="Times New Roman"/>
+                                    <w:sz w:val="24"/>
+                                    <w:szCs w:val="24"/>
+                                  </w:rPr>
+                                  <m:t>i</m:t>
+                                </m:r>
+                              </m:sub>
+                            </m:sSub>
+                          </m:e>
+                        </m:d>
+                        <m:r>
+                          <w:rPr>
+                            <w:rFonts w:ascii="Cambria Math" w:eastAsia="Calibri" w:hAnsi="Cambria Math" w:cs="Times New Roman"/>
+                            <w:sz w:val="24"/>
+                            <w:szCs w:val="24"/>
+                          </w:rPr>
+                          <m:t>-0.5*</m:t>
+                        </m:r>
+                        <m:sSup>
+                          <m:sSupPr>
+                            <m:ctrlPr>
+                              <w:rPr>
+                                <w:rFonts w:ascii="Cambria Math" w:eastAsia="Calibri" w:hAnsi="Cambria Math" w:cs="Times New Roman"/>
+                                <w:i/>
+                                <w:sz w:val="24"/>
+                                <w:szCs w:val="24"/>
+                              </w:rPr>
+                            </m:ctrlPr>
+                          </m:sSupPr>
+                          <m:e>
+                            <m:r>
+                              <w:rPr>
+                                <w:rFonts w:ascii="Cambria Math" w:eastAsia="Calibri" w:hAnsi="Cambria Math" w:cs="Times New Roman"/>
+                                <w:sz w:val="24"/>
+                                <w:szCs w:val="24"/>
+                              </w:rPr>
+                              <m:t>δ</m:t>
+                            </m:r>
+                          </m:e>
+                          <m:sup>
+                            <m:r>
+                              <w:rPr>
+                                <w:rFonts w:ascii="Cambria Math" w:eastAsia="Calibri" w:hAnsi="Cambria Math" w:cs="Times New Roman"/>
+                                <w:sz w:val="24"/>
+                                <w:szCs w:val="24"/>
+                              </w:rPr>
+                              <m:t>2</m:t>
+                            </m:r>
+                          </m:sup>
+                        </m:sSup>
+                        <m:r>
+                          <w:rPr>
+                            <w:rFonts w:ascii="Cambria Math" w:eastAsia="Calibri" w:hAnsi="Cambria Math" w:cs="Times New Roman"/>
+                            <w:sz w:val="24"/>
+                            <w:szCs w:val="24"/>
+                          </w:rPr>
+                          <m:t>, otherwise</m:t>
+                        </m:r>
+                      </m:e>
+                    </m:eqArr>
+                  </m:e>
+                </m:d>
+              </m:oMath>
+            </m:oMathPara>
+          </w:p>
+        </w:tc>
+        <w:tc>
+          <w:tcPr>
+            <w:tcW w:w="750" w:type="pct"/>
+          </w:tcPr>
+          <w:p>
+            <w:pPr>
+              <w:jc w:val="right"/>
+              <w:rPr>
+                <w:rFonts w:ascii="Times New Roman" w:hAnsi="Times New Roman" w:cs="Times New Roman"/>
+                <w:sz w:val="24"/>
+                <w:szCs w:val="24"/>
+              </w:rPr>
+            </w:pPr>
+          </w:p>
+          <w:p>
+            <w:pPr>
+              <w:jc w:val="right"/>
+              <w:rPr>
+                <w:rFonts w:ascii="Times New Roman" w:hAnsi="Times New Roman" w:cs="Times New Roman"/>
+                <w:sz w:val="24"/>
+                <w:szCs w:val="24"/>
+              </w:rPr>
+            </w:pPr>
+            <w:r>
+              <w:rPr>
+                <w:rFonts w:ascii="Times New Roman" w:hAnsi="Times New Roman" w:cs="Times New Roman"/>
+                <w:sz w:val="24"/>
+                <w:szCs w:val="24"/>
+              </w:rPr>
+              <w:t>(25)</w:t>
+            </w:r>
+          </w:p>
+        </w:tc>
+      </w:tr>
+    </w:tbl>
+    <w:p>
+      <w:pPr>
+        <w:jc w:val="both"/>
         <w:rPr>
           <w:rFonts w:ascii="Times New Roman" w:hAnsi="Times New Roman" w:cs="Times New Roman"/>
           <w:b/>
@@ -10328,7 +12939,142 @@
           <w:szCs w:val="28"/>
         </w:rPr>
       </w:pPr>
-      <w:r>
+    </w:p>
+    <w:p>
+      <w:pPr>
+        <w:jc w:val="right"/>
+        <w:rPr>
+          <w:rFonts w:ascii="Times New Roman" w:hAnsi="Times New Roman" w:cs="Times New Roman"/>
+          <w:sz w:val="24"/>
+          <w:szCs w:val="24"/>
+        </w:rPr>
+      </w:pPr>
+      <w:r>
+        <w:rPr>
+          <w:rFonts w:ascii="Times New Roman" w:hAnsi="Times New Roman" w:cs="Times New Roman"/>
+          <w:sz w:val="24"/>
+          <w:szCs w:val="24"/>
+        </w:rPr>
+        <w:t>(</w:t>
+      </w:r>
+      <w:r>
+        <w:rPr>
+          <w:rFonts w:ascii="Times New Roman" w:hAnsi="Times New Roman" w:cs="Times New Roman"/>
+          <w:sz w:val="24"/>
+          <w:szCs w:val="24"/>
+        </w:rPr>
+        <w:t xml:space="preserve">Equation 22-24, </w:t>
+      </w:r>
+      <w:proofErr w:type="spellStart"/>
+      <w:r>
+        <w:rPr>
+          <w:rFonts w:ascii="Times New Roman" w:hAnsi="Times New Roman" w:cs="Times New Roman"/>
+          <w:sz w:val="24"/>
+          <w:szCs w:val="24"/>
+          <w:highlight w:val="yellow"/>
+        </w:rPr>
+        <w:t>rreikf</w:t>
+      </w:r>
+      <w:proofErr w:type="spellEnd"/>
+      <w:r>
+        <w:rPr>
+          <w:rFonts w:ascii="Times New Roman" w:hAnsi="Times New Roman" w:cs="Times New Roman"/>
+          <w:sz w:val="24"/>
+          <w:szCs w:val="24"/>
+          <w:highlight w:val="yellow"/>
+        </w:rPr>
+        <w:t xml:space="preserve"> people</w:t>
+      </w:r>
+      <w:r>
+        <w:rPr>
+          <w:rFonts w:ascii="Times New Roman" w:hAnsi="Times New Roman" w:cs="Times New Roman"/>
+          <w:sz w:val="24"/>
+          <w:szCs w:val="24"/>
+        </w:rPr>
+        <w:t xml:space="preserve">. Equation 25, </w:t>
+      </w:r>
+      <w:proofErr w:type="spellStart"/>
+      <w:r>
+        <w:rPr>
+          <w:rFonts w:ascii="Times New Roman" w:hAnsi="Times New Roman" w:cs="Times New Roman"/>
+          <w:sz w:val="24"/>
+          <w:szCs w:val="24"/>
+          <w:highlight w:val="yellow"/>
+        </w:rPr>
+        <w:t>matlab</w:t>
+      </w:r>
+      <w:proofErr w:type="spellEnd"/>
+      <w:r>
+        <w:rPr>
+          <w:rFonts w:ascii="Times New Roman" w:hAnsi="Times New Roman" w:cs="Times New Roman"/>
+          <w:sz w:val="24"/>
+          <w:szCs w:val="24"/>
+          <w:highlight w:val="yellow"/>
+        </w:rPr>
+        <w:t xml:space="preserve"> people</w:t>
+      </w:r>
+      <w:r>
+        <w:rPr>
+          <w:rFonts w:ascii="Times New Roman" w:hAnsi="Times New Roman" w:cs="Times New Roman"/>
+          <w:sz w:val="24"/>
+          <w:szCs w:val="24"/>
+        </w:rPr>
+        <w:t>)</w:t>
+      </w:r>
+    </w:p>
+    <w:p>
+      <w:pPr>
+        <w:jc w:val="both"/>
+        <w:rPr>
+          <w:rFonts w:ascii="Times New Roman" w:hAnsi="Times New Roman" w:cs="Times New Roman"/>
+          <w:sz w:val="24"/>
+          <w:szCs w:val="24"/>
+        </w:rPr>
+      </w:pPr>
+      <w:r>
+        <w:rPr>
+          <w:rFonts w:ascii="Times New Roman" w:hAnsi="Times New Roman" w:cs="Times New Roman"/>
+          <w:sz w:val="24"/>
+          <w:szCs w:val="24"/>
+        </w:rPr>
+        <w:t xml:space="preserve">The Huber loss function used computes loss according to (25) and defaults to epsilon 1. </w:t>
+      </w:r>
+      <w:r>
+        <w:rPr>
+          <w:rFonts w:ascii="Times New Roman" w:hAnsi="Times New Roman" w:cs="Times New Roman"/>
+          <w:sz w:val="24"/>
+          <w:szCs w:val="24"/>
+        </w:rPr>
+        <w:t xml:space="preserve">It is beyond the scope of this investigation to change the value of </w:t>
+      </w:r>
+      <w:r>
+        <w:rPr>
+          <w:rFonts w:ascii="Times New Roman" w:hAnsi="Times New Roman" w:cs="Times New Roman"/>
+          <w:sz w:val="24"/>
+          <w:szCs w:val="24"/>
+        </w:rPr>
+        <w:t>epsilon,</w:t>
+      </w:r>
+      <w:r>
+        <w:rPr>
+          <w:rFonts w:ascii="Times New Roman" w:hAnsi="Times New Roman" w:cs="Times New Roman"/>
+          <w:sz w:val="24"/>
+          <w:szCs w:val="24"/>
+        </w:rPr>
+        <w:t xml:space="preserve"> so the default value is used throughout. </w:t>
+      </w:r>
+      <w:r>
+        <w:rPr>
+          <w:rFonts w:ascii="Times New Roman" w:hAnsi="Times New Roman" w:cs="Times New Roman"/>
+          <w:sz w:val="24"/>
+          <w:szCs w:val="24"/>
+        </w:rPr>
+        <w:t xml:space="preserve">This loss function also sums loss across batches which satisfies one of the criteria for meta-learning detailed in equation 8. </w:t>
+      </w:r>
+    </w:p>
+    <w:p>
+      <w:pPr>
+        <w:jc w:val="both"/>
         <w:rPr>
           <w:rFonts w:ascii="Times New Roman" w:hAnsi="Times New Roman" w:cs="Times New Roman"/>
           <w:b/>
@@ -10336,12 +13082,10 @@
           <w:sz w:val="28"/>
           <w:szCs w:val="28"/>
         </w:rPr>
-        <w:br w:type="page"/>
-      </w:r>
-    </w:p>
-    <w:p>
-      <w:pPr>
-        <w:jc w:val="both"/>
+      </w:pPr>
+    </w:p>
+    <w:p>
+      <w:pPr>
         <w:rPr>
           <w:rFonts w:ascii="Times New Roman" w:hAnsi="Times New Roman" w:cs="Times New Roman"/>
           <w:b/>
@@ -10358,8 +13102,7 @@
           <w:sz w:val="28"/>
           <w:szCs w:val="28"/>
         </w:rPr>
-        <w:lastRenderedPageBreak/>
-        <w:t>Wavelet Layer</w:t>
+        <w:br w:type="page"/>
       </w:r>
     </w:p>
     <w:p>
@@ -10381,7 +13124,8 @@
           <w:sz w:val="28"/>
           <w:szCs w:val="28"/>
         </w:rPr>
-        <w:t>Set-Encoding Layer</w:t>
+        <w:lastRenderedPageBreak/>
+        <w:t>Wavelet Layer</w:t>
       </w:r>
     </w:p>
     <w:p>
@@ -10403,7 +13147,7 @@
           <w:sz w:val="28"/>
           <w:szCs w:val="28"/>
         </w:rPr>
-        <w:t>Estimate-Encoding Layer</w:t>
+        <w:t>Set-Encoding Layer</w:t>
       </w:r>
     </w:p>
     <w:p>
@@ -10425,7 +13169,7 @@
           <w:sz w:val="28"/>
           <w:szCs w:val="28"/>
         </w:rPr>
-        <w:t>Prediction Layer</w:t>
+        <w:t>Estimate-Encoding Layer</w:t>
       </w:r>
     </w:p>
     <w:p>
@@ -10447,7 +13191,7 @@
           <w:sz w:val="28"/>
           <w:szCs w:val="28"/>
         </w:rPr>
-        <w:t>Inverse-Detrend Layer</w:t>
+        <w:t>Prediction Layer</w:t>
       </w:r>
     </w:p>
     <w:p>
@@ -10469,7 +13213,7 @@
           <w:sz w:val="28"/>
           <w:szCs w:val="28"/>
         </w:rPr>
-        <w:t>Discriminator</w:t>
+        <w:t>Inverse-Detrend Layer</w:t>
       </w:r>
     </w:p>
     <w:p>
@@ -10491,7 +13235,7 @@
           <w:sz w:val="28"/>
           <w:szCs w:val="28"/>
         </w:rPr>
-        <w:t>Considerations for Training</w:t>
+        <w:t>Discriminator</w:t>
       </w:r>
     </w:p>
     <w:p>
@@ -10505,18 +13249,7 @@
           <w:szCs w:val="28"/>
         </w:rPr>
       </w:pPr>
-    </w:p>
-    <w:p>
-      <w:pPr>
-        <w:rPr>
-          <w:rFonts w:ascii="Times New Roman" w:hAnsi="Times New Roman" w:cs="Times New Roman"/>
-          <w:sz w:val="24"/>
-          <w:szCs w:val="24"/>
-        </w:rPr>
-      </w:pPr>
-    </w:p>
-    <w:p>
-      <w:pPr>
+      <w:r>
         <w:rPr>
           <w:rFonts w:ascii="Times New Roman" w:hAnsi="Times New Roman" w:cs="Times New Roman"/>
           <w:b/>
@@ -10524,8 +13257,12 @@
           <w:sz w:val="28"/>
           <w:szCs w:val="28"/>
         </w:rPr>
-      </w:pPr>
-      <w:r>
+        <w:t>Considerations for Training</w:t>
+      </w:r>
+    </w:p>
+    <w:p>
+      <w:pPr>
+        <w:jc w:val="both"/>
         <w:rPr>
           <w:rFonts w:ascii="Times New Roman" w:hAnsi="Times New Roman" w:cs="Times New Roman"/>
           <w:b/>
@@ -10533,8 +13270,16 @@
           <w:sz w:val="28"/>
           <w:szCs w:val="28"/>
         </w:rPr>
-        <w:br w:type="page"/>
-      </w:r>
+      </w:pPr>
+    </w:p>
+    <w:p>
+      <w:pPr>
+        <w:rPr>
+          <w:rFonts w:ascii="Times New Roman" w:hAnsi="Times New Roman" w:cs="Times New Roman"/>
+          <w:sz w:val="24"/>
+          <w:szCs w:val="24"/>
+        </w:rPr>
+      </w:pPr>
     </w:p>
     <w:p>
       <w:pPr>
@@ -10554,6 +13299,27 @@
           <w:sz w:val="28"/>
           <w:szCs w:val="28"/>
         </w:rPr>
+        <w:br w:type="page"/>
+      </w:r>
+    </w:p>
+    <w:p>
+      <w:pPr>
+        <w:rPr>
+          <w:rFonts w:ascii="Times New Roman" w:hAnsi="Times New Roman" w:cs="Times New Roman"/>
+          <w:b/>
+          <w:bCs/>
+          <w:sz w:val="28"/>
+          <w:szCs w:val="28"/>
+        </w:rPr>
+      </w:pPr>
+      <w:r>
+        <w:rPr>
+          <w:rFonts w:ascii="Times New Roman" w:hAnsi="Times New Roman" w:cs="Times New Roman"/>
+          <w:b/>
+          <w:bCs/>
+          <w:sz w:val="28"/>
+          <w:szCs w:val="28"/>
+        </w:rPr>
         <w:lastRenderedPageBreak/>
         <w:t>Evaluation</w:t>
       </w:r>
@@ -10601,6 +13367,7 @@
         </w:rPr>
       </w:pPr>
       <w:proofErr w:type="spellStart"/>
+      <w:proofErr w:type="gramStart"/>
       <w:r>
         <w:rPr>
           <w:rFonts w:ascii="Times New Roman" w:hAnsi="Times New Roman" w:cs="Times New Roman"/>
@@ -10616,7 +13383,16 @@
           <w:sz w:val="24"/>
           <w:szCs w:val="24"/>
         </w:rPr>
-        <w:t xml:space="preserve"> : </w:t>
+        <w:t xml:space="preserve"> :</w:t>
+      </w:r>
+      <w:proofErr w:type="gramEnd"/>
+      <w:r>
+        <w:rPr>
+          <w:rFonts w:ascii="Times New Roman" w:hAnsi="Times New Roman" w:cs="Times New Roman"/>
+          <w:sz w:val="24"/>
+          <w:szCs w:val="24"/>
+        </w:rPr>
+        <w:t xml:space="preserve"> </w:t>
       </w:r>
       <m:oMath>
         <m:sSub>
@@ -12104,7 +14880,7 @@
                     <pic:cNvPicPr/>
                   </pic:nvPicPr>
                   <pic:blipFill>
-                    <a:blip r:embed="rId13"/>
+                    <a:blip r:embed="rId14"/>
                     <a:stretch>
                       <a:fillRect/>
                     </a:stretch>
@@ -12130,7 +14906,25 @@
           <w:i/>
           <w:iCs/>
         </w:rPr>
-        <w:t>(Aerts, 2)  -&gt; Black Scholes</w:t>
+        <w:t>(Aerts, 2</w:t>
+      </w:r>
+      <w:proofErr w:type="gramStart"/>
+      <w:r>
+        <w:rPr>
+          <w:rFonts w:ascii="Times New Roman" w:hAnsi="Times New Roman" w:cs="Times New Roman"/>
+          <w:i/>
+          <w:iCs/>
+        </w:rPr>
+        <w:t>)  -</w:t>
+      </w:r>
+      <w:proofErr w:type="gramEnd"/>
+      <w:r>
+        <w:rPr>
+          <w:rFonts w:ascii="Times New Roman" w:hAnsi="Times New Roman" w:cs="Times New Roman"/>
+          <w:i/>
+          <w:iCs/>
+        </w:rPr>
+        <w:t>&gt; Black Scholes</w:t>
       </w:r>
     </w:p>
     <w:p>

</xml_diff>